<commit_message>
vault backup: 2025-09-09 15:51:39
</commit_message>
<xml_diff>
--- a/03 - Projects/02 - Physics/U2AOS3 Investigation template.docx
+++ b/03 - Projects/02 - Physics/U2AOS3 Investigation template.docx
@@ -518,155 +518,25 @@
           </w:tcPr>
           <w:p>
             <w:pPr>
-              <w:spacing w:after="120" w:line="276" w:lineRule="auto"/>
-              <w:rPr>
-                <w:rFonts w:ascii="Cambria" w:hAnsi="Cambria"/>
-                <w:i/>
-                <w:color w:val="0070C0"/>
-              </w:rPr>
-            </w:pPr>
-            <w:r>
-              <w:rPr>
-                <w:rFonts w:ascii="Cambria" w:hAnsi="Cambria"/>
-                <w:i/>
-                <w:color w:val="0070C0"/>
-              </w:rPr>
-              <w:t>Enter your focused research question in this space.</w:t>
-            </w:r>
-          </w:p>
-          <w:p>
-            <w:pPr>
-              <w:spacing w:after="120" w:line="276" w:lineRule="auto"/>
-              <w:rPr>
-                <w:rFonts w:ascii="Cambria" w:hAnsi="Cambria"/>
-                <w:i/>
-                <w:color w:val="0070C0"/>
-              </w:rPr>
-            </w:pPr>
-            <w:r>
-              <w:rPr>
-                <w:rFonts w:ascii="Cambria" w:hAnsi="Cambria"/>
-                <w:i/>
-                <w:color w:val="0070C0"/>
-              </w:rPr>
-              <w:t>“What is the effect of __________(IV)__________ on the __________(DV)__________ , which indicates ____________________ ?”</w:t>
-            </w:r>
-          </w:p>
-          <w:p>
-            <w:pPr>
-              <w:spacing w:after="120" w:line="276" w:lineRule="auto"/>
-              <w:rPr>
-                <w:rFonts w:ascii="Cambria" w:hAnsi="Cambria"/>
-                <w:i/>
-                <w:color w:val="0070C0"/>
-              </w:rPr>
-            </w:pPr>
-          </w:p>
-          <w:p>
-            <w:pPr>
-              <w:spacing w:after="120" w:line="276" w:lineRule="auto"/>
-              <w:rPr>
-                <w:rFonts w:ascii="Cambria" w:hAnsi="Cambria"/>
-                <w:i/>
-                <w:color w:val="0070C0"/>
-              </w:rPr>
-            </w:pPr>
-            <w:r>
-              <w:rPr>
-                <w:rFonts w:ascii="Cambria" w:hAnsi="Cambria"/>
-                <w:i/>
-                <w:color w:val="0070C0"/>
-              </w:rPr>
-              <w:t>Other options include (context specific)</w:t>
-            </w:r>
-          </w:p>
-          <w:p>
-            <w:pPr>
-              <w:pStyle w:val="NormalWeb"/>
-              <w:numPr>
-                <w:ilvl w:val="0"/>
-                <w:numId w:val="1"/>
-              </w:numPr>
-              <w:spacing w:before="0" w:beforeAutospacing="0" w:after="0" w:afterAutospacing="0"/>
-              <w:textAlignment w:val="baseline"/>
-              <w:rPr>
-                <w:rFonts w:ascii="Cambria" w:hAnsi="Cambria" w:cs="Arial"/>
-                <w:i/>
-                <w:iCs/>
-                <w:color w:val="0070C0"/>
-                <w:sz w:val="22"/>
-                <w:szCs w:val="22"/>
-              </w:rPr>
-            </w:pPr>
-            <w:r>
-              <w:rPr>
-                <w:rFonts w:ascii="Cambria" w:hAnsi="Cambria" w:cs="Arial"/>
-                <w:i/>
-                <w:iCs/>
-                <w:color w:val="0070C0"/>
-                <w:sz w:val="22"/>
-                <w:szCs w:val="22"/>
-              </w:rPr>
-              <w:t>What factors affect …?</w:t>
-            </w:r>
-          </w:p>
-          <w:p>
-            <w:pPr>
-              <w:pStyle w:val="NormalWeb"/>
-              <w:numPr>
-                <w:ilvl w:val="0"/>
-                <w:numId w:val="1"/>
-              </w:numPr>
-              <w:spacing w:before="0" w:beforeAutospacing="0" w:after="0" w:afterAutospacing="0"/>
-              <w:textAlignment w:val="baseline"/>
-              <w:rPr>
-                <w:rFonts w:ascii="Cambria" w:hAnsi="Cambria" w:cs="Arial"/>
-                <w:i/>
-                <w:iCs/>
-                <w:color w:val="0070C0"/>
-                <w:sz w:val="22"/>
-                <w:szCs w:val="22"/>
-              </w:rPr>
-            </w:pPr>
-            <w:r>
-              <w:rPr>
-                <w:rFonts w:ascii="Cambria" w:hAnsi="Cambria" w:cs="Arial"/>
-                <w:i/>
-                <w:iCs/>
-                <w:color w:val="0070C0"/>
-                <w:sz w:val="22"/>
-                <w:szCs w:val="22"/>
-              </w:rPr>
-              <w:t>How does … change over time?</w:t>
-            </w:r>
-          </w:p>
-          <w:p>
-            <w:pPr>
               <w:pStyle w:val="NormalWeb"/>
               <w:spacing w:before="0" w:beforeAutospacing="0" w:after="0" w:afterAutospacing="0"/>
               <w:textAlignment w:val="baseline"/>
               <w:rPr>
                 <w:rFonts w:ascii="Cambria" w:hAnsi="Cambria" w:cs="Arial"/>
-                <w:i/>
-                <w:iCs/>
                 <w:color w:val="0070C0"/>
                 <w:sz w:val="22"/>
                 <w:szCs w:val="22"/>
               </w:rPr>
             </w:pPr>
-          </w:p>
-          <w:p>
-            <w:pPr>
-              <w:pStyle w:val="NormalWeb"/>
-              <w:spacing w:before="0" w:beforeAutospacing="0" w:after="0" w:afterAutospacing="0"/>
-              <w:textAlignment w:val="baseline"/>
+            <w:r>
               <w:rPr>
                 <w:rFonts w:ascii="Cambria" w:hAnsi="Cambria" w:cs="Arial"/>
                 <w:color w:val="0070C0"/>
                 <w:sz w:val="22"/>
                 <w:szCs w:val="22"/>
               </w:rPr>
-            </w:pPr>
+              <w:t>What is the effect of the mass of a stationary object compared to the final speed as a result of sticky collision</w:t>
+            </w:r>
             <w:r>
               <w:rPr>
                 <w:rFonts w:ascii="Cambria" w:hAnsi="Cambria" w:cs="Arial"/>
@@ -674,17 +544,35 @@
                 <w:sz w:val="22"/>
                 <w:szCs w:val="22"/>
               </w:rPr>
-              <w:t>What is the effect of the mass of a stationary object compared to the final speed as a result of sticky collision</w:t>
-            </w:r>
-          </w:p>
-          <w:p>
-            <w:pPr>
-              <w:spacing w:after="120" w:line="276" w:lineRule="auto"/>
-              <w:rPr>
-                <w:rFonts w:ascii="Cambria" w:hAnsi="Cambria"/>
-                <w:i/>
-              </w:rPr>
-            </w:pPr>
+              <w:t xml:space="preserve"> which indicates </w:t>
+            </w:r>
+            <w:r>
+              <w:rPr>
+                <w:rFonts w:ascii="Cambria" w:hAnsi="Cambria" w:cs="Arial"/>
+                <w:color w:val="0070C0"/>
+                <w:sz w:val="22"/>
+                <w:szCs w:val="22"/>
+              </w:rPr>
+              <w:t>whether</w:t>
+            </w:r>
+            <w:r>
+              <w:rPr>
+                <w:rFonts w:ascii="Cambria" w:hAnsi="Cambria" w:cs="Arial"/>
+                <w:color w:val="0070C0"/>
+                <w:sz w:val="22"/>
+                <w:szCs w:val="22"/>
+              </w:rPr>
+              <w:t xml:space="preserve"> the increase of mass on a stationary object </w:t>
+            </w:r>
+            <w:r>
+              <w:rPr>
+                <w:rFonts w:ascii="Cambria" w:hAnsi="Cambria" w:cs="Arial"/>
+                <w:color w:val="0070C0"/>
+                <w:sz w:val="22"/>
+                <w:szCs w:val="22"/>
+              </w:rPr>
+              <w:t>decreases final velocity.</w:t>
+            </w:r>
           </w:p>
         </w:tc>
       </w:tr>
@@ -694,6 +582,8 @@
         <w:spacing w:line="276" w:lineRule="auto"/>
         <w:rPr>
           <w:rFonts w:ascii="Cambria" w:hAnsi="Cambria"/>
+          <w:i/>
+          <w:iCs/>
         </w:rPr>
       </w:pPr>
     </w:p>
@@ -723,12 +613,16 @@
               <w:rPr>
                 <w:rFonts w:ascii="Cambria" w:hAnsi="Cambria"/>
                 <w:b/>
-              </w:rPr>
-            </w:pPr>
-            <w:r>
-              <w:rPr>
-                <w:rFonts w:ascii="Cambria" w:hAnsi="Cambria"/>
-                <w:b/>
+                <w:i/>
+                <w:iCs/>
+              </w:rPr>
+            </w:pPr>
+            <w:r>
+              <w:rPr>
+                <w:rFonts w:ascii="Cambria" w:hAnsi="Cambria"/>
+                <w:b/>
+                <w:i/>
+                <w:iCs/>
               </w:rPr>
               <w:t>Hypothesis</w:t>
             </w:r>
@@ -747,24 +641,16 @@
               <w:rPr>
                 <w:rFonts w:ascii="Cambria" w:hAnsi="Cambria"/>
                 <w:i/>
-                <w:color w:val="0070C0"/>
-              </w:rPr>
-            </w:pPr>
-            <w:r>
-              <w:rPr>
-                <w:rFonts w:ascii="Cambria" w:hAnsi="Cambria"/>
-                <w:i/>
-                <w:color w:val="0070C0"/>
-              </w:rPr>
-              <w:t>It is predicted that a</w:t>
-            </w:r>
-            <w:r>
-              <w:rPr>
-                <w:rFonts w:ascii="Cambria" w:hAnsi="Cambria"/>
-                <w:i/>
-                <w:color w:val="0070C0"/>
-              </w:rPr>
-              <w:t xml:space="preserve">s the mass of the hit (stationary glider increases) the velocity because of the collision between the two gliders would be lower as force transferred from the incoming glider remains the same whilst the mass of the stationary glider increases. Newton’s second law of motion (F = m*a) would show that as a result the acceleration of the glider would be lower resulting in a lower speed. </w:t>
+                <w:iCs/>
+              </w:rPr>
+            </w:pPr>
+            <w:r>
+              <w:rPr>
+                <w:rFonts w:ascii="Cambria" w:hAnsi="Cambria"/>
+                <w:i/>
+                <w:iCs/>
+              </w:rPr>
+              <w:t xml:space="preserve">It is predicted that as the mass of the hit (stationary glider increases) the velocity because of the collision between the two gliders would be lower as force transferred from the incoming glider remains the same whilst the mass of the stationary glider increases. Newton’s second law of motion (F = m*a) would show that as a result the acceleration of the glider would be lower resulting in a lower speed. </w:t>
             </w:r>
           </w:p>
           <w:p>
@@ -773,6 +659,7 @@
               <w:rPr>
                 <w:rFonts w:ascii="Cambria" w:hAnsi="Cambria"/>
                 <w:i/>
+                <w:iCs/>
               </w:rPr>
             </w:pPr>
           </w:p>
@@ -1221,7 +1108,7 @@
                 <w:iCs/>
                 <w:color w:val="0070C0"/>
               </w:rPr>
-              <w:t>Air track Gliders</w:t>
+              <w:t>Gliders</w:t>
             </w:r>
             <w:r>
               <w:rPr>
@@ -1260,46 +1147,26 @@
             <w:r>
               <w:rPr>
                 <w:rFonts w:ascii="Cambria" w:hAnsi="Cambria"/>
-                <w:i/>
-                <w:color w:val="0070C0"/>
-              </w:rPr>
-              <w:t>Record the uncertainty of any equipment used to measure a value.</w:t>
-            </w:r>
-          </w:p>
-          <w:p>
-            <w:pPr>
-              <w:spacing w:line="276" w:lineRule="auto"/>
-              <w:rPr>
-                <w:rFonts w:ascii="Cambria" w:hAnsi="Cambria"/>
-                <w:i/>
-                <w:color w:val="0070C0"/>
-              </w:rPr>
-            </w:pPr>
-            <w:r>
-              <w:rPr>
-                <w:rFonts w:ascii="Cambria" w:hAnsi="Cambria"/>
-                <w:i/>
-                <w:color w:val="0070C0"/>
-              </w:rPr>
-              <w:t xml:space="preserve">The symbol to use before the uncertainty value is   ± </w:t>
-            </w:r>
-          </w:p>
-          <w:p>
-            <w:pPr>
-              <w:spacing w:line="276" w:lineRule="auto"/>
-              <w:rPr>
-                <w:rFonts w:ascii="Cambria" w:hAnsi="Cambria"/>
-                <w:i/>
-                <w:color w:val="0070C0"/>
-              </w:rPr>
-            </w:pPr>
-            <w:r>
-              <w:rPr>
-                <w:rFonts w:ascii="Cambria" w:hAnsi="Cambria"/>
-                <w:i/>
-                <w:color w:val="0070C0"/>
-              </w:rPr>
-              <w:t>Include the units for the uncertainty value (same as for the measured value)</w:t>
+                <w:iCs/>
+                <w:color w:val="0070C0"/>
+              </w:rPr>
+              <w:t>±</w:t>
+            </w:r>
+            <w:r>
+              <w:rPr>
+                <w:rFonts w:ascii="Cambria" w:hAnsi="Cambria"/>
+                <w:iCs/>
+                <w:color w:val="0070C0"/>
+              </w:rPr>
+              <w:t xml:space="preserve"> </w:t>
+            </w:r>
+            <w:r>
+              <w:rPr>
+                <w:rFonts w:ascii="Cambria" w:hAnsi="Cambria"/>
+                <w:iCs/>
+                <w:color w:val="0070C0"/>
+              </w:rPr>
+              <w:t>0.05</w:t>
             </w:r>
           </w:p>
         </w:tc>
@@ -1359,9 +1226,26 @@
               <w:spacing w:line="276" w:lineRule="auto"/>
               <w:rPr>
                 <w:rFonts w:ascii="Cambria" w:hAnsi="Cambria"/>
-                <w:color w:val="0070C0"/>
-              </w:rPr>
-            </w:pPr>
+                <w:iCs/>
+                <w:color w:val="0070C0"/>
+              </w:rPr>
+            </w:pPr>
+            <w:r>
+              <w:rPr>
+                <w:rFonts w:ascii="Cambria" w:hAnsi="Cambria"/>
+                <w:iCs/>
+                <w:color w:val="0070C0"/>
+              </w:rPr>
+              <w:t>N</w:t>
+            </w:r>
+            <w:r>
+              <w:rPr>
+                <w:rFonts w:ascii="Cambria" w:hAnsi="Cambria"/>
+                <w:iCs/>
+                <w:color w:val="0070C0"/>
+              </w:rPr>
+              <w:t>/A</w:t>
+            </w:r>
           </w:p>
         </w:tc>
       </w:tr>
@@ -1406,7 +1290,14 @@
                 <w:rFonts w:ascii="Cambria" w:hAnsi="Cambria"/>
                 <w:color w:val="0070C0"/>
               </w:rPr>
-              <w:t>Photogates and clocks</w:t>
+              <w:t xml:space="preserve">Photogates and </w:t>
+            </w:r>
+            <w:r>
+              <w:rPr>
+                <w:rFonts w:ascii="Cambria" w:hAnsi="Cambria"/>
+                <w:color w:val="0070C0"/>
+              </w:rPr>
+              <w:t>Event Timer</w:t>
             </w:r>
           </w:p>
         </w:tc>
@@ -1423,6 +1314,22 @@
                 <w:color w:val="0070C0"/>
               </w:rPr>
             </w:pPr>
+            <w:r>
+              <w:rPr>
+                <w:rFonts w:ascii="Cambria" w:hAnsi="Cambria"/>
+                <w:iCs/>
+                <w:color w:val="0070C0"/>
+              </w:rPr>
+              <w:t>±</w:t>
+            </w:r>
+            <w:r>
+              <w:rPr>
+                <w:rFonts w:ascii="Cambria" w:hAnsi="Cambria"/>
+                <w:iCs/>
+                <w:color w:val="0070C0"/>
+              </w:rPr>
+              <w:t xml:space="preserve"> 0.005 N</w:t>
+            </w:r>
           </w:p>
         </w:tc>
       </w:tr>
@@ -1443,6 +1350,13 @@
                 <w:color w:val="0070C0"/>
               </w:rPr>
             </w:pPr>
+            <w:r>
+              <w:rPr>
+                <w:rFonts w:ascii="Cambria" w:hAnsi="Cambria"/>
+                <w:color w:val="0070C0"/>
+              </w:rPr>
+              <w:t>1 x</w:t>
+            </w:r>
           </w:p>
         </w:tc>
         <w:tc>
@@ -1458,6 +1372,13 @@
                 <w:color w:val="0070C0"/>
               </w:rPr>
             </w:pPr>
+            <w:r>
+              <w:rPr>
+                <w:rFonts w:ascii="Cambria" w:hAnsi="Cambria"/>
+                <w:color w:val="0070C0"/>
+              </w:rPr>
+              <w:t xml:space="preserve">Air track </w:t>
+            </w:r>
           </w:p>
         </w:tc>
         <w:tc>
@@ -1473,6 +1394,13 @@
                 <w:color w:val="0070C0"/>
               </w:rPr>
             </w:pPr>
+            <w:r>
+              <w:rPr>
+                <w:rFonts w:ascii="Cambria" w:hAnsi="Cambria"/>
+                <w:color w:val="0070C0"/>
+              </w:rPr>
+              <w:t>N/A</w:t>
+            </w:r>
           </w:p>
         </w:tc>
       </w:tr>
@@ -1537,74 +1465,164 @@
           </w:tcPr>
           <w:p>
             <w:pPr>
+              <w:pStyle w:val="ListParagraph"/>
+              <w:numPr>
+                <w:ilvl w:val="0"/>
+                <w:numId w:val="2"/>
+              </w:numPr>
               <w:spacing w:after="120" w:line="276" w:lineRule="auto"/>
               <w:rPr>
                 <w:rFonts w:ascii="Cambria" w:hAnsi="Cambria"/>
-                <w:i/>
-                <w:color w:val="0070C0"/>
-              </w:rPr>
-            </w:pPr>
-            <w:r>
-              <w:rPr>
-                <w:rFonts w:ascii="Cambria" w:hAnsi="Cambria"/>
-                <w:i/>
-                <w:color w:val="0070C0"/>
-              </w:rPr>
-              <w:t>Present a clear method with numbered steps and specific values for all measurements.</w:t>
-            </w:r>
-            <w:r>
-              <w:rPr>
-                <w:rFonts w:ascii="Cambria" w:hAnsi="Cambria"/>
-                <w:i/>
-                <w:color w:val="0070C0"/>
-              </w:rPr>
-              <w:t xml:space="preserve"> They should also be written in past tense and without the use of personal pronouns.</w:t>
-            </w:r>
-          </w:p>
-          <w:p>
-            <w:pPr>
+                <w:iCs/>
+              </w:rPr>
+            </w:pPr>
+            <w:r>
+              <w:rPr>
+                <w:rFonts w:ascii="Cambria" w:hAnsi="Cambria"/>
+                <w:iCs/>
+              </w:rPr>
+              <w:t>Place</w:t>
+            </w:r>
+            <w:r>
+              <w:rPr>
+                <w:rFonts w:ascii="Cambria" w:hAnsi="Cambria"/>
+                <w:iCs/>
+              </w:rPr>
+              <w:t>d</w:t>
+            </w:r>
+            <w:r>
+              <w:rPr>
+                <w:rFonts w:ascii="Cambria" w:hAnsi="Cambria"/>
+                <w:iCs/>
+              </w:rPr>
+              <w:t xml:space="preserve"> Photogates a set distance apart</w:t>
+            </w:r>
+          </w:p>
+          <w:p>
+            <w:pPr>
+              <w:pStyle w:val="ListParagraph"/>
+              <w:numPr>
+                <w:ilvl w:val="0"/>
+                <w:numId w:val="2"/>
+              </w:numPr>
               <w:spacing w:after="120" w:line="276" w:lineRule="auto"/>
               <w:rPr>
                 <w:rFonts w:ascii="Cambria" w:hAnsi="Cambria"/>
-                <w:i/>
-                <w:color w:val="0070C0"/>
-              </w:rPr>
-            </w:pPr>
-            <w:r>
-              <w:rPr>
-                <w:rFonts w:ascii="Cambria" w:hAnsi="Cambria"/>
-                <w:i/>
-                <w:color w:val="0070C0"/>
-              </w:rPr>
-              <w:t>Include directions for repeated trials if necessary.</w:t>
-            </w:r>
-          </w:p>
-          <w:p>
-            <w:pPr>
+                <w:iCs/>
+              </w:rPr>
+            </w:pPr>
+            <w:r>
+              <w:rPr>
+                <w:rFonts w:ascii="Cambria" w:hAnsi="Cambria"/>
+                <w:iCs/>
+              </w:rPr>
+              <w:t>Secured the compression spring to the end of the airtrack</w:t>
+            </w:r>
+          </w:p>
+          <w:p>
+            <w:pPr>
+              <w:pStyle w:val="ListParagraph"/>
+              <w:numPr>
+                <w:ilvl w:val="0"/>
+                <w:numId w:val="2"/>
+              </w:numPr>
               <w:spacing w:after="120" w:line="276" w:lineRule="auto"/>
               <w:rPr>
                 <w:rFonts w:ascii="Cambria" w:hAnsi="Cambria"/>
-                <w:i/>
-                <w:color w:val="0070C0"/>
-              </w:rPr>
-            </w:pPr>
-            <w:r>
-              <w:rPr>
-                <w:rFonts w:ascii="Cambria" w:hAnsi="Cambria"/>
-                <w:i/>
-                <w:color w:val="0070C0"/>
-              </w:rPr>
-              <w:t>If possible, include a labelled diagram or photograph of the equipment as set up.</w:t>
-            </w:r>
-          </w:p>
-          <w:p>
-            <w:pPr>
+                <w:iCs/>
+              </w:rPr>
+            </w:pPr>
+            <w:r>
+              <w:rPr>
+                <w:rFonts w:ascii="Cambria" w:hAnsi="Cambria"/>
+                <w:iCs/>
+              </w:rPr>
+              <w:t>Inserted Velcro weights onto the carts</w:t>
+            </w:r>
+            <w:r>
+              <w:rPr>
+                <w:rFonts w:ascii="Cambria" w:hAnsi="Cambria"/>
+                <w:iCs/>
+              </w:rPr>
+              <w:t xml:space="preserve"> to allow for joining</w:t>
+            </w:r>
+          </w:p>
+          <w:p>
+            <w:pPr>
+              <w:pStyle w:val="ListParagraph"/>
+              <w:numPr>
+                <w:ilvl w:val="0"/>
+                <w:numId w:val="2"/>
+              </w:numPr>
               <w:spacing w:after="120" w:line="276" w:lineRule="auto"/>
               <w:rPr>
                 <w:rFonts w:ascii="Cambria" w:hAnsi="Cambria"/>
-                <w:i/>
-              </w:rPr>
-            </w:pPr>
+                <w:iCs/>
+              </w:rPr>
+            </w:pPr>
+            <w:r>
+              <w:rPr>
+                <w:rFonts w:ascii="Cambria" w:hAnsi="Cambria"/>
+                <w:iCs/>
+              </w:rPr>
+              <w:t>Placed</w:t>
+            </w:r>
+            <w:r>
+              <w:rPr>
+                <w:rFonts w:ascii="Cambria" w:hAnsi="Cambria"/>
+                <w:iCs/>
+              </w:rPr>
+              <w:t xml:space="preserve"> one cart inbetween </w:t>
+            </w:r>
+            <w:r>
+              <w:rPr>
+                <w:rFonts w:ascii="Cambria" w:hAnsi="Cambria"/>
+                <w:iCs/>
+              </w:rPr>
+              <w:t>the two photogates and one cart next to the spring</w:t>
+            </w:r>
+          </w:p>
+          <w:p>
+            <w:pPr>
+              <w:pStyle w:val="ListParagraph"/>
+              <w:numPr>
+                <w:ilvl w:val="0"/>
+                <w:numId w:val="2"/>
+              </w:numPr>
+              <w:spacing w:after="120" w:line="276" w:lineRule="auto"/>
+              <w:rPr>
+                <w:rFonts w:ascii="Cambria" w:hAnsi="Cambria"/>
+                <w:iCs/>
+              </w:rPr>
+            </w:pPr>
+            <w:r>
+              <w:rPr>
+                <w:rFonts w:ascii="Cambria" w:hAnsi="Cambria"/>
+                <w:iCs/>
+              </w:rPr>
+              <w:t>Pull cart into the spring and release</w:t>
+            </w:r>
+          </w:p>
+          <w:p>
+            <w:pPr>
+              <w:pStyle w:val="ListParagraph"/>
+              <w:numPr>
+                <w:ilvl w:val="0"/>
+                <w:numId w:val="2"/>
+              </w:numPr>
+              <w:spacing w:after="120" w:line="276" w:lineRule="auto"/>
+              <w:rPr>
+                <w:rFonts w:ascii="Cambria" w:hAnsi="Cambria"/>
+                <w:iCs/>
+              </w:rPr>
+            </w:pPr>
+            <w:r>
+              <w:rPr>
+                <w:rFonts w:ascii="Cambria" w:hAnsi="Cambria"/>
+                <w:iCs/>
+              </w:rPr>
+              <w:t>Record</w:t>
+            </w:r>
           </w:p>
         </w:tc>
       </w:tr>
@@ -2679,25 +2697,7 @@
                 <w:i/>
                 <w:color w:val="0070C0"/>
               </w:rPr>
-              <w:t>. If values were calculated for variation (</w:t>
-            </w:r>
-            <w:proofErr w:type="spellStart"/>
-            <w:r>
-              <w:rPr>
-                <w:rFonts w:ascii="Cambria" w:hAnsi="Cambria"/>
-                <w:i/>
-                <w:color w:val="0070C0"/>
-              </w:rPr>
-              <w:t>eg.</w:t>
-            </w:r>
-            <w:proofErr w:type="spellEnd"/>
-            <w:r>
-              <w:rPr>
-                <w:rFonts w:ascii="Cambria" w:hAnsi="Cambria"/>
-                <w:i/>
-                <w:color w:val="0070C0"/>
-              </w:rPr>
-              <w:t xml:space="preserve"> standard deviation, or max‒min), discuss these here too.</w:t>
+              <w:t>. If values were calculated for variation (eg. standard deviation, or max‒min), discuss these here too.</w:t>
             </w:r>
             <w:r>
               <w:rPr>
@@ -4084,8 +4084,101 @@
       </w:rPr>
     </w:lvl>
   </w:abstractNum>
+  <w:abstractNum w:abstractNumId="1" w15:restartNumberingAfterBreak="0">
+    <w:nsid w:val="379D445D"/>
+    <w:multiLevelType w:val="hybridMultilevel"/>
+    <w:tmpl w:val="DE94820E"/>
+    <w:lvl w:ilvl="0" w:tplc="8F9CFD7A">
+      <w:start w:val="1"/>
+      <w:numFmt w:val="decimal"/>
+      <w:lvlText w:val="%1."/>
+      <w:lvlJc w:val="left"/>
+      <w:pPr>
+        <w:ind w:left="720" w:hanging="360"/>
+      </w:pPr>
+      <w:rPr>
+        <w:rFonts w:hint="default"/>
+        <w:color w:val="0070C0"/>
+      </w:rPr>
+    </w:lvl>
+    <w:lvl w:ilvl="1" w:tplc="0C090019" w:tentative="1">
+      <w:start w:val="1"/>
+      <w:numFmt w:val="lowerLetter"/>
+      <w:lvlText w:val="%2."/>
+      <w:lvlJc w:val="left"/>
+      <w:pPr>
+        <w:ind w:left="1440" w:hanging="360"/>
+      </w:pPr>
+    </w:lvl>
+    <w:lvl w:ilvl="2" w:tplc="0C09001B" w:tentative="1">
+      <w:start w:val="1"/>
+      <w:numFmt w:val="lowerRoman"/>
+      <w:lvlText w:val="%3."/>
+      <w:lvlJc w:val="right"/>
+      <w:pPr>
+        <w:ind w:left="2160" w:hanging="180"/>
+      </w:pPr>
+    </w:lvl>
+    <w:lvl w:ilvl="3" w:tplc="0C09000F" w:tentative="1">
+      <w:start w:val="1"/>
+      <w:numFmt w:val="decimal"/>
+      <w:lvlText w:val="%4."/>
+      <w:lvlJc w:val="left"/>
+      <w:pPr>
+        <w:ind w:left="2880" w:hanging="360"/>
+      </w:pPr>
+    </w:lvl>
+    <w:lvl w:ilvl="4" w:tplc="0C090019" w:tentative="1">
+      <w:start w:val="1"/>
+      <w:numFmt w:val="lowerLetter"/>
+      <w:lvlText w:val="%5."/>
+      <w:lvlJc w:val="left"/>
+      <w:pPr>
+        <w:ind w:left="3600" w:hanging="360"/>
+      </w:pPr>
+    </w:lvl>
+    <w:lvl w:ilvl="5" w:tplc="0C09001B" w:tentative="1">
+      <w:start w:val="1"/>
+      <w:numFmt w:val="lowerRoman"/>
+      <w:lvlText w:val="%6."/>
+      <w:lvlJc w:val="right"/>
+      <w:pPr>
+        <w:ind w:left="4320" w:hanging="180"/>
+      </w:pPr>
+    </w:lvl>
+    <w:lvl w:ilvl="6" w:tplc="0C09000F" w:tentative="1">
+      <w:start w:val="1"/>
+      <w:numFmt w:val="decimal"/>
+      <w:lvlText w:val="%7."/>
+      <w:lvlJc w:val="left"/>
+      <w:pPr>
+        <w:ind w:left="5040" w:hanging="360"/>
+      </w:pPr>
+    </w:lvl>
+    <w:lvl w:ilvl="7" w:tplc="0C090019" w:tentative="1">
+      <w:start w:val="1"/>
+      <w:numFmt w:val="lowerLetter"/>
+      <w:lvlText w:val="%8."/>
+      <w:lvlJc w:val="left"/>
+      <w:pPr>
+        <w:ind w:left="5760" w:hanging="360"/>
+      </w:pPr>
+    </w:lvl>
+    <w:lvl w:ilvl="8" w:tplc="0C09001B" w:tentative="1">
+      <w:start w:val="1"/>
+      <w:numFmt w:val="lowerRoman"/>
+      <w:lvlText w:val="%9."/>
+      <w:lvlJc w:val="right"/>
+      <w:pPr>
+        <w:ind w:left="6480" w:hanging="180"/>
+      </w:pPr>
+    </w:lvl>
+  </w:abstractNum>
   <w:num w:numId="1" w16cid:durableId="2089110500">
     <w:abstractNumId w:val="0"/>
+  </w:num>
+  <w:num w:numId="2" w16cid:durableId="352850909">
+    <w:abstractNumId w:val="1"/>
   </w:num>
 </w:numbering>
 </file>
@@ -4585,7 +4678,6 @@
     <w:name w:val="Normal (Web)"/>
     <w:basedOn w:val="Normal"/>
     <w:uiPriority w:val="99"/>
-    <w:semiHidden/>
     <w:unhideWhenUsed/>
     <w:rsid w:val="00934F14"/>
     <w:pPr>
@@ -4597,6 +4689,17 @@
       <w:szCs w:val="24"/>
       <w:lang w:eastAsia="en-AU"/>
     </w:rPr>
+  </w:style>
+  <w:style w:type="paragraph" w:styleId="ListParagraph">
+    <w:name w:val="List Paragraph"/>
+    <w:basedOn w:val="Normal"/>
+    <w:uiPriority w:val="34"/>
+    <w:qFormat/>
+    <w:rsid w:val="00831373"/>
+    <w:pPr>
+      <w:ind w:left="720"/>
+      <w:contextualSpacing/>
+    </w:pPr>
   </w:style>
 </w:styles>
 </file>

</xml_diff>

<commit_message>
vault backup: 2025-09-10 14:08:05
</commit_message>
<xml_diff>
--- a/03 - Projects/02 - Physics/U2AOS3 Investigation template.docx
+++ b/03 - Projects/02 - Physics/U2AOS3 Investigation template.docx
@@ -153,10 +153,9 @@
             <w:r>
               <w:rPr>
                 <w:rFonts w:ascii="Cambria" w:hAnsi="Cambria"/>
-                <w:color w:val="0070C0"/>
                 <w:sz w:val="28"/>
               </w:rPr>
-              <w:t>(TITLE OF INVESTIGATION)</w:t>
+              <w:t>Investigation of stick collision compared to mass</w:t>
             </w:r>
           </w:p>
         </w:tc>
@@ -373,7 +372,23 @@
                 <w:i/>
                 <w:color w:val="0070C0"/>
               </w:rPr>
-              <w:t>Use secondary sources to provide an introduction to the investigation.</w:t>
+              <w:t xml:space="preserve">Use secondary sources to </w:t>
+            </w:r>
+            <w:r>
+              <w:rPr>
+                <w:rFonts w:ascii="Cambria" w:hAnsi="Cambria"/>
+                <w:i/>
+                <w:color w:val="0070C0"/>
+              </w:rPr>
+              <w:t>introduce</w:t>
+            </w:r>
+            <w:r>
+              <w:rPr>
+                <w:rFonts w:ascii="Cambria" w:hAnsi="Cambria"/>
+                <w:i/>
+                <w:color w:val="0070C0"/>
+              </w:rPr>
+              <w:t xml:space="preserve"> the investigation.</w:t>
             </w:r>
           </w:p>
           <w:p>
@@ -418,6 +433,7 @@
               <w:rPr>
                 <w:rFonts w:ascii="Cambria" w:hAnsi="Cambria"/>
                 <w:i/>
+                <w:color w:val="0070C0"/>
               </w:rPr>
             </w:pPr>
             <w:r>
@@ -460,6 +476,153 @@
               </w:rPr>
               <w:t xml:space="preserve"> for information obtained from secondary sources (textbooks, websites, scientific journal articles). Include a full reference for each source in the References section at the end of the report.</w:t>
             </w:r>
+          </w:p>
+          <w:p>
+            <w:pPr>
+              <w:spacing w:after="120" w:line="276" w:lineRule="auto"/>
+              <w:rPr>
+                <w:rFonts w:ascii="Cambria" w:hAnsi="Cambria"/>
+                <w:i/>
+              </w:rPr>
+            </w:pPr>
+          </w:p>
+          <w:p>
+            <w:pPr>
+              <w:spacing w:after="120" w:line="276" w:lineRule="auto"/>
+              <w:rPr>
+                <w:rFonts w:ascii="Cambria" w:hAnsi="Cambria"/>
+                <w:i/>
+                <w:iCs/>
+              </w:rPr>
+            </w:pPr>
+            <w:r>
+              <w:rPr>
+                <w:rFonts w:ascii="Cambria" w:hAnsi="Cambria"/>
+                <w:i/>
+                <w:iCs/>
+              </w:rPr>
+              <w:t xml:space="preserve">Sticky collision is </w:t>
+            </w:r>
+            <w:proofErr w:type="gramStart"/>
+            <w:r>
+              <w:rPr>
+                <w:rFonts w:ascii="Cambria" w:hAnsi="Cambria"/>
+                <w:i/>
+                <w:iCs/>
+              </w:rPr>
+              <w:t>a in regard to</w:t>
+            </w:r>
+            <w:proofErr w:type="gramEnd"/>
+            <w:r>
+              <w:rPr>
+                <w:rFonts w:ascii="Cambria" w:hAnsi="Cambria"/>
+                <w:i/>
+                <w:iCs/>
+              </w:rPr>
+              <w:t xml:space="preserve"> a transfer of motion when after the collision the two objects remain in contact with each other and travel at the same relative velocity, the velocity is found by:</w:t>
+            </w:r>
+          </w:p>
+          <w:p>
+            <w:pPr>
+              <w:spacing w:after="120" w:line="276" w:lineRule="auto"/>
+              <w:rPr>
+                <w:rFonts w:ascii="Cambria" w:hAnsi="Cambria"/>
+              </w:rPr>
+            </w:pPr>
+            <w:r>
+              <w:rPr>
+                <w:rFonts w:ascii="Cambria" w:hAnsi="Cambria"/>
+              </w:rPr>
+              <w:t xml:space="preserve"> </w:t>
+            </w:r>
+            <m:oMath>
+              <m:r>
+                <m:rPr>
+                  <m:sty m:val="p"/>
+                </m:rPr>
+                <w:rPr>
+                  <w:rFonts w:ascii="Cambria Math" w:hAnsi="Cambria Math"/>
+                </w:rPr>
+                <m:t xml:space="preserve">v = </m:t>
+              </m:r>
+              <m:f>
+                <m:fPr>
+                  <m:ctrlPr>
+                    <w:rPr>
+                      <w:rFonts w:ascii="Cambria Math" w:hAnsi="Cambria Math"/>
+                    </w:rPr>
+                  </m:ctrlPr>
+                </m:fPr>
+                <m:num>
+                  <m:r>
+                    <m:rPr>
+                      <m:sty m:val="p"/>
+                    </m:rPr>
+                    <w:rPr>
+                      <w:rFonts w:ascii="Cambria Math" w:hAnsi="Cambria Math"/>
+                    </w:rPr>
+                    <m:t>M</m:t>
+                  </m:r>
+                </m:num>
+                <m:den>
+                  <m:r>
+                    <m:rPr>
+                      <m:sty m:val="p"/>
+                    </m:rPr>
+                    <w:rPr>
+                      <w:rFonts w:ascii="Cambria Math" w:hAnsi="Cambria Math"/>
+                    </w:rPr>
+                    <m:t>m+M</m:t>
+                  </m:r>
+                </m:den>
+              </m:f>
+              <m:r>
+                <m:rPr>
+                  <m:sty m:val="p"/>
+                </m:rPr>
+                <w:rPr>
+                  <w:rFonts w:ascii="Cambria Math" w:hAnsi="Cambria Math"/>
+                </w:rPr>
+                <m:t xml:space="preserve"> * u</m:t>
+              </m:r>
+            </m:oMath>
+          </w:p>
+          <w:p>
+            <w:pPr>
+              <w:spacing w:after="120" w:line="276" w:lineRule="auto"/>
+              <w:rPr>
+                <w:rFonts w:ascii="Cambria" w:hAnsi="Cambria"/>
+              </w:rPr>
+            </w:pPr>
+            <w:r>
+              <w:rPr>
+                <w:rFonts w:ascii="Cambria" w:hAnsi="Cambria"/>
+              </w:rPr>
+              <w:t xml:space="preserve">Where v is the final velocity, u is the initial velocity. </w:t>
+            </w:r>
+          </w:p>
+          <w:p>
+            <w:pPr>
+              <w:spacing w:after="120" w:line="276" w:lineRule="auto"/>
+              <w:rPr>
+                <w:rFonts w:ascii="Cambria" w:hAnsi="Cambria"/>
+              </w:rPr>
+            </w:pPr>
+            <w:r>
+              <w:rPr>
+                <w:rFonts w:ascii="Cambria" w:hAnsi="Cambria"/>
+              </w:rPr>
+              <w:t>M is the mass of the moving glider</w:t>
+            </w:r>
+          </w:p>
+          <w:p>
+            <w:pPr>
+              <w:spacing w:after="120" w:line="276" w:lineRule="auto"/>
+              <w:rPr>
+                <w:rFonts w:ascii="Cambria" w:hAnsi="Cambria"/>
+                <w:iCs/>
+              </w:rPr>
+            </w:pPr>
           </w:p>
         </w:tc>
       </w:tr>
@@ -523,7 +686,6 @@
               <w:textAlignment w:val="baseline"/>
               <w:rPr>
                 <w:rFonts w:ascii="Cambria" w:hAnsi="Cambria" w:cs="Arial"/>
-                <w:color w:val="0070C0"/>
                 <w:sz w:val="22"/>
                 <w:szCs w:val="22"/>
               </w:rPr>
@@ -531,43 +693,56 @@
             <w:r>
               <w:rPr>
                 <w:rFonts w:ascii="Cambria" w:hAnsi="Cambria" w:cs="Arial"/>
-                <w:color w:val="0070C0"/>
                 <w:sz w:val="22"/>
                 <w:szCs w:val="22"/>
               </w:rPr>
-              <w:t>What is the effect of the mass of a stationary object compared to the final speed as a result of sticky collision</w:t>
-            </w:r>
+              <w:t xml:space="preserve">What is the effect of the mass of a stationary object compared to the final speed </w:t>
+            </w:r>
+            <w:proofErr w:type="gramStart"/>
             <w:r>
               <w:rPr>
                 <w:rFonts w:ascii="Cambria" w:hAnsi="Cambria" w:cs="Arial"/>
-                <w:color w:val="0070C0"/>
                 <w:sz w:val="22"/>
                 <w:szCs w:val="22"/>
               </w:rPr>
-              <w:t xml:space="preserve"> which indicates </w:t>
-            </w:r>
+              <w:t>as a result of</w:t>
+            </w:r>
+            <w:proofErr w:type="gramEnd"/>
             <w:r>
               <w:rPr>
                 <w:rFonts w:ascii="Cambria" w:hAnsi="Cambria" w:cs="Arial"/>
-                <w:color w:val="0070C0"/>
                 <w:sz w:val="22"/>
                 <w:szCs w:val="22"/>
               </w:rPr>
-              <w:t>whether</w:t>
+              <w:t xml:space="preserve"> sticky collision</w:t>
             </w:r>
             <w:r>
               <w:rPr>
                 <w:rFonts w:ascii="Cambria" w:hAnsi="Cambria" w:cs="Arial"/>
-                <w:color w:val="0070C0"/>
                 <w:sz w:val="22"/>
                 <w:szCs w:val="22"/>
               </w:rPr>
+              <w:t xml:space="preserve"> which indicates </w:t>
+            </w:r>
+            <w:r>
+              <w:rPr>
+                <w:rFonts w:ascii="Cambria" w:hAnsi="Cambria" w:cs="Arial"/>
+                <w:sz w:val="22"/>
+                <w:szCs w:val="22"/>
+              </w:rPr>
+              <w:t>whether</w:t>
+            </w:r>
+            <w:r>
+              <w:rPr>
+                <w:rFonts w:ascii="Cambria" w:hAnsi="Cambria" w:cs="Arial"/>
+                <w:sz w:val="22"/>
+                <w:szCs w:val="22"/>
+              </w:rPr>
               <w:t xml:space="preserve"> the increase of mass on a stationary object </w:t>
             </w:r>
             <w:r>
               <w:rPr>
                 <w:rFonts w:ascii="Cambria" w:hAnsi="Cambria" w:cs="Arial"/>
-                <w:color w:val="0070C0"/>
                 <w:sz w:val="22"/>
                 <w:szCs w:val="22"/>
               </w:rPr>
@@ -809,6 +984,38 @@
               </w:rPr>
               <w:t xml:space="preserve">mass of the stationary glider </w:t>
             </w:r>
+            <w:r>
+              <w:rPr>
+                <w:rFonts w:ascii="Cambria" w:hAnsi="Cambria"/>
+                <w:iCs/>
+                <w:color w:val="0070C0"/>
+              </w:rPr>
+              <w:t>this is a component of the sticky collision formula</w:t>
+            </w:r>
+            <w:r>
+              <w:rPr>
+                <w:rFonts w:ascii="Cambria" w:hAnsi="Cambria"/>
+                <w:iCs/>
+                <w:color w:val="0070C0"/>
+              </w:rPr>
+              <w:t xml:space="preserve">. The values were from 0.2 to 0.6 kg in 0.1 </w:t>
+            </w:r>
+            <w:r>
+              <w:rPr>
+                <w:rFonts w:ascii="Cambria" w:hAnsi="Cambria"/>
+                <w:iCs/>
+                <w:color w:val="0070C0"/>
+              </w:rPr>
+              <w:t>increments</w:t>
+            </w:r>
+            <w:r>
+              <w:rPr>
+                <w:rFonts w:ascii="Cambria" w:hAnsi="Cambria"/>
+                <w:iCs/>
+                <w:color w:val="0070C0"/>
+              </w:rPr>
+              <w:t>.</w:t>
+            </w:r>
           </w:p>
           <w:p>
             <w:pPr>
@@ -885,6 +1092,58 @@
               <w:rPr>
                 <w:rFonts w:ascii="Cambria" w:hAnsi="Cambria"/>
                 <w:i/>
+                <w:color w:val="0070C0"/>
+              </w:rPr>
+            </w:pPr>
+          </w:p>
+          <w:p>
+            <w:pPr>
+              <w:spacing w:after="120" w:line="276" w:lineRule="auto"/>
+              <w:rPr>
+                <w:rFonts w:ascii="Cambria" w:hAnsi="Cambria"/>
+                <w:iCs/>
+                <w:color w:val="0070C0"/>
+              </w:rPr>
+            </w:pPr>
+            <w:r>
+              <w:rPr>
+                <w:rFonts w:ascii="Cambria" w:hAnsi="Cambria"/>
+                <w:iCs/>
+                <w:color w:val="0070C0"/>
+              </w:rPr>
+              <w:t>The dependent variable is the</w:t>
+            </w:r>
+            <w:r>
+              <w:rPr>
+                <w:rFonts w:ascii="Cambria" w:hAnsi="Cambria"/>
+                <w:iCs/>
+                <w:color w:val="0070C0"/>
+              </w:rPr>
+              <w:t xml:space="preserve"> final velocity of the two gliders after they have collided</w:t>
+            </w:r>
+            <w:r>
+              <w:rPr>
+                <w:rFonts w:ascii="Cambria" w:hAnsi="Cambria"/>
+                <w:iCs/>
+                <w:color w:val="0070C0"/>
+              </w:rPr>
+              <w:t xml:space="preserve"> </w:t>
+            </w:r>
+            <w:r>
+              <w:rPr>
+                <w:rFonts w:ascii="Cambria" w:hAnsi="Cambria"/>
+                <w:iCs/>
+                <w:color w:val="0070C0"/>
+              </w:rPr>
+              <w:t xml:space="preserve">it takes the time the photogate sees darkness and multiplied by </w:t>
+            </w:r>
+          </w:p>
+          <w:p>
+            <w:pPr>
+              <w:spacing w:after="120" w:line="276" w:lineRule="auto"/>
+              <w:rPr>
+                <w:rFonts w:ascii="Cambria" w:hAnsi="Cambria"/>
+                <w:i/>
               </w:rPr>
             </w:pPr>
           </w:p>
@@ -927,17 +1186,93 @@
                 <w:i/>
                 <w:color w:val="0070C0"/>
               </w:rPr>
-              <w:t>List at least three variables that must be controlled (stay the same) – include the value that was used.</w:t>
-            </w:r>
-          </w:p>
-          <w:p>
-            <w:pPr>
+              <w:t>List at least three variables that must be controlled (stay the same) – include the value that was used</w:t>
+            </w:r>
+          </w:p>
+          <w:p>
+            <w:pPr>
+              <w:pStyle w:val="ListParagraph"/>
+              <w:numPr>
+                <w:ilvl w:val="0"/>
+                <w:numId w:val="3"/>
+              </w:numPr>
               <w:spacing w:after="120" w:line="276" w:lineRule="auto"/>
               <w:rPr>
                 <w:rFonts w:ascii="Cambria" w:hAnsi="Cambria"/>
-                <w:i/>
-              </w:rPr>
-            </w:pPr>
+                <w:iCs/>
+                <w:color w:val="0070C0"/>
+              </w:rPr>
+            </w:pPr>
+            <w:r>
+              <w:rPr>
+                <w:rFonts w:ascii="Cambria" w:hAnsi="Cambria"/>
+                <w:iCs/>
+                <w:color w:val="0070C0"/>
+              </w:rPr>
+              <w:t xml:space="preserve">The incoming velocity of </w:t>
+            </w:r>
+            <w:r>
+              <w:rPr>
+                <w:rFonts w:ascii="Cambria" w:hAnsi="Cambria"/>
+                <w:iCs/>
+                <w:color w:val="0070C0"/>
+              </w:rPr>
+              <w:t>the cart</w:t>
+            </w:r>
+          </w:p>
+          <w:p>
+            <w:pPr>
+              <w:pStyle w:val="ListParagraph"/>
+              <w:numPr>
+                <w:ilvl w:val="0"/>
+                <w:numId w:val="3"/>
+              </w:numPr>
+              <w:spacing w:after="120" w:line="276" w:lineRule="auto"/>
+              <w:rPr>
+                <w:rFonts w:ascii="Cambria" w:hAnsi="Cambria"/>
+                <w:iCs/>
+                <w:color w:val="0070C0"/>
+              </w:rPr>
+            </w:pPr>
+            <w:r>
+              <w:rPr>
+                <w:rFonts w:ascii="Cambria" w:hAnsi="Cambria"/>
+                <w:iCs/>
+                <w:color w:val="0070C0"/>
+              </w:rPr>
+              <w:t>The weight of the incoming cart</w:t>
+            </w:r>
+          </w:p>
+          <w:p>
+            <w:pPr>
+              <w:pStyle w:val="ListParagraph"/>
+              <w:numPr>
+                <w:ilvl w:val="0"/>
+                <w:numId w:val="3"/>
+              </w:numPr>
+              <w:spacing w:after="120" w:line="276" w:lineRule="auto"/>
+              <w:rPr>
+                <w:rFonts w:ascii="Cambria" w:hAnsi="Cambria"/>
+                <w:iCs/>
+                <w:color w:val="0070C0"/>
+              </w:rPr>
+            </w:pPr>
+            <w:r>
+              <w:rPr>
+                <w:rFonts w:ascii="Cambria" w:hAnsi="Cambria"/>
+                <w:iCs/>
+                <w:color w:val="0070C0"/>
+              </w:rPr>
+              <w:t xml:space="preserve">The surface the carts moved </w:t>
+            </w:r>
+            <w:r>
+              <w:rPr>
+                <w:rFonts w:ascii="Cambria" w:hAnsi="Cambria"/>
+                <w:iCs/>
+                <w:color w:val="0070C0"/>
+              </w:rPr>
+              <w:t>along</w:t>
+            </w:r>
           </w:p>
         </w:tc>
       </w:tr>
@@ -1404,6 +1739,329 @@
           </w:p>
         </w:tc>
       </w:tr>
+      <w:tr>
+        <w:trPr>
+          <w:trHeight w:val="24"/>
+        </w:trPr>
+        <w:tc>
+          <w:tcPr>
+            <w:tcW w:w="3114" w:type="dxa"/>
+            <w:shd w:val="clear" w:color="auto" w:fill="FFFFFF" w:themeFill="background1"/>
+          </w:tcPr>
+          <w:p>
+            <w:pPr>
+              <w:spacing w:line="276" w:lineRule="auto"/>
+              <w:rPr>
+                <w:rFonts w:ascii="Cambria" w:hAnsi="Cambria"/>
+                <w:color w:val="0070C0"/>
+              </w:rPr>
+            </w:pPr>
+            <w:r>
+              <w:rPr>
+                <w:rFonts w:ascii="Cambria" w:hAnsi="Cambria"/>
+                <w:color w:val="0070C0"/>
+              </w:rPr>
+              <w:t>2 x</w:t>
+            </w:r>
+          </w:p>
+        </w:tc>
+        <w:tc>
+          <w:tcPr>
+            <w:tcW w:w="4252" w:type="dxa"/>
+            <w:shd w:val="clear" w:color="auto" w:fill="FFFFFF" w:themeFill="background1"/>
+          </w:tcPr>
+          <w:p>
+            <w:pPr>
+              <w:spacing w:line="276" w:lineRule="auto"/>
+              <w:rPr>
+                <w:rFonts w:ascii="Cambria" w:hAnsi="Cambria"/>
+                <w:color w:val="0070C0"/>
+              </w:rPr>
+            </w:pPr>
+            <w:r>
+              <w:rPr>
+                <w:rFonts w:ascii="Cambria" w:hAnsi="Cambria"/>
+                <w:color w:val="0070C0"/>
+              </w:rPr>
+              <w:t>50 g weights</w:t>
+            </w:r>
+          </w:p>
+        </w:tc>
+        <w:tc>
+          <w:tcPr>
+            <w:tcW w:w="2268" w:type="dxa"/>
+            <w:shd w:val="clear" w:color="auto" w:fill="FFFFFF" w:themeFill="background1"/>
+          </w:tcPr>
+          <w:p>
+            <w:pPr>
+              <w:spacing w:line="276" w:lineRule="auto"/>
+              <w:rPr>
+                <w:rFonts w:ascii="Cambria" w:hAnsi="Cambria"/>
+                <w:color w:val="0070C0"/>
+              </w:rPr>
+            </w:pPr>
+            <w:r>
+              <w:rPr>
+                <w:rFonts w:ascii="Cambria" w:hAnsi="Cambria"/>
+                <w:iCs/>
+                <w:color w:val="0070C0"/>
+              </w:rPr>
+              <w:t>±</w:t>
+            </w:r>
+            <w:r>
+              <w:rPr>
+                <w:rFonts w:ascii="Cambria" w:hAnsi="Cambria"/>
+                <w:iCs/>
+                <w:color w:val="0070C0"/>
+              </w:rPr>
+              <w:t xml:space="preserve"> </w:t>
+            </w:r>
+            <w:r>
+              <w:rPr>
+                <w:rFonts w:ascii="Cambria" w:hAnsi="Cambria"/>
+                <w:iCs/>
+                <w:color w:val="0070C0"/>
+              </w:rPr>
+              <w:t>5</w:t>
+            </w:r>
+          </w:p>
+        </w:tc>
+      </w:tr>
+      <w:tr>
+        <w:trPr>
+          <w:trHeight w:val="24"/>
+        </w:trPr>
+        <w:tc>
+          <w:tcPr>
+            <w:tcW w:w="3114" w:type="dxa"/>
+            <w:shd w:val="clear" w:color="auto" w:fill="FFFFFF" w:themeFill="background1"/>
+          </w:tcPr>
+          <w:p>
+            <w:pPr>
+              <w:spacing w:line="276" w:lineRule="auto"/>
+              <w:rPr>
+                <w:rFonts w:ascii="Cambria" w:hAnsi="Cambria"/>
+                <w:color w:val="0070C0"/>
+              </w:rPr>
+            </w:pPr>
+            <w:r>
+              <w:rPr>
+                <w:rFonts w:ascii="Cambria" w:hAnsi="Cambria"/>
+                <w:color w:val="0070C0"/>
+              </w:rPr>
+              <w:t>4</w:t>
+            </w:r>
+            <w:r>
+              <w:rPr>
+                <w:rFonts w:ascii="Cambria" w:hAnsi="Cambria"/>
+                <w:color w:val="0070C0"/>
+              </w:rPr>
+              <w:t xml:space="preserve"> </w:t>
+            </w:r>
+            <w:r>
+              <w:rPr>
+                <w:rFonts w:ascii="Cambria" w:hAnsi="Cambria"/>
+                <w:color w:val="0070C0"/>
+              </w:rPr>
+              <w:t>x</w:t>
+            </w:r>
+          </w:p>
+        </w:tc>
+        <w:tc>
+          <w:tcPr>
+            <w:tcW w:w="4252" w:type="dxa"/>
+            <w:shd w:val="clear" w:color="auto" w:fill="FFFFFF" w:themeFill="background1"/>
+          </w:tcPr>
+          <w:p>
+            <w:pPr>
+              <w:spacing w:line="276" w:lineRule="auto"/>
+              <w:rPr>
+                <w:rFonts w:ascii="Cambria" w:hAnsi="Cambria"/>
+                <w:color w:val="0070C0"/>
+              </w:rPr>
+            </w:pPr>
+            <w:r>
+              <w:rPr>
+                <w:rFonts w:ascii="Cambria" w:hAnsi="Cambria"/>
+                <w:color w:val="0070C0"/>
+              </w:rPr>
+              <w:t>100g weights</w:t>
+            </w:r>
+          </w:p>
+        </w:tc>
+        <w:tc>
+          <w:tcPr>
+            <w:tcW w:w="2268" w:type="dxa"/>
+            <w:shd w:val="clear" w:color="auto" w:fill="FFFFFF" w:themeFill="background1"/>
+          </w:tcPr>
+          <w:p>
+            <w:pPr>
+              <w:spacing w:line="276" w:lineRule="auto"/>
+              <w:rPr>
+                <w:rFonts w:ascii="Cambria" w:hAnsi="Cambria"/>
+                <w:iCs/>
+                <w:color w:val="0070C0"/>
+              </w:rPr>
+            </w:pPr>
+            <w:r>
+              <w:rPr>
+                <w:rFonts w:ascii="Cambria" w:hAnsi="Cambria"/>
+                <w:iCs/>
+                <w:color w:val="0070C0"/>
+              </w:rPr>
+              <w:t>±</w:t>
+            </w:r>
+            <w:r>
+              <w:rPr>
+                <w:rFonts w:ascii="Cambria" w:hAnsi="Cambria"/>
+                <w:iCs/>
+                <w:color w:val="0070C0"/>
+              </w:rPr>
+              <w:t xml:space="preserve"> 5</w:t>
+            </w:r>
+          </w:p>
+        </w:tc>
+      </w:tr>
+      <w:tr>
+        <w:trPr>
+          <w:trHeight w:val="24"/>
+        </w:trPr>
+        <w:tc>
+          <w:tcPr>
+            <w:tcW w:w="3114" w:type="dxa"/>
+            <w:shd w:val="clear" w:color="auto" w:fill="FFFFFF" w:themeFill="background1"/>
+          </w:tcPr>
+          <w:p>
+            <w:pPr>
+              <w:spacing w:line="276" w:lineRule="auto"/>
+              <w:rPr>
+                <w:rFonts w:ascii="Cambria" w:hAnsi="Cambria"/>
+                <w:color w:val="0070C0"/>
+              </w:rPr>
+            </w:pPr>
+            <w:r>
+              <w:rPr>
+                <w:rFonts w:ascii="Cambria" w:hAnsi="Cambria"/>
+                <w:color w:val="0070C0"/>
+              </w:rPr>
+              <w:t xml:space="preserve">1 x </w:t>
+            </w:r>
+          </w:p>
+        </w:tc>
+        <w:tc>
+          <w:tcPr>
+            <w:tcW w:w="4252" w:type="dxa"/>
+            <w:shd w:val="clear" w:color="auto" w:fill="FFFFFF" w:themeFill="background1"/>
+          </w:tcPr>
+          <w:p>
+            <w:pPr>
+              <w:spacing w:line="276" w:lineRule="auto"/>
+              <w:rPr>
+                <w:rFonts w:ascii="Cambria" w:hAnsi="Cambria"/>
+                <w:color w:val="0070C0"/>
+              </w:rPr>
+            </w:pPr>
+            <w:r>
+              <w:rPr>
+                <w:rFonts w:ascii="Cambria" w:hAnsi="Cambria"/>
+                <w:color w:val="0070C0"/>
+              </w:rPr>
+              <w:t>40 mm card</w:t>
+            </w:r>
+          </w:p>
+        </w:tc>
+        <w:tc>
+          <w:tcPr>
+            <w:tcW w:w="2268" w:type="dxa"/>
+            <w:shd w:val="clear" w:color="auto" w:fill="FFFFFF" w:themeFill="background1"/>
+          </w:tcPr>
+          <w:p>
+            <w:pPr>
+              <w:spacing w:line="276" w:lineRule="auto"/>
+              <w:rPr>
+                <w:rFonts w:ascii="Cambria" w:hAnsi="Cambria"/>
+                <w:iCs/>
+                <w:color w:val="0070C0"/>
+              </w:rPr>
+            </w:pPr>
+            <w:r>
+              <w:rPr>
+                <w:rFonts w:ascii="Cambria" w:hAnsi="Cambria"/>
+                <w:iCs/>
+                <w:color w:val="0070C0"/>
+              </w:rPr>
+              <w:t>±</w:t>
+            </w:r>
+            <w:r>
+              <w:rPr>
+                <w:rFonts w:ascii="Cambria" w:hAnsi="Cambria"/>
+                <w:iCs/>
+                <w:color w:val="0070C0"/>
+              </w:rPr>
+              <w:t xml:space="preserve"> </w:t>
+            </w:r>
+            <w:r>
+              <w:rPr>
+                <w:rFonts w:ascii="Cambria" w:hAnsi="Cambria"/>
+                <w:iCs/>
+                <w:color w:val="0070C0"/>
+              </w:rPr>
+              <w:t xml:space="preserve"> </w:t>
+            </w:r>
+          </w:p>
+        </w:tc>
+      </w:tr>
+      <w:tr>
+        <w:trPr>
+          <w:trHeight w:val="24"/>
+        </w:trPr>
+        <w:tc>
+          <w:tcPr>
+            <w:tcW w:w="3114" w:type="dxa"/>
+            <w:shd w:val="clear" w:color="auto" w:fill="FFFFFF" w:themeFill="background1"/>
+          </w:tcPr>
+          <w:p>
+            <w:pPr>
+              <w:spacing w:line="276" w:lineRule="auto"/>
+              <w:rPr>
+                <w:rFonts w:ascii="Cambria" w:hAnsi="Cambria"/>
+                <w:color w:val="0070C0"/>
+              </w:rPr>
+            </w:pPr>
+          </w:p>
+        </w:tc>
+        <w:tc>
+          <w:tcPr>
+            <w:tcW w:w="4252" w:type="dxa"/>
+            <w:shd w:val="clear" w:color="auto" w:fill="FFFFFF" w:themeFill="background1"/>
+          </w:tcPr>
+          <w:p>
+            <w:pPr>
+              <w:spacing w:line="276" w:lineRule="auto"/>
+              <w:rPr>
+                <w:rFonts w:ascii="Cambria" w:hAnsi="Cambria"/>
+                <w:color w:val="0070C0"/>
+              </w:rPr>
+            </w:pPr>
+          </w:p>
+        </w:tc>
+        <w:tc>
+          <w:tcPr>
+            <w:tcW w:w="2268" w:type="dxa"/>
+            <w:shd w:val="clear" w:color="auto" w:fill="FFFFFF" w:themeFill="background1"/>
+          </w:tcPr>
+          <w:p>
+            <w:pPr>
+              <w:spacing w:line="276" w:lineRule="auto"/>
+              <w:rPr>
+                <w:rFonts w:ascii="Cambria" w:hAnsi="Cambria"/>
+                <w:iCs/>
+                <w:color w:val="0070C0"/>
+              </w:rPr>
+            </w:pPr>
+          </w:p>
+        </w:tc>
+      </w:tr>
     </w:tbl>
     <w:p>
       <w:pPr>
@@ -1516,7 +2174,14 @@
                 <w:rFonts w:ascii="Cambria" w:hAnsi="Cambria"/>
                 <w:iCs/>
               </w:rPr>
-              <w:t>Secured the compression spring to the end of the airtrack</w:t>
+              <w:t xml:space="preserve">Secured the compression spring to the end of the </w:t>
+            </w:r>
+            <w:r>
+              <w:rPr>
+                <w:rFonts w:ascii="Cambria" w:hAnsi="Cambria"/>
+                <w:iCs/>
+              </w:rPr>
+              <w:t>AirTrack</w:t>
             </w:r>
           </w:p>
           <w:p>
@@ -1572,7 +2237,21 @@
                 <w:rFonts w:ascii="Cambria" w:hAnsi="Cambria"/>
                 <w:iCs/>
               </w:rPr>
-              <w:t xml:space="preserve"> one cart inbetween </w:t>
+              <w:t xml:space="preserve"> one cart </w:t>
+            </w:r>
+            <w:r>
+              <w:rPr>
+                <w:rFonts w:ascii="Cambria" w:hAnsi="Cambria"/>
+                <w:iCs/>
+              </w:rPr>
+              <w:t>in between</w:t>
+            </w:r>
+            <w:r>
+              <w:rPr>
+                <w:rFonts w:ascii="Cambria" w:hAnsi="Cambria"/>
+                <w:iCs/>
+              </w:rPr>
+              <w:t xml:space="preserve"> </w:t>
             </w:r>
             <w:r>
               <w:rPr>
@@ -1622,6 +2301,76 @@
                 <w:iCs/>
               </w:rPr>
               <w:t>Record</w:t>
+            </w:r>
+            <w:r>
+              <w:rPr>
+                <w:rFonts w:ascii="Cambria" w:hAnsi="Cambria"/>
+                <w:iCs/>
+              </w:rPr>
+              <w:t xml:space="preserve"> time on the event timers</w:t>
+            </w:r>
+          </w:p>
+          <w:p>
+            <w:pPr>
+              <w:pStyle w:val="ListParagraph"/>
+              <w:numPr>
+                <w:ilvl w:val="0"/>
+                <w:numId w:val="2"/>
+              </w:numPr>
+              <w:spacing w:after="120" w:line="276" w:lineRule="auto"/>
+              <w:rPr>
+                <w:rFonts w:ascii="Cambria" w:hAnsi="Cambria"/>
+                <w:iCs/>
+              </w:rPr>
+            </w:pPr>
+            <w:r>
+              <w:rPr>
+                <w:rFonts w:ascii="Cambria" w:hAnsi="Cambria"/>
+                <w:iCs/>
+              </w:rPr>
+              <w:t>Repeat 2 more times</w:t>
+            </w:r>
+          </w:p>
+          <w:p>
+            <w:pPr>
+              <w:pStyle w:val="ListParagraph"/>
+              <w:numPr>
+                <w:ilvl w:val="0"/>
+                <w:numId w:val="2"/>
+              </w:numPr>
+              <w:spacing w:after="120" w:line="276" w:lineRule="auto"/>
+              <w:rPr>
+                <w:rFonts w:ascii="Cambria" w:hAnsi="Cambria"/>
+                <w:iCs/>
+              </w:rPr>
+            </w:pPr>
+            <w:r>
+              <w:rPr>
+                <w:rFonts w:ascii="Cambria" w:hAnsi="Cambria"/>
+                <w:iCs/>
+              </w:rPr>
+              <w:t>Increase weight by the interval</w:t>
+            </w:r>
+          </w:p>
+          <w:p>
+            <w:pPr>
+              <w:pStyle w:val="ListParagraph"/>
+              <w:numPr>
+                <w:ilvl w:val="0"/>
+                <w:numId w:val="2"/>
+              </w:numPr>
+              <w:spacing w:after="120" w:line="276" w:lineRule="auto"/>
+              <w:rPr>
+                <w:rFonts w:ascii="Cambria" w:hAnsi="Cambria"/>
+                <w:iCs/>
+              </w:rPr>
+            </w:pPr>
+            <w:r>
+              <w:rPr>
+                <w:rFonts w:ascii="Cambria" w:hAnsi="Cambria"/>
+                <w:iCs/>
+              </w:rPr>
+              <w:t>Repeat steps 4-8 till all data is collected</w:t>
             </w:r>
           </w:p>
         </w:tc>
@@ -2429,6 +3178,26 @@
         </w:tc>
       </w:tr>
     </w:tbl>
+    <w:p>
+      <w:pPr>
+        <w:rPr>
+          <w:rFonts w:ascii="Cambria" w:hAnsi="Cambria"/>
+        </w:rPr>
+      </w:pPr>
+    </w:p>
+    <w:p>
+      <w:pPr>
+        <w:rPr>
+          <w:rFonts w:ascii="Cambria" w:hAnsi="Cambria"/>
+        </w:rPr>
+      </w:pPr>
+      <w:r>
+        <w:rPr>
+          <w:rFonts w:ascii="Cambria" w:hAnsi="Cambria"/>
+        </w:rPr>
+        <w:br w:type="page"/>
+      </w:r>
+    </w:p>
     <w:p>
       <w:pPr>
         <w:rPr>
@@ -2697,7 +3466,43 @@
                 <w:i/>
                 <w:color w:val="0070C0"/>
               </w:rPr>
-              <w:t>. If values were calculated for variation (eg. standard deviation, or max‒min), discuss these here too.</w:t>
+              <w:t>. If values were calculated for variation (</w:t>
+            </w:r>
+            <w:proofErr w:type="spellStart"/>
+            <w:r>
+              <w:rPr>
+                <w:rFonts w:ascii="Cambria" w:hAnsi="Cambria"/>
+                <w:i/>
+                <w:color w:val="0070C0"/>
+              </w:rPr>
+              <w:t>eg.</w:t>
+            </w:r>
+            <w:proofErr w:type="spellEnd"/>
+            <w:r>
+              <w:rPr>
+                <w:rFonts w:ascii="Cambria" w:hAnsi="Cambria"/>
+                <w:i/>
+                <w:color w:val="0070C0"/>
+              </w:rPr>
+              <w:t xml:space="preserve"> standard deviation, or </w:t>
+            </w:r>
+            <w:proofErr w:type="gramStart"/>
+            <w:r>
+              <w:rPr>
+                <w:rFonts w:ascii="Cambria" w:hAnsi="Cambria"/>
+                <w:i/>
+                <w:color w:val="0070C0"/>
+              </w:rPr>
+              <w:t>max‒min</w:t>
+            </w:r>
+            <w:proofErr w:type="gramEnd"/>
+            <w:r>
+              <w:rPr>
+                <w:rFonts w:ascii="Cambria" w:hAnsi="Cambria"/>
+                <w:i/>
+                <w:color w:val="0070C0"/>
+              </w:rPr>
+              <w:t>), discuss these here too.</w:t>
             </w:r>
             <w:r>
               <w:rPr>
@@ -4174,11 +4979,103 @@
       </w:pPr>
     </w:lvl>
   </w:abstractNum>
+  <w:abstractNum w:abstractNumId="2" w15:restartNumberingAfterBreak="0">
+    <w:nsid w:val="456213EC"/>
+    <w:multiLevelType w:val="hybridMultilevel"/>
+    <w:tmpl w:val="FEF24982"/>
+    <w:lvl w:ilvl="0" w:tplc="0C09000F">
+      <w:start w:val="1"/>
+      <w:numFmt w:val="decimal"/>
+      <w:lvlText w:val="%1."/>
+      <w:lvlJc w:val="left"/>
+      <w:pPr>
+        <w:ind w:left="720" w:hanging="360"/>
+      </w:pPr>
+      <w:rPr>
+        <w:rFonts w:hint="default"/>
+      </w:rPr>
+    </w:lvl>
+    <w:lvl w:ilvl="1" w:tplc="0C090019" w:tentative="1">
+      <w:start w:val="1"/>
+      <w:numFmt w:val="lowerLetter"/>
+      <w:lvlText w:val="%2."/>
+      <w:lvlJc w:val="left"/>
+      <w:pPr>
+        <w:ind w:left="1440" w:hanging="360"/>
+      </w:pPr>
+    </w:lvl>
+    <w:lvl w:ilvl="2" w:tplc="0C09001B" w:tentative="1">
+      <w:start w:val="1"/>
+      <w:numFmt w:val="lowerRoman"/>
+      <w:lvlText w:val="%3."/>
+      <w:lvlJc w:val="right"/>
+      <w:pPr>
+        <w:ind w:left="2160" w:hanging="180"/>
+      </w:pPr>
+    </w:lvl>
+    <w:lvl w:ilvl="3" w:tplc="0C09000F" w:tentative="1">
+      <w:start w:val="1"/>
+      <w:numFmt w:val="decimal"/>
+      <w:lvlText w:val="%4."/>
+      <w:lvlJc w:val="left"/>
+      <w:pPr>
+        <w:ind w:left="2880" w:hanging="360"/>
+      </w:pPr>
+    </w:lvl>
+    <w:lvl w:ilvl="4" w:tplc="0C090019" w:tentative="1">
+      <w:start w:val="1"/>
+      <w:numFmt w:val="lowerLetter"/>
+      <w:lvlText w:val="%5."/>
+      <w:lvlJc w:val="left"/>
+      <w:pPr>
+        <w:ind w:left="3600" w:hanging="360"/>
+      </w:pPr>
+    </w:lvl>
+    <w:lvl w:ilvl="5" w:tplc="0C09001B" w:tentative="1">
+      <w:start w:val="1"/>
+      <w:numFmt w:val="lowerRoman"/>
+      <w:lvlText w:val="%6."/>
+      <w:lvlJc w:val="right"/>
+      <w:pPr>
+        <w:ind w:left="4320" w:hanging="180"/>
+      </w:pPr>
+    </w:lvl>
+    <w:lvl w:ilvl="6" w:tplc="0C09000F" w:tentative="1">
+      <w:start w:val="1"/>
+      <w:numFmt w:val="decimal"/>
+      <w:lvlText w:val="%7."/>
+      <w:lvlJc w:val="left"/>
+      <w:pPr>
+        <w:ind w:left="5040" w:hanging="360"/>
+      </w:pPr>
+    </w:lvl>
+    <w:lvl w:ilvl="7" w:tplc="0C090019" w:tentative="1">
+      <w:start w:val="1"/>
+      <w:numFmt w:val="lowerLetter"/>
+      <w:lvlText w:val="%8."/>
+      <w:lvlJc w:val="left"/>
+      <w:pPr>
+        <w:ind w:left="5760" w:hanging="360"/>
+      </w:pPr>
+    </w:lvl>
+    <w:lvl w:ilvl="8" w:tplc="0C09001B" w:tentative="1">
+      <w:start w:val="1"/>
+      <w:numFmt w:val="lowerRoman"/>
+      <w:lvlText w:val="%9."/>
+      <w:lvlJc w:val="right"/>
+      <w:pPr>
+        <w:ind w:left="6480" w:hanging="180"/>
+      </w:pPr>
+    </w:lvl>
+  </w:abstractNum>
   <w:num w:numId="1" w16cid:durableId="2089110500">
     <w:abstractNumId w:val="0"/>
   </w:num>
   <w:num w:numId="2" w16cid:durableId="352850909">
     <w:abstractNumId w:val="1"/>
+  </w:num>
+  <w:num w:numId="3" w16cid:durableId="943414147">
+    <w:abstractNumId w:val="2"/>
   </w:num>
 </w:numbering>
 </file>
@@ -4592,7 +5489,6 @@
   <w:style w:type="character" w:default="1" w:styleId="DefaultParagraphFont">
     <w:name w:val="Default Paragraph Font"/>
     <w:uiPriority w:val="1"/>
-    <w:semiHidden/>
     <w:unhideWhenUsed/>
   </w:style>
   <w:style w:type="table" w:default="1" w:styleId="TableNormal">

</xml_diff>

<commit_message>
vault backup: 2025-10-06 08:41:06
</commit_message>
<xml_diff>
--- a/03 - Projects/02 - Physics/U2AOS3 Investigation template.docx
+++ b/03 - Projects/02 - Physics/U2AOS3 Investigation template.docx
@@ -501,25 +501,23 @@
                 <w:i/>
                 <w:iCs/>
               </w:rPr>
-              <w:t xml:space="preserve">Sticky collision is </w:t>
-            </w:r>
-            <w:proofErr w:type="gramStart"/>
-            <w:r>
-              <w:rPr>
-                <w:rFonts w:ascii="Cambria" w:hAnsi="Cambria"/>
-                <w:i/>
-                <w:iCs/>
-              </w:rPr>
-              <w:t>a in regard to</w:t>
-            </w:r>
-            <w:proofErr w:type="gramEnd"/>
-            <w:r>
-              <w:rPr>
-                <w:rFonts w:ascii="Cambria" w:hAnsi="Cambria"/>
-                <w:i/>
-                <w:iCs/>
-              </w:rPr>
-              <w:t xml:space="preserve"> a transfer of motion when after the collision the two objects remain in contact with each other and travel at the same relative velocity, the velocity is found by:</w:t>
+              <w:t>Sticky collision is a</w:t>
+            </w:r>
+            <w:r>
+              <w:rPr>
+                <w:rFonts w:ascii="Cambria" w:hAnsi="Cambria"/>
+                <w:i/>
+                <w:iCs/>
+              </w:rPr>
+              <w:t xml:space="preserve"> form of inelastic collision and is sometimes referred to as “perfect inelastic collision”</w:t>
+            </w:r>
+            <w:r>
+              <w:rPr>
+                <w:rFonts w:ascii="Cambria" w:hAnsi="Cambria"/>
+                <w:i/>
+                <w:iCs/>
+              </w:rPr>
+              <w:t xml:space="preserve"> in regard to a transfer of motion when after the collision the two objects remain in contact with each other and travel at the same relative velocity, the velocity is found by:</w:t>
             </w:r>
           </w:p>
           <w:p>
@@ -620,7 +618,60 @@
               <w:spacing w:after="120" w:line="276" w:lineRule="auto"/>
               <w:rPr>
                 <w:rFonts w:ascii="Cambria" w:hAnsi="Cambria"/>
-                <w:iCs/>
+              </w:rPr>
+            </w:pPr>
+            <w:r>
+              <w:rPr>
+                <w:rFonts w:ascii="Cambria" w:hAnsi="Cambria"/>
+              </w:rPr>
+              <w:t>m is the velocity of the stationary glider</w:t>
+            </w:r>
+          </w:p>
+          <w:p>
+            <w:pPr>
+              <w:spacing w:after="120" w:line="276" w:lineRule="auto"/>
+              <w:rPr>
+                <w:rFonts w:ascii="Cambria" w:hAnsi="Cambria"/>
+              </w:rPr>
+            </w:pPr>
+            <w:r>
+              <w:rPr>
+                <w:rFonts w:ascii="Cambria" w:hAnsi="Cambria"/>
+              </w:rPr>
+              <w:t>u is the initial velocity of the incoming cart</w:t>
+            </w:r>
+          </w:p>
+          <w:p>
+            <w:pPr>
+              <w:spacing w:after="120" w:line="276" w:lineRule="auto"/>
+              <w:rPr>
+                <w:rFonts w:ascii="Cambria" w:hAnsi="Cambria"/>
+                <w:iCs/>
+              </w:rPr>
+            </w:pPr>
+            <w:r>
+              <w:rPr>
+                <w:rFonts w:ascii="Cambria" w:hAnsi="Cambria"/>
+                <w:iCs/>
+              </w:rPr>
+              <w:t xml:space="preserve"> </w:t>
+            </w:r>
+          </w:p>
+        </w:tc>
+      </w:tr>
+      <w:tr>
+        <w:tc>
+          <w:tcPr>
+            <w:tcW w:w="9628" w:type="dxa"/>
+            <w:shd w:val="clear" w:color="auto" w:fill="FFFFFF" w:themeFill="background1"/>
+          </w:tcPr>
+          <w:p>
+            <w:pPr>
+              <w:spacing w:after="120" w:line="276" w:lineRule="auto"/>
+              <w:rPr>
+                <w:rFonts w:ascii="Cambria" w:hAnsi="Cambria"/>
+                <w:i/>
+                <w:color w:val="0070C0"/>
               </w:rPr>
             </w:pPr>
           </w:p>
@@ -696,25 +747,7 @@
                 <w:sz w:val="22"/>
                 <w:szCs w:val="22"/>
               </w:rPr>
-              <w:t xml:space="preserve">What is the effect of the mass of a stationary object compared to the final speed </w:t>
-            </w:r>
-            <w:proofErr w:type="gramStart"/>
-            <w:r>
-              <w:rPr>
-                <w:rFonts w:ascii="Cambria" w:hAnsi="Cambria" w:cs="Arial"/>
-                <w:sz w:val="22"/>
-                <w:szCs w:val="22"/>
-              </w:rPr>
-              <w:t>as a result of</w:t>
-            </w:r>
-            <w:proofErr w:type="gramEnd"/>
-            <w:r>
-              <w:rPr>
-                <w:rFonts w:ascii="Cambria" w:hAnsi="Cambria" w:cs="Arial"/>
-                <w:sz w:val="22"/>
-                <w:szCs w:val="22"/>
-              </w:rPr>
-              <w:t xml:space="preserve"> sticky collision</w:t>
+              <w:t>What is the effect of the mass of a stationary object compared to the final speed as a result of sticky collision</w:t>
             </w:r>
             <w:r>
               <w:rPr>
@@ -825,18 +858,17 @@
                 <w:i/>
                 <w:iCs/>
               </w:rPr>
-              <w:t xml:space="preserve">It is predicted that as the mass of the hit (stationary glider increases) the velocity because of the collision between the two gliders would be lower as force transferred from the incoming glider remains the same whilst the mass of the stationary glider increases. Newton’s second law of motion (F = m*a) would show that as a result the acceleration of the glider would be lower resulting in a lower speed. </w:t>
-            </w:r>
-          </w:p>
-          <w:p>
-            <w:pPr>
-              <w:spacing w:after="120" w:line="276" w:lineRule="auto"/>
-              <w:rPr>
-                <w:rFonts w:ascii="Cambria" w:hAnsi="Cambria"/>
-                <w:i/>
-                <w:iCs/>
-              </w:rPr>
-            </w:pPr>
+              <w:t xml:space="preserve">It is predicted that as the mass of the hit (stationary glider increases) the velocity because of the collision between the two gliders would be lower as force transferred from the incoming glider remains </w:t>
+            </w:r>
+            <w:r>
+              <w:rPr>
+                <w:rFonts w:ascii="Cambria" w:hAnsi="Cambria"/>
+                <w:i/>
+                <w:iCs/>
+              </w:rPr>
+              <w:lastRenderedPageBreak/>
+              <w:t xml:space="preserve">the same whilst the mass of the stationary glider increases. Newton’s second law of motion (F = m*a) would show that as a result the acceleration of the glider would be lower resulting in a lower speed. </w:t>
+            </w:r>
           </w:p>
         </w:tc>
       </w:tr>
@@ -851,6 +883,7 @@
         <w:rPr>
           <w:rFonts w:ascii="Cambria" w:hAnsi="Cambria"/>
         </w:rPr>
+        <w:lastRenderedPageBreak/>
         <w:br w:type="page"/>
       </w:r>
     </w:p>
@@ -998,6 +1031,14 @@
                 <w:iCs/>
                 <w:color w:val="0070C0"/>
               </w:rPr>
+              <w:t xml:space="preserve"> and in Newton’s second law with the relation of mass, force and acceleration</w:t>
+            </w:r>
+            <w:r>
+              <w:rPr>
+                <w:rFonts w:ascii="Cambria" w:hAnsi="Cambria"/>
+                <w:iCs/>
+                <w:color w:val="0070C0"/>
+              </w:rPr>
               <w:t xml:space="preserve">. The values were from 0.2 to 0.6 kg in 0.1 </w:t>
             </w:r>
             <w:r>
@@ -1056,53 +1097,6 @@
               <w:rPr>
                 <w:rFonts w:ascii="Cambria" w:hAnsi="Cambria"/>
                 <w:i/>
-                <w:color w:val="0070C0"/>
-              </w:rPr>
-            </w:pPr>
-            <w:r>
-              <w:rPr>
-                <w:rFonts w:ascii="Cambria" w:hAnsi="Cambria"/>
-                <w:i/>
-                <w:color w:val="0070C0"/>
-              </w:rPr>
-              <w:t>State what will be directly measured.</w:t>
-            </w:r>
-          </w:p>
-          <w:p>
-            <w:pPr>
-              <w:spacing w:after="120" w:line="276" w:lineRule="auto"/>
-              <w:rPr>
-                <w:rFonts w:ascii="Cambria" w:hAnsi="Cambria"/>
-                <w:i/>
-                <w:color w:val="0070C0"/>
-              </w:rPr>
-            </w:pPr>
-            <w:r>
-              <w:rPr>
-                <w:rFonts w:ascii="Cambria" w:hAnsi="Cambria"/>
-                <w:i/>
-                <w:color w:val="0070C0"/>
-              </w:rPr>
-              <w:t>Explain if there is any calculation required to get from the measurements to a rate/derived value that will be used for the Conclusion.</w:t>
-            </w:r>
-          </w:p>
-          <w:p>
-            <w:pPr>
-              <w:spacing w:after="120" w:line="276" w:lineRule="auto"/>
-              <w:rPr>
-                <w:rFonts w:ascii="Cambria" w:hAnsi="Cambria"/>
-                <w:i/>
-                <w:color w:val="0070C0"/>
-              </w:rPr>
-            </w:pPr>
-          </w:p>
-          <w:p>
-            <w:pPr>
-              <w:spacing w:after="120" w:line="276" w:lineRule="auto"/>
-              <w:rPr>
-                <w:rFonts w:ascii="Cambria" w:hAnsi="Cambria"/>
-                <w:iCs/>
-                <w:color w:val="0070C0"/>
               </w:rPr>
             </w:pPr>
             <w:r>
@@ -1137,15 +1131,14 @@
               </w:rPr>
               <w:t xml:space="preserve">it takes the time the photogate sees darkness and multiplied by </w:t>
             </w:r>
-          </w:p>
-          <w:p>
-            <w:pPr>
-              <w:spacing w:after="120" w:line="276" w:lineRule="auto"/>
-              <w:rPr>
-                <w:rFonts w:ascii="Cambria" w:hAnsi="Cambria"/>
-                <w:i/>
-              </w:rPr>
-            </w:pPr>
+            <w:r>
+              <w:rPr>
+                <w:rFonts w:ascii="Cambria" w:hAnsi="Cambria"/>
+                <w:iCs/>
+                <w:color w:val="0070C0"/>
+              </w:rPr>
+              <w:t>the length of the card in meters (being 0.40 meters)</w:t>
+            </w:r>
           </w:p>
         </w:tc>
       </w:tr>
@@ -3466,43 +3459,7 @@
                 <w:i/>
                 <w:color w:val="0070C0"/>
               </w:rPr>
-              <w:t>. If values were calculated for variation (</w:t>
-            </w:r>
-            <w:proofErr w:type="spellStart"/>
-            <w:r>
-              <w:rPr>
-                <w:rFonts w:ascii="Cambria" w:hAnsi="Cambria"/>
-                <w:i/>
-                <w:color w:val="0070C0"/>
-              </w:rPr>
-              <w:t>eg.</w:t>
-            </w:r>
-            <w:proofErr w:type="spellEnd"/>
-            <w:r>
-              <w:rPr>
-                <w:rFonts w:ascii="Cambria" w:hAnsi="Cambria"/>
-                <w:i/>
-                <w:color w:val="0070C0"/>
-              </w:rPr>
-              <w:t xml:space="preserve"> standard deviation, or </w:t>
-            </w:r>
-            <w:proofErr w:type="gramStart"/>
-            <w:r>
-              <w:rPr>
-                <w:rFonts w:ascii="Cambria" w:hAnsi="Cambria"/>
-                <w:i/>
-                <w:color w:val="0070C0"/>
-              </w:rPr>
-              <w:t>max‒min</w:t>
-            </w:r>
-            <w:proofErr w:type="gramEnd"/>
-            <w:r>
-              <w:rPr>
-                <w:rFonts w:ascii="Cambria" w:hAnsi="Cambria"/>
-                <w:i/>
-                <w:color w:val="0070C0"/>
-              </w:rPr>
-              <w:t>), discuss these here too.</w:t>
+              <w:t>. If values were calculated for variation (eg. standard deviation, or max‒min), discuss these here too.</w:t>
             </w:r>
             <w:r>
               <w:rPr>
@@ -5489,6 +5446,7 @@
   <w:style w:type="character" w:default="1" w:styleId="DefaultParagraphFont">
     <w:name w:val="Default Paragraph Font"/>
     <w:uiPriority w:val="1"/>
+    <w:semiHidden/>
     <w:unhideWhenUsed/>
   </w:style>
   <w:style w:type="table" w:default="1" w:styleId="TableNormal">

</xml_diff>

<commit_message>
"Manual Backup: 2025-10-08 09:39:59 By: Thinkpad Windows 11 Files: 11"
Affected files:
.obsidian/workspace.json
02 - Classes/02 - Applied Computing/02 - Innovative Solution/02 - Functions and capabilities.md
02 - Classes/02 - Applied Computing/02 - Innovative Solution/GPS.md
02 - Classes/04 - Physics/02 - Unit 2/02 - Forces/02 - Exercise 10.3.md
02 - Classes/04 - Physics/02 - Unit 2/02 - Forces/03 - Work and Energy.md
03 - Projects/02 - Physics/U2AOS3 Investigation template.docx
03 - Projects/03 - Visual Communication Design/02 - Unit 2/AOS - 2/Jersey.Finalindd.indd
03 - Projects/03 - Visual Communication Design/02 - Unit 2/AOS - 2/Jersey.Finalindd.pdf
06 - Future Events/03 - Homework/2025-10-08 Methods Practice Test.md
06 - Future Events/03 - Homework/2025-10-08 Physics.md
06 - Future Events/03 - Homework/2025-10-08 Viscom.md
</commit_message>
<xml_diff>
--- a/03 - Projects/02 - Physics/U2AOS3 Investigation template.docx
+++ b/03 - Projects/02 - Physics/U2AOS3 Investigation template.docx
@@ -1,6 +1,6 @@
 
 <file path=word/document.xml><?xml version="1.0" encoding="utf-8"?>
-<w:document xmlns:wpc="http://schemas.microsoft.com/office/word/2010/wordprocessingCanvas" xmlns:cx="http://schemas.microsoft.com/office/drawing/2014/chartex" xmlns:cx1="http://schemas.microsoft.com/office/drawing/2015/9/8/chartex" xmlns:cx2="http://schemas.microsoft.com/office/drawing/2015/10/21/chartex" xmlns:cx3="http://schemas.microsoft.com/office/drawing/2016/5/9/chartex" xmlns:cx4="http://schemas.microsoft.com/office/drawing/2016/5/10/chartex" xmlns:cx5="http://schemas.microsoft.com/office/drawing/2016/5/11/chartex" xmlns:cx6="http://schemas.microsoft.com/office/drawing/2016/5/12/chartex" xmlns:cx7="http://schemas.microsoft.com/office/drawing/2016/5/13/chartex" xmlns:cx8="http://schemas.microsoft.com/office/drawing/2016/5/14/chartex" xmlns:mc="http://schemas.openxmlformats.org/markup-compatibility/2006" xmlns:aink="http://schemas.microsoft.com/office/drawing/2016/ink" xmlns:am3d="http://schemas.microsoft.com/office/drawing/2017/model3d" xmlns:o="urn:schemas-microsoft-com:office:office" xmlns:oel="http://schemas.microsoft.com/office/2019/extlst" xmlns:r="http://schemas.openxmlformats.org/officeDocument/2006/relationships" xmlns:m="http://schemas.openxmlformats.org/officeDocument/2006/math" xmlns:v="urn:schemas-microsoft-com:vml" xmlns:wp14="http://schemas.microsoft.com/office/word/2010/wordprocessingDrawing" xmlns:wp="http://schemas.openxmlformats.org/drawingml/2006/wordprocessingDrawing" xmlns:w10="urn:schemas-microsoft-com:office:word" xmlns:w="http://schemas.openxmlformats.org/wordprocessingml/2006/main" xmlns:w14="http://schemas.microsoft.com/office/word/2010/wordml" xmlns:w15="http://schemas.microsoft.com/office/word/2012/wordml" xmlns:w16cex="http://schemas.microsoft.com/office/word/2018/wordml/cex" xmlns:w16cid="http://schemas.microsoft.com/office/word/2016/wordml/cid" xmlns:w16="http://schemas.microsoft.com/office/word/2018/wordml" xmlns:w16du="http://schemas.microsoft.com/office/word/2023/wordml/word16du" xmlns:w16sdtdh="http://schemas.microsoft.com/office/word/2020/wordml/sdtdatahash" xmlns:w16sdtfl="http://schemas.microsoft.com/office/word/2024/wordml/sdtformatlock" xmlns:w16se="http://schemas.microsoft.com/office/word/2015/wordml/symex" xmlns:wpg="http://schemas.microsoft.com/office/word/2010/wordprocessingGroup" xmlns:wpi="http://schemas.microsoft.com/office/word/2010/wordprocessingInk" xmlns:wne="http://schemas.microsoft.com/office/word/2006/wordml" xmlns:wps="http://schemas.microsoft.com/office/word/2010/wordprocessingShape" xmlns:a="http://schemas.openxmlformats.org/drawingml/2006/main" xmlns:pic="http://schemas.openxmlformats.org/drawingml/2006/picture" xmlns:a16="http://schemas.microsoft.com/office/drawing/2014/main" xmlns:c="http://schemas.openxmlformats.org/drawingml/2006/chart" mc:Ignorable="w14 w15 w16se w16cid w16 w16cex w16sdtdh w16sdtfl w16du wp14">
+<w:document xmlns:wpc="http://schemas.microsoft.com/office/word/2010/wordprocessingCanvas" xmlns:cx="http://schemas.microsoft.com/office/drawing/2014/chartex" xmlns:cx1="http://schemas.microsoft.com/office/drawing/2015/9/8/chartex" xmlns:cx2="http://schemas.microsoft.com/office/drawing/2015/10/21/chartex" xmlns:cx3="http://schemas.microsoft.com/office/drawing/2016/5/9/chartex" xmlns:cx4="http://schemas.microsoft.com/office/drawing/2016/5/10/chartex" xmlns:cx5="http://schemas.microsoft.com/office/drawing/2016/5/11/chartex" xmlns:cx6="http://schemas.microsoft.com/office/drawing/2016/5/12/chartex" xmlns:cx7="http://schemas.microsoft.com/office/drawing/2016/5/13/chartex" xmlns:cx8="http://schemas.microsoft.com/office/drawing/2016/5/14/chartex" xmlns:mc="http://schemas.openxmlformats.org/markup-compatibility/2006" xmlns:aink="http://schemas.microsoft.com/office/drawing/2016/ink" xmlns:am3d="http://schemas.microsoft.com/office/drawing/2017/model3d" xmlns:o="urn:schemas-microsoft-com:office:office" xmlns:oel="http://schemas.microsoft.com/office/2019/extlst" xmlns:r="http://schemas.openxmlformats.org/officeDocument/2006/relationships" xmlns:m="http://schemas.openxmlformats.org/officeDocument/2006/math" xmlns:v="urn:schemas-microsoft-com:vml" xmlns:wp14="http://schemas.microsoft.com/office/word/2010/wordprocessingDrawing" xmlns:wp="http://schemas.openxmlformats.org/drawingml/2006/wordprocessingDrawing" xmlns:w10="urn:schemas-microsoft-com:office:word" xmlns:w="http://schemas.openxmlformats.org/wordprocessingml/2006/main" xmlns:w14="http://schemas.microsoft.com/office/word/2010/wordml" xmlns:w15="http://schemas.microsoft.com/office/word/2012/wordml" xmlns:w16cex="http://schemas.microsoft.com/office/word/2018/wordml/cex" xmlns:w16cid="http://schemas.microsoft.com/office/word/2016/wordml/cid" xmlns:w16="http://schemas.microsoft.com/office/word/2018/wordml" xmlns:w16du="http://schemas.microsoft.com/office/word/2023/wordml/word16du" xmlns:w16sdtdh="http://schemas.microsoft.com/office/word/2020/wordml/sdtdatahash" xmlns:w16sdtfl="http://schemas.microsoft.com/office/word/2024/wordml/sdtformatlock" xmlns:w16se="http://schemas.microsoft.com/office/word/2015/wordml/symex" xmlns:wpg="http://schemas.microsoft.com/office/word/2010/wordprocessingGroup" xmlns:wpi="http://schemas.microsoft.com/office/word/2010/wordprocessingInk" xmlns:wne="http://schemas.microsoft.com/office/word/2006/wordml" xmlns:wps="http://schemas.microsoft.com/office/word/2010/wordprocessingShape" mc:Ignorable="w14 w15 w16se w16cid w16 w16cex w16sdtdh w16sdtfl w16du wp14">
   <w:background w:color="F2F2F2" w:themeColor="background1" w:themeShade="F2"/>
   <w:body>
     <w:tbl>
@@ -8,8 +8,8 @@
         <w:tblStyle w:val="TableGrid"/>
         <w:tblW w:w="0" w:type="auto"/>
         <w:tblBorders>
-          <w:insideH w:val="none" w:color="auto" w:sz="0" w:space="0"/>
-          <w:insideV w:val="none" w:color="auto" w:sz="0" w:space="0"/>
+          <w:insideH w:val="none" w:sz="0" w:space="0" w:color="auto"/>
+          <w:insideV w:val="none" w:sz="0" w:space="0" w:color="auto"/>
         </w:tblBorders>
         <w:shd w:val="clear" w:color="auto" w:fill="FFFFFF" w:themeFill="background1"/>
         <w:tblCellMar>
@@ -88,14 +88,14 @@
               <w:spacing w:before="240" w:line="276" w:lineRule="auto"/>
               <w:jc w:val="center"/>
               <w:rPr>
-                <w:rFonts w:ascii="Cambria" w:hAnsi="Cambria" w:eastAsia="Cambria" w:cs="Cambria"/>
+                <w:rFonts w:ascii="Cambria" w:eastAsia="Cambria" w:hAnsi="Cambria" w:cs="Cambria"/>
                 <w:sz w:val="28"/>
                 <w:szCs w:val="28"/>
               </w:rPr>
             </w:pPr>
             <w:r>
               <w:rPr>
-                <w:rFonts w:ascii="Cambria" w:hAnsi="Cambria" w:eastAsia="Cambria" w:cs="Cambria"/>
+                <w:rFonts w:ascii="Cambria" w:eastAsia="Cambria" w:hAnsi="Cambria" w:cs="Cambria"/>
                 <w:b/>
                 <w:bCs/>
                 <w:sz w:val="28"/>
@@ -105,7 +105,7 @@
             </w:r>
             <w:r>
               <w:rPr>
-                <w:rFonts w:ascii="Cambria" w:hAnsi="Cambria" w:eastAsia="Cambria" w:cs="Cambria"/>
+                <w:rFonts w:ascii="Cambria" w:eastAsia="Cambria" w:hAnsi="Cambria" w:cs="Cambria"/>
                 <w:b/>
                 <w:bCs/>
                 <w:sz w:val="28"/>
@@ -115,7 +115,7 @@
             </w:r>
             <w:r>
               <w:rPr>
-                <w:rFonts w:ascii="Cambria" w:hAnsi="Cambria" w:eastAsia="Cambria" w:cs="Cambria"/>
+                <w:rFonts w:ascii="Cambria" w:eastAsia="Cambria" w:hAnsi="Cambria" w:cs="Cambria"/>
                 <w:b/>
                 <w:bCs/>
                 <w:sz w:val="28"/>
@@ -125,7 +125,7 @@
             </w:r>
             <w:r>
               <w:rPr>
-                <w:rFonts w:ascii="Cambria" w:hAnsi="Cambria" w:eastAsia="Cambria" w:cs="Cambria"/>
+                <w:rFonts w:ascii="Cambria" w:eastAsia="Cambria" w:hAnsi="Cambria" w:cs="Cambria"/>
                 <w:b/>
                 <w:bCs/>
                 <w:sz w:val="28"/>
@@ -220,6 +220,13 @@
               </w:rPr>
               <w:tab/>
             </w:r>
+            <w:r>
+              <w:rPr>
+                <w:rFonts w:ascii="Cambria" w:hAnsi="Cambria"/>
+                <w:b/>
+              </w:rPr>
+              <w:t>Thomas</w:t>
+            </w:r>
           </w:p>
         </w:tc>
         <w:tc>
@@ -292,12 +299,6 @@
                 <w:b/>
               </w:rPr>
               <w:tab/>
-            </w:r>
-            <w:r>
-              <w:rPr>
-                <w:rFonts w:ascii="Cambria" w:hAnsi="Cambria"/>
-                <w:b/>
-              </w:rPr>
               <w:t xml:space="preserve">/ </w:t>
             </w:r>
             <w:r>
@@ -523,7 +524,63 @@
                 <w:i/>
                 <w:iCs/>
               </w:rPr>
-              <w:t xml:space="preserve"> in regard to a transfer of motion when after the collision the two objects remain in contact with each other and travel at the same relative velocity, the velocity is found by:</w:t>
+              <w:t xml:space="preserve"> in regard to a transfer of motion when after the collision the two objects remain in contact with each other and travel at the same relative </w:t>
+            </w:r>
+            <w:r>
+              <w:rPr>
+                <w:rFonts w:ascii="Cambria" w:hAnsi="Cambria"/>
+                <w:i/>
+                <w:iCs/>
+              </w:rPr>
+              <w:t xml:space="preserve">velocity </w:t>
+            </w:r>
+            <w:r>
+              <w:rPr>
+                <w:rFonts w:ascii="Cambria" w:hAnsi="Cambria"/>
+                <w:i/>
+                <w:iCs/>
+              </w:rPr>
+              <w:t xml:space="preserve">this is </w:t>
+            </w:r>
+            <w:r>
+              <w:rPr>
+                <w:rFonts w:ascii="Cambria" w:hAnsi="Cambria"/>
+                <w:i/>
+                <w:iCs/>
+              </w:rPr>
+              <w:t>achieved</w:t>
+            </w:r>
+            <w:r>
+              <w:rPr>
+                <w:rFonts w:ascii="Cambria" w:hAnsi="Cambria"/>
+                <w:i/>
+                <w:iCs/>
+              </w:rPr>
+              <w:t xml:space="preserve"> as during the collision momentum is conserved </w:t>
+            </w:r>
+            <w:r>
+              <w:rPr>
+                <w:rFonts w:ascii="Cambria" w:hAnsi="Cambria"/>
+                <w:i/>
+                <w:iCs/>
+              </w:rPr>
+              <w:t>while kinetic energy</w:t>
+            </w:r>
+            <w:r>
+              <w:rPr>
+                <w:rFonts w:ascii="Cambria" w:hAnsi="Cambria"/>
+                <w:i/>
+                <w:iCs/>
+              </w:rPr>
+              <w:t>.</w:t>
+            </w:r>
+            <w:r>
+              <w:rPr>
+                <w:rFonts w:ascii="Cambria" w:hAnsi="Cambria"/>
+                <w:i/>
+                <w:iCs/>
+              </w:rPr>
+              <w:t xml:space="preserve"> the velocity is found by:</w:t>
             </w:r>
           </w:p>
           <w:p>
@@ -652,6 +709,26 @@
               <w:spacing w:after="120" w:line="276" w:lineRule="auto"/>
               <w:rPr>
                 <w:rFonts w:ascii="Cambria" w:hAnsi="Cambria"/>
+              </w:rPr>
+            </w:pPr>
+            <w:r>
+              <w:rPr>
+                <w:rFonts w:ascii="Cambria" w:hAnsi="Cambria"/>
+              </w:rPr>
+              <w:t xml:space="preserve">This is relevant to the experiment </w:t>
+            </w:r>
+            <w:r>
+              <w:rPr>
+                <w:rFonts w:ascii="Cambria" w:hAnsi="Cambria"/>
+              </w:rPr>
+              <w:t xml:space="preserve">as the </w:t>
+            </w:r>
+          </w:p>
+          <w:p>
+            <w:pPr>
+              <w:spacing w:after="120" w:line="276" w:lineRule="auto"/>
+              <w:rPr>
+                <w:rFonts w:ascii="Cambria" w:hAnsi="Cambria"/>
                 <w:iCs/>
               </w:rPr>
             </w:pPr>
@@ -864,47 +941,12 @@
                 <w:i/>
                 <w:iCs/>
               </w:rPr>
-              <w:t xml:space="preserve">It is predicted that as the mass of the hit (stationary glider increases) the velocity because of the collision between the two gliders would be lower as force transferred from the incoming glider remains </w:t>
-            </w:r>
-            <w:r>
-              <w:rPr>
-                <w:rFonts w:ascii="Cambria" w:hAnsi="Cambria"/>
-                <w:i/>
-                <w:iCs/>
-              </w:rPr>
-              <w:t xml:space="preserve">the same whilst the mass of the stationary glider increases. Newton’s second law of motion (F = m*a) would show that as a result the acceleration of the glider would be lower resulting in a lower speed. </w:t>
+              <w:lastRenderedPageBreak/>
+              <w:t xml:space="preserve">It is predicted that as the mass of the hit (stationary glider increases) the velocity because of the collision between the two gliders would be lower as force transferred from the incoming glider remains the same whilst the mass of the stationary glider increases. Newton’s second law of motion (F = m*a) would show that as a result the acceleration of the glider would be lower resulting in a lower speed. </w:t>
             </w:r>
           </w:p>
         </w:tc>
       </w:tr>
-    </w:tbl>
-    <w:p>
-      <w:pPr>
-        <w:rPr>
-          <w:rFonts w:ascii="Cambria" w:hAnsi="Cambria"/>
-        </w:rPr>
-      </w:pPr>
-      <w:r>
-        <w:rPr>
-          <w:rFonts w:ascii="Cambria" w:hAnsi="Cambria"/>
-        </w:rPr>
-        <w:br w:type="page"/>
-      </w:r>
-    </w:p>
-    <w:tbl>
-      <w:tblPr>
-        <w:tblStyle w:val="TableGrid"/>
-        <w:tblW w:w="0" w:type="auto"/>
-        <w:shd w:val="clear" w:color="auto" w:fill="FFFFFF" w:themeFill="background1"/>
-        <w:tblCellMar>
-          <w:top w:w="57" w:type="dxa"/>
-          <w:bottom w:w="57" w:type="dxa"/>
-        </w:tblCellMar>
-        <w:tblLook w:val="04A0" w:firstRow="1" w:lastRow="0" w:firstColumn="1" w:lastColumn="0" w:noHBand="0" w:noVBand="1"/>
-      </w:tblPr>
-      <w:tblGrid>
-        <w:gridCol w:w="9628"/>
-      </w:tblGrid>
       <w:tr>
         <w:tc>
           <w:tcPr>
@@ -922,6 +964,12 @@
             <w:r>
               <w:rPr>
                 <w:rFonts w:ascii="Cambria" w:hAnsi="Cambria"/>
+              </w:rPr>
+              <w:br w:type="page"/>
+            </w:r>
+            <w:r>
+              <w:rPr>
+                <w:rFonts w:ascii="Cambria" w:hAnsi="Cambria"/>
                 <w:b/>
               </w:rPr>
               <w:t>Definition of variables</w:t>
@@ -956,51 +1004,13 @@
               <w:spacing w:after="120" w:line="276" w:lineRule="auto"/>
               <w:rPr>
                 <w:rFonts w:ascii="Cambria" w:hAnsi="Cambria"/>
-                <w:i/>
-                <w:color w:val="0070C0"/>
-              </w:rPr>
-            </w:pPr>
-            <w:r>
-              <w:rPr>
-                <w:rFonts w:ascii="Cambria" w:hAnsi="Cambria"/>
-                <w:i/>
-                <w:color w:val="0070C0"/>
-              </w:rPr>
-              <w:t>State what you changed AND what specific values you used.</w:t>
-            </w:r>
-          </w:p>
-          <w:p>
-            <w:pPr>
-              <w:spacing w:after="120" w:line="276" w:lineRule="auto"/>
-              <w:rPr>
-                <w:rFonts w:ascii="Cambria" w:hAnsi="Cambria"/>
-                <w:i/>
-                <w:color w:val="0070C0"/>
-              </w:rPr>
-            </w:pPr>
-            <w:r>
-              <w:rPr>
-                <w:rFonts w:ascii="Cambria" w:hAnsi="Cambria"/>
-                <w:i/>
-                <w:color w:val="0070C0"/>
-              </w:rPr>
-              <w:t>Explain why these values were chosen – why are they relevant?</w:t>
-            </w:r>
-          </w:p>
-          <w:p>
-            <w:pPr>
-              <w:spacing w:after="120" w:line="276" w:lineRule="auto"/>
-              <w:rPr>
-                <w:rFonts w:ascii="Cambria" w:hAnsi="Cambria"/>
-                <w:iCs/>
-                <w:color w:val="0070C0"/>
-              </w:rPr>
-            </w:pPr>
-            <w:r>
-              <w:rPr>
-                <w:rFonts w:ascii="Cambria" w:hAnsi="Cambria"/>
-                <w:iCs/>
-                <w:color w:val="0070C0"/>
+                <w:iCs/>
+              </w:rPr>
+            </w:pPr>
+            <w:r>
+              <w:rPr>
+                <w:rFonts w:ascii="Cambria" w:hAnsi="Cambria"/>
+                <w:iCs/>
               </w:rPr>
               <w:t>The independent</w:t>
             </w:r>
@@ -1008,7 +1018,6 @@
               <w:rPr>
                 <w:rFonts w:ascii="Cambria" w:hAnsi="Cambria"/>
                 <w:iCs/>
-                <w:color w:val="0070C0"/>
               </w:rPr>
               <w:t xml:space="preserve"> variable is the </w:t>
             </w:r>
@@ -1016,7 +1025,6 @@
               <w:rPr>
                 <w:rFonts w:ascii="Cambria" w:hAnsi="Cambria"/>
                 <w:iCs/>
-                <w:color w:val="0070C0"/>
               </w:rPr>
               <w:t xml:space="preserve">mass of the stationary glider </w:t>
             </w:r>
@@ -1024,7 +1032,6 @@
               <w:rPr>
                 <w:rFonts w:ascii="Cambria" w:hAnsi="Cambria"/>
                 <w:iCs/>
-                <w:color w:val="0070C0"/>
               </w:rPr>
               <w:t>this is a component of the sticky collision formula</w:t>
             </w:r>
@@ -1032,7 +1039,6 @@
               <w:rPr>
                 <w:rFonts w:ascii="Cambria" w:hAnsi="Cambria"/>
                 <w:iCs/>
-                <w:color w:val="0070C0"/>
               </w:rPr>
               <w:t xml:space="preserve"> and in Newton’s second law with the relation of mass, force and acceleration</w:t>
             </w:r>
@@ -1040,7 +1046,6 @@
               <w:rPr>
                 <w:rFonts w:ascii="Cambria" w:hAnsi="Cambria"/>
                 <w:iCs/>
-                <w:color w:val="0070C0"/>
               </w:rPr>
               <w:t xml:space="preserve">. The values were from 0.2 to 0.6 kg in 0.1 </w:t>
             </w:r>
@@ -1048,7 +1053,6 @@
               <w:rPr>
                 <w:rFonts w:ascii="Cambria" w:hAnsi="Cambria"/>
                 <w:iCs/>
-                <w:color w:val="0070C0"/>
               </w:rPr>
               <w:t>increments</w:t>
             </w:r>
@@ -1056,7 +1060,6 @@
               <w:rPr>
                 <w:rFonts w:ascii="Cambria" w:hAnsi="Cambria"/>
                 <w:iCs/>
-                <w:color w:val="0070C0"/>
               </w:rPr>
               <w:t>.</w:t>
             </w:r>
@@ -1106,7 +1109,6 @@
               <w:rPr>
                 <w:rFonts w:ascii="Cambria" w:hAnsi="Cambria"/>
                 <w:iCs/>
-                <w:color w:val="0070C0"/>
               </w:rPr>
               <w:t>The dependent variable is the</w:t>
             </w:r>
@@ -1114,7 +1116,6 @@
               <w:rPr>
                 <w:rFonts w:ascii="Cambria" w:hAnsi="Cambria"/>
                 <w:iCs/>
-                <w:color w:val="0070C0"/>
               </w:rPr>
               <w:t xml:space="preserve"> final velocity of the two gliders after they have collided</w:t>
             </w:r>
@@ -1122,7 +1123,6 @@
               <w:rPr>
                 <w:rFonts w:ascii="Cambria" w:hAnsi="Cambria"/>
                 <w:iCs/>
-                <w:color w:val="0070C0"/>
               </w:rPr>
               <w:t xml:space="preserve"> </w:t>
             </w:r>
@@ -1130,7 +1130,6 @@
               <w:rPr>
                 <w:rFonts w:ascii="Cambria" w:hAnsi="Cambria"/>
                 <w:iCs/>
-                <w:color w:val="0070C0"/>
               </w:rPr>
               <w:t xml:space="preserve">it takes the time the photogate sees darkness and multiplied by </w:t>
             </w:r>
@@ -1138,7 +1137,6 @@
               <w:rPr>
                 <w:rFonts w:ascii="Cambria" w:hAnsi="Cambria"/>
                 <w:iCs/>
-                <w:color w:val="0070C0"/>
               </w:rPr>
               <w:t>the length of the card in meters (being 0.40 meters)</w:t>
             </w:r>
@@ -1173,14 +1171,12 @@
               <w:rPr>
                 <w:rFonts w:ascii="Cambria" w:hAnsi="Cambria"/>
                 <w:i/>
-                <w:color w:val="0070C0"/>
-              </w:rPr>
-            </w:pPr>
-            <w:r>
-              <w:rPr>
-                <w:rFonts w:ascii="Cambria" w:hAnsi="Cambria"/>
-                <w:i/>
-                <w:color w:val="0070C0"/>
+              </w:rPr>
+            </w:pPr>
+            <w:r>
+              <w:rPr>
+                <w:rFonts w:ascii="Cambria" w:hAnsi="Cambria"/>
+                <w:i/>
               </w:rPr>
               <w:t>List at least three variables that must be controlled (stay the same) – include the value that was used</w:t>
             </w:r>
@@ -1196,14 +1192,12 @@
               <w:rPr>
                 <w:rFonts w:ascii="Cambria" w:hAnsi="Cambria"/>
                 <w:iCs/>
-                <w:color w:val="0070C0"/>
-              </w:rPr>
-            </w:pPr>
-            <w:r>
-              <w:rPr>
-                <w:rFonts w:ascii="Cambria" w:hAnsi="Cambria"/>
-                <w:iCs/>
-                <w:color w:val="0070C0"/>
+              </w:rPr>
+            </w:pPr>
+            <w:r>
+              <w:rPr>
+                <w:rFonts w:ascii="Cambria" w:hAnsi="Cambria"/>
+                <w:iCs/>
               </w:rPr>
               <w:t xml:space="preserve">The incoming velocity of </w:t>
             </w:r>
@@ -1211,7 +1205,6 @@
               <w:rPr>
                 <w:rFonts w:ascii="Cambria" w:hAnsi="Cambria"/>
                 <w:iCs/>
-                <w:color w:val="0070C0"/>
               </w:rPr>
               <w:t>the cart</w:t>
             </w:r>
@@ -1227,14 +1220,12 @@
               <w:rPr>
                 <w:rFonts w:ascii="Cambria" w:hAnsi="Cambria"/>
                 <w:iCs/>
-                <w:color w:val="0070C0"/>
-              </w:rPr>
-            </w:pPr>
-            <w:r>
-              <w:rPr>
-                <w:rFonts w:ascii="Cambria" w:hAnsi="Cambria"/>
-                <w:iCs/>
-                <w:color w:val="0070C0"/>
+              </w:rPr>
+            </w:pPr>
+            <w:r>
+              <w:rPr>
+                <w:rFonts w:ascii="Cambria" w:hAnsi="Cambria"/>
+                <w:iCs/>
               </w:rPr>
               <w:t>The weight of the incoming cart</w:t>
             </w:r>
@@ -1257,7 +1248,6 @@
               <w:rPr>
                 <w:rFonts w:ascii="Cambria" w:hAnsi="Cambria"/>
                 <w:iCs/>
-                <w:color w:val="0070C0"/>
               </w:rPr>
               <w:t xml:space="preserve">The surface the carts moved </w:t>
             </w:r>
@@ -1265,7 +1255,6 @@
               <w:rPr>
                 <w:rFonts w:ascii="Cambria" w:hAnsi="Cambria"/>
                 <w:iCs/>
-                <w:color w:val="0070C0"/>
               </w:rPr>
               <w:t>along</w:t>
             </w:r>
@@ -2105,6 +2094,7 @@
                 <w:rFonts w:ascii="Cambria" w:hAnsi="Cambria"/>
                 <w:b/>
               </w:rPr>
+              <w:lastRenderedPageBreak/>
               <w:t>Method</w:t>
             </w:r>
           </w:p>
@@ -3226,7 +3216,6 @@
           <w:tcPr>
             <w:tcW w:w="9628" w:type="dxa"/>
             <w:shd w:val="clear" w:color="auto" w:fill="99CC00"/>
-            <w:tcMar/>
           </w:tcPr>
           <w:p>
             <w:pPr>
@@ -3254,15 +3243,14 @@
           <w:tcPr>
             <w:tcW w:w="9628" w:type="dxa"/>
             <w:shd w:val="clear" w:color="auto" w:fill="FFFFFF" w:themeFill="background1"/>
-            <w:tcMar/>
           </w:tcPr>
           <w:p>
             <w:pPr>
               <w:spacing w:after="120" w:line="276" w:lineRule="auto"/>
               <w:rPr>
                 <w:rFonts w:ascii="Cambria" w:hAnsi="Cambria"/>
-                <w:i w:val="1"/>
-                <w:iCs w:val="1"/>
+                <w:i/>
+                <w:iCs/>
               </w:rPr>
             </w:pPr>
             <w:r>
@@ -3348,7 +3336,6 @@
           <w:tcPr>
             <w:tcW w:w="9628" w:type="dxa"/>
             <w:shd w:val="clear" w:color="auto" w:fill="99CC00"/>
-            <w:tcMar/>
           </w:tcPr>
           <w:p>
             <w:pPr>
@@ -3380,32 +3367,92 @@
           <w:tcPr>
             <w:tcW w:w="9628" w:type="dxa"/>
             <w:shd w:val="clear" w:color="auto" w:fill="FFFFFF" w:themeFill="background1"/>
-            <w:tcMar/>
           </w:tcPr>
           <w:p>
             <w:pPr>
               <w:spacing w:after="120" w:line="276" w:lineRule="auto"/>
               <w:rPr>
                 <w:rFonts w:ascii="Cambria" w:hAnsi="Cambria"/>
-                <w:i/>
-                <w:color w:val="0070C0"/>
-              </w:rPr>
-            </w:pPr>
-            <w:r>
-              <w:rPr>
-                <w:rFonts w:ascii="Cambria" w:hAnsi="Cambria"/>
-                <w:i/>
-                <w:color w:val="0070C0"/>
-              </w:rPr>
-              <w:t>The discussion will have three paragraphs. In the first paragraph, describe the trends and patterns seen in the graph. Try to be specific, but don’t explain why it happened (yet).</w:t>
-            </w:r>
-            <w:r>
-              <w:rPr>
-                <w:rFonts w:ascii="Cambria" w:hAnsi="Cambria"/>
-                <w:i/>
-                <w:color w:val="0070C0"/>
-              </w:rPr>
-              <w:t xml:space="preserve"> You can refer to equations of trendlines here.</w:t>
+              </w:rPr>
+            </w:pPr>
+            <w:r>
+              <w:rPr>
+                <w:rFonts w:ascii="Cambria" w:hAnsi="Cambria"/>
+              </w:rPr>
+              <w:t xml:space="preserve">During the experiment the mass of the stationary cart was </w:t>
+            </w:r>
+            <w:r>
+              <w:rPr>
+                <w:rFonts w:ascii="Cambria" w:hAnsi="Cambria"/>
+              </w:rPr>
+              <w:t>steadily</w:t>
+            </w:r>
+            <w:r>
+              <w:rPr>
+                <w:rFonts w:ascii="Cambria" w:hAnsi="Cambria"/>
+              </w:rPr>
+              <w:t xml:space="preserve"> increased this corelated with a </w:t>
+            </w:r>
+            <w:r>
+              <w:rPr>
+                <w:rFonts w:ascii="Cambria" w:hAnsi="Cambria"/>
+              </w:rPr>
+              <w:t xml:space="preserve">strong </w:t>
+            </w:r>
+            <w:r>
+              <w:rPr>
+                <w:rFonts w:ascii="Cambria" w:hAnsi="Cambria"/>
+              </w:rPr>
+              <w:t>negative</w:t>
+            </w:r>
+            <w:r>
+              <w:rPr>
+                <w:rFonts w:ascii="Cambria" w:hAnsi="Cambria"/>
+              </w:rPr>
+              <w:t xml:space="preserve"> </w:t>
+            </w:r>
+            <w:r>
+              <w:rPr>
+                <w:rFonts w:ascii="Cambria" w:hAnsi="Cambria"/>
+              </w:rPr>
+              <w:t>correlation</w:t>
+            </w:r>
+            <w:r>
+              <w:rPr>
+                <w:rFonts w:ascii="Cambria" w:hAnsi="Cambria"/>
+              </w:rPr>
+              <w:t xml:space="preserve"> in the average speed of the two combined carts</w:t>
+            </w:r>
+            <w:r>
+              <w:rPr>
+                <w:rFonts w:ascii="Cambria" w:hAnsi="Cambria"/>
+              </w:rPr>
+              <w:t xml:space="preserve"> after undergoing sticky collision the relation is of for every increase in the mass of a stationary cart there is a 0.2632</w:t>
+            </w:r>
+            <w:r>
+              <w:rPr>
+                <w:rFonts w:ascii="Cambria" w:hAnsi="Cambria"/>
+              </w:rPr>
+              <w:t>x</w:t>
+            </w:r>
+            <w:r>
+              <w:rPr>
+                <w:rFonts w:ascii="Cambria" w:hAnsi="Cambria"/>
+                <w:vertAlign w:val="superscript"/>
+              </w:rPr>
+              <w:t>0.557</w:t>
+            </w:r>
+            <w:r>
+              <w:rPr>
+                <w:rFonts w:ascii="Cambria" w:hAnsi="Cambria"/>
+              </w:rPr>
+              <w:t xml:space="preserve"> </w:t>
+            </w:r>
+            <w:r>
+              <w:rPr>
+                <w:rFonts w:ascii="Cambria" w:hAnsi="Cambria"/>
+              </w:rPr>
+              <w:t>decrease in the final velocity of the two carts</w:t>
             </w:r>
           </w:p>
           <w:p>
@@ -3413,8 +3460,6 @@
               <w:spacing w:after="120" w:line="276" w:lineRule="auto"/>
               <w:rPr>
                 <w:rFonts w:ascii="Cambria" w:hAnsi="Cambria"/>
-                <w:i/>
-                <w:color w:val="0070C0"/>
               </w:rPr>
             </w:pPr>
           </w:p>
@@ -3423,108 +3468,92 @@
               <w:spacing w:after="120" w:line="276" w:lineRule="auto"/>
               <w:rPr>
                 <w:rFonts w:ascii="Cambria" w:hAnsi="Cambria"/>
-                <w:i/>
-                <w:color w:val="0070C0"/>
-              </w:rPr>
-            </w:pPr>
-            <w:r>
-              <w:rPr>
-                <w:rFonts w:ascii="Cambria" w:hAnsi="Cambria"/>
-                <w:i/>
-                <w:color w:val="0070C0"/>
-              </w:rPr>
-              <w:t>In the second paragraph, discuss how clear the trend is. Think about how close the data points are to the trend line</w:t>
-            </w:r>
-            <w:r>
-              <w:rPr>
-                <w:rFonts w:ascii="Cambria" w:hAnsi="Cambria"/>
-                <w:i/>
-                <w:color w:val="0070C0"/>
-              </w:rPr>
-              <w:t xml:space="preserve"> or R</w:t>
-            </w:r>
-            <w:r>
-              <w:rPr>
-                <w:rFonts w:ascii="Cambria" w:hAnsi="Cambria"/>
-                <w:i/>
-                <w:color w:val="0070C0"/>
+              </w:rPr>
+            </w:pPr>
+            <w:r>
+              <w:rPr>
+                <w:rFonts w:ascii="Cambria" w:hAnsi="Cambria"/>
+              </w:rPr>
+              <w:t xml:space="preserve">The trend of the graph contains a high degree of precision with a </w:t>
+            </w:r>
+            <w:r>
+              <w:rPr>
+                <w:rFonts w:ascii="Cambria" w:hAnsi="Cambria"/>
+              </w:rPr>
+              <w:t>coefficient</w:t>
+            </w:r>
+            <w:r>
+              <w:rPr>
+                <w:rFonts w:ascii="Cambria" w:hAnsi="Cambria"/>
+              </w:rPr>
+              <w:t xml:space="preserve"> of determination percentage of 97.9% across the data however the accuracy is partially off what was expected</w:t>
+            </w:r>
+            <w:r>
+              <w:rPr>
+                <w:rFonts w:ascii="Cambria" w:hAnsi="Cambria"/>
+              </w:rPr>
+              <w:t xml:space="preserve"> where </w:t>
+            </w:r>
+            <w:r>
+              <w:rPr>
+                <w:rFonts w:ascii="Cambria" w:hAnsi="Cambria"/>
+              </w:rPr>
+              <w:lastRenderedPageBreak/>
+              <w:t xml:space="preserve">the </w:t>
+            </w:r>
+            <w:r>
+              <w:rPr>
+                <w:rFonts w:ascii="Cambria" w:hAnsi="Cambria"/>
+              </w:rPr>
+              <w:t>expected power value was</w:t>
+            </w:r>
+            <w:r>
+              <w:rPr>
+                <w:rFonts w:ascii="Cambria" w:hAnsi="Cambria"/>
+              </w:rPr>
+              <w:t xml:space="preserve"> </w:t>
+            </w:r>
+            <w:r>
+              <w:rPr>
+                <w:rFonts w:ascii="Cambria" w:hAnsi="Cambria"/>
+                <w:b/>
+                <w:bCs/>
                 <w:vertAlign w:val="superscript"/>
               </w:rPr>
-              <w:t>2</w:t>
-            </w:r>
-            <w:r>
-              <w:rPr>
-                <w:rFonts w:ascii="Cambria" w:hAnsi="Cambria"/>
-                <w:i/>
-                <w:color w:val="0070C0"/>
-              </w:rPr>
-              <w:t xml:space="preserve"> value</w:t>
-            </w:r>
-            <w:r>
-              <w:rPr>
-                <w:rFonts w:ascii="Cambria" w:hAnsi="Cambria"/>
-                <w:i/>
-                <w:color w:val="0070C0"/>
-              </w:rPr>
-              <w:t>. If values were calculated for variation (eg. standard deviation, or max‒min), discuss these here too.</w:t>
-            </w:r>
-            <w:r>
-              <w:rPr>
-                <w:rFonts w:ascii="Cambria" w:hAnsi="Cambria"/>
-                <w:i/>
-                <w:color w:val="0070C0"/>
-              </w:rPr>
-              <w:t xml:space="preserve"> This </w:t>
-            </w:r>
-            <w:r>
-              <w:rPr>
-                <w:rFonts w:ascii="Cambria" w:hAnsi="Cambria"/>
-                <w:i/>
-                <w:color w:val="0070C0"/>
-              </w:rPr>
-              <w:t xml:space="preserve">should include </w:t>
-            </w:r>
-            <w:r>
-              <w:rPr>
-                <w:rFonts w:ascii="Cambria" w:hAnsi="Cambria"/>
-                <w:i/>
-                <w:color w:val="0070C0"/>
-              </w:rPr>
-              <w:t xml:space="preserve">your discussion of </w:t>
+              <w:t>–</w:t>
             </w:r>
             <w:r>
               <w:rPr>
                 <w:rFonts w:ascii="Cambria" w:hAnsi="Cambria"/>
                 <w:b/>
                 <w:bCs/>
-                <w:i/>
-                <w:color w:val="0070C0"/>
-              </w:rPr>
-              <w:t>precision</w:t>
-            </w:r>
-            <w:r>
-              <w:rPr>
-                <w:rFonts w:ascii="Cambria" w:hAnsi="Cambria"/>
-                <w:i/>
-                <w:color w:val="0070C0"/>
-              </w:rPr>
-              <w:t xml:space="preserve"> and </w:t>
+                <w:vertAlign w:val="superscript"/>
+              </w:rPr>
+              <w:t>1</w:t>
             </w:r>
             <w:r>
               <w:rPr>
                 <w:rFonts w:ascii="Cambria" w:hAnsi="Cambria"/>
                 <w:b/>
                 <w:bCs/>
-                <w:i/>
-                <w:color w:val="0070C0"/>
-              </w:rPr>
-              <w:t>accuracy</w:t>
-            </w:r>
-            <w:r>
-              <w:rPr>
-                <w:rFonts w:ascii="Cambria" w:hAnsi="Cambria"/>
-                <w:i/>
-                <w:color w:val="0070C0"/>
+              </w:rPr>
+              <w:t xml:space="preserve"> </w:t>
+            </w:r>
+            <w:r>
+              <w:rPr>
+                <w:rFonts w:ascii="Cambria" w:hAnsi="Cambria"/>
+              </w:rPr>
+              <w:t xml:space="preserve">due to the </w:t>
+            </w:r>
+            <w:r>
+              <w:rPr>
+                <w:rFonts w:ascii="Cambria" w:hAnsi="Cambria"/>
+              </w:rPr>
+              <w:t>formula simplifying out into 1/The mass of the stationary glider which equates to a power of -1</w:t>
+            </w:r>
+            <w:r>
+              <w:rPr>
+                <w:rFonts w:ascii="Cambria" w:hAnsi="Cambria"/>
               </w:rPr>
               <w:t>.</w:t>
             </w:r>
@@ -3534,8 +3563,8 @@
               <w:spacing w:after="120" w:line="276" w:lineRule="auto"/>
               <w:rPr>
                 <w:rFonts w:ascii="Cambria" w:hAnsi="Cambria"/>
-                <w:i/>
-                <w:color w:val="0070C0"/>
+                <w:b/>
+                <w:bCs/>
               </w:rPr>
             </w:pPr>
           </w:p>
@@ -3544,441 +3573,119 @@
               <w:spacing w:after="120" w:line="276" w:lineRule="auto"/>
               <w:rPr>
                 <w:rFonts w:ascii="Cambria" w:hAnsi="Cambria"/>
-                <w:i w:val="1"/>
-                <w:iCs w:val="1"/>
-                <w:color w:val="0070C0"/>
-              </w:rPr>
-            </w:pPr>
-            <w:r>
-              <w:rPr>
-                <w:rFonts w:ascii="Cambria" w:hAnsi="Cambria"/>
-                <w:i w:val="1"/>
-                <w:iCs w:val="1"/>
-                <w:color w:val="0070C0"/>
-              </w:rPr>
-              <w:t>In the third paragraph, explain why the results turned out the way they did. It is important to explain this with reference to the relevant scientific theories. This is a scientific argument, so it must be supported by information from secondary sources. Provide a citation for information obtained from secondary sources.</w:t>
-            </w:r>
-            <w:r>
-              <w:rPr>
-                <w:rFonts w:ascii="Cambria" w:hAnsi="Cambria"/>
-                <w:i w:val="1"/>
-                <w:iCs w:val="1"/>
-                <w:color w:val="0070C0"/>
+                <w:color w:val="0070C0"/>
+              </w:rPr>
+            </w:pPr>
+            <w:r>
+              <w:rPr>
+                <w:rFonts w:ascii="Cambria" w:hAnsi="Cambria"/>
+              </w:rPr>
+              <w:t xml:space="preserve">The </w:t>
+            </w:r>
+            <w:r>
+              <w:rPr>
+                <w:rFonts w:ascii="Cambria" w:hAnsi="Cambria"/>
+              </w:rPr>
+              <w:t xml:space="preserve">results of sticky collision follow the sticky collision </w:t>
+            </w:r>
+            <w:r>
+              <w:rPr>
+                <w:rFonts w:ascii="Cambria" w:hAnsi="Cambria"/>
+              </w:rPr>
+              <w:t>formula</w:t>
+            </w:r>
+            <w:r>
+              <w:rPr>
+                <w:rFonts w:ascii="Cambria" w:hAnsi="Cambria"/>
+              </w:rPr>
+              <w:t xml:space="preserve"> where </w:t>
+            </w:r>
+            <m:oMath>
+              <m:r>
+                <m:rPr>
+                  <m:sty m:val="p"/>
+                </m:rPr>
+                <w:rPr>
+                  <w:rFonts w:ascii="Cambria Math" w:hAnsi="Cambria Math"/>
+                </w:rPr>
+                <m:t xml:space="preserve">v = </m:t>
+              </m:r>
+              <m:f>
+                <m:fPr>
+                  <m:ctrlPr>
+                    <w:rPr>
+                      <w:rFonts w:ascii="Cambria Math" w:hAnsi="Cambria Math"/>
+                    </w:rPr>
+                  </m:ctrlPr>
+                </m:fPr>
+                <m:num>
+                  <m:r>
+                    <m:rPr>
+                      <m:sty m:val="p"/>
+                    </m:rPr>
+                    <w:rPr>
+                      <w:rFonts w:ascii="Cambria Math" w:hAnsi="Cambria Math"/>
+                    </w:rPr>
+                    <m:t>M</m:t>
+                  </m:r>
+                </m:num>
+                <m:den>
+                  <m:r>
+                    <m:rPr>
+                      <m:sty m:val="p"/>
+                    </m:rPr>
+                    <w:rPr>
+                      <w:rFonts w:ascii="Cambria Math" w:hAnsi="Cambria Math"/>
+                    </w:rPr>
+                    <m:t>m+M</m:t>
+                  </m:r>
+                </m:den>
+              </m:f>
+              <m:r>
+                <m:rPr>
+                  <m:sty m:val="p"/>
+                </m:rPr>
+                <w:rPr>
+                  <w:rFonts w:ascii="Cambria Math" w:hAnsi="Cambria Math"/>
+                </w:rPr>
+                <m:t xml:space="preserve"> * u</m:t>
+              </m:r>
+            </m:oMath>
+            <w:r>
+              <w:rPr>
+                <w:rFonts w:ascii="Cambria" w:hAnsi="Cambria"/>
+              </w:rPr>
+              <w:t xml:space="preserve"> this is supported by theories including</w:t>
+            </w:r>
+            <w:r>
+              <w:rPr>
+                <w:rFonts w:ascii="Cambria" w:hAnsi="Cambria"/>
               </w:rPr>
               <w:t xml:space="preserve"> </w:t>
             </w:r>
-          </w:p>
-          <w:p>
-            <w:pPr>
-              <w:spacing w:after="120" w:line="276" w:lineRule="auto"/>
-              <w:rPr>
-                <w:rFonts w:ascii="Cambria" w:hAnsi="Cambria"/>
-                <w:i w:val="1"/>
-                <w:iCs w:val="1"/>
-                <w:color w:val="0070C0"/>
-              </w:rPr>
-            </w:pPr>
-          </w:p>
-          <w:p>
-            <w:pPr>
-              <w:spacing w:after="120" w:line="276" w:lineRule="auto"/>
-              <w:rPr>
-                <w:rFonts w:ascii="Cambria" w:hAnsi="Cambria"/>
-                <w:i w:val="1"/>
-                <w:iCs w:val="1"/>
-                <w:color w:val="0070C0"/>
-                <w:vertAlign w:val="baseline"/>
-              </w:rPr>
-            </w:pPr>
-            <w:r>
-              <w:rPr>
-                <w:rFonts w:ascii="Cambria" w:hAnsi="Cambria"/>
-                <w:i w:val="1"/>
-                <w:iCs w:val="1"/>
-                <w:color w:val="0070C0"/>
-              </w:rPr>
-              <w:t xml:space="preserve">During the </w:t>
-            </w:r>
-            <w:r>
-              <w:rPr>
-                <w:rFonts w:ascii="Cambria" w:hAnsi="Cambria"/>
-                <w:i w:val="1"/>
-                <w:iCs w:val="1"/>
-                <w:color w:val="0070C0"/>
-              </w:rPr>
-              <w:t>experiment</w:t>
-            </w:r>
-            <w:r>
-              <w:rPr>
-                <w:rFonts w:ascii="Cambria" w:hAnsi="Cambria"/>
-                <w:i w:val="1"/>
-                <w:iCs w:val="1"/>
-                <w:color w:val="0070C0"/>
-              </w:rPr>
-              <w:t xml:space="preserve"> the mass of the stationary cart was </w:t>
-            </w:r>
-            <w:r>
-              <w:rPr>
-                <w:rFonts w:ascii="Cambria" w:hAnsi="Cambria"/>
-                <w:i w:val="1"/>
-                <w:iCs w:val="1"/>
-                <w:color w:val="0070C0"/>
-              </w:rPr>
-              <w:t>steadly</w:t>
-            </w:r>
-            <w:r>
-              <w:rPr>
-                <w:rFonts w:ascii="Cambria" w:hAnsi="Cambria"/>
-                <w:i w:val="1"/>
-                <w:iCs w:val="1"/>
-                <w:color w:val="0070C0"/>
-              </w:rPr>
-              <w:t xml:space="preserve"> increased this corelated with a </w:t>
-            </w:r>
-            <w:r>
-              <w:rPr>
-                <w:rFonts w:ascii="Cambria" w:hAnsi="Cambria"/>
-                <w:i w:val="1"/>
-                <w:iCs w:val="1"/>
-                <w:color w:val="0070C0"/>
-              </w:rPr>
-              <w:t xml:space="preserve">strong </w:t>
-            </w:r>
-            <w:r>
-              <w:rPr>
-                <w:rFonts w:ascii="Cambria" w:hAnsi="Cambria"/>
-                <w:i w:val="1"/>
-                <w:iCs w:val="1"/>
-                <w:color w:val="0070C0"/>
-              </w:rPr>
-              <w:t>negetive</w:t>
-            </w:r>
-            <w:r>
-              <w:rPr>
-                <w:rFonts w:ascii="Cambria" w:hAnsi="Cambria"/>
-                <w:i w:val="1"/>
-                <w:iCs w:val="1"/>
-                <w:color w:val="0070C0"/>
-              </w:rPr>
-              <w:t xml:space="preserve"> </w:t>
-            </w:r>
-            <w:r>
-              <w:rPr>
-                <w:rFonts w:ascii="Cambria" w:hAnsi="Cambria"/>
-                <w:i w:val="1"/>
-                <w:iCs w:val="1"/>
-                <w:color w:val="0070C0"/>
-              </w:rPr>
-              <w:t>corelation</w:t>
-            </w:r>
-            <w:r>
-              <w:rPr>
-                <w:rFonts w:ascii="Cambria" w:hAnsi="Cambria"/>
-                <w:i w:val="1"/>
-                <w:iCs w:val="1"/>
-                <w:color w:val="0070C0"/>
-              </w:rPr>
-              <w:t xml:space="preserve"> in the average speed of the two combined carts</w:t>
-            </w:r>
-            <w:r>
-              <w:rPr>
-                <w:rFonts w:ascii="Cambria" w:hAnsi="Cambria"/>
-                <w:i w:val="1"/>
-                <w:iCs w:val="1"/>
-                <w:color w:val="0070C0"/>
-              </w:rPr>
-              <w:t xml:space="preserve"> after undergoing sticky collision the relation is of for every increase in the mass of a stationary cart there is a 0.2632</w:t>
-            </w:r>
-            <w:r>
-              <w:rPr>
-                <w:rFonts w:ascii="Cambria" w:hAnsi="Cambria"/>
-                <w:i w:val="1"/>
-                <w:iCs w:val="1"/>
-                <w:color w:val="0070C0"/>
-              </w:rPr>
-              <w:t>x</w:t>
-            </w:r>
-            <w:r>
-              <w:rPr>
-                <w:rFonts w:ascii="Cambria" w:hAnsi="Cambria"/>
-                <w:i w:val="1"/>
-                <w:iCs w:val="1"/>
-                <w:color w:val="0070C0"/>
-                <w:vertAlign w:val="superscript"/>
-              </w:rPr>
-              <w:t>0.557</w:t>
-            </w:r>
-            <w:r>
-              <w:rPr>
-                <w:rFonts w:ascii="Cambria" w:hAnsi="Cambria"/>
-                <w:i w:val="1"/>
-                <w:iCs w:val="1"/>
-                <w:color w:val="0070C0"/>
-                <w:vertAlign w:val="baseline"/>
-              </w:rPr>
-              <w:t xml:space="preserve"> </w:t>
-            </w:r>
-            <w:r>
-              <w:rPr>
-                <w:rFonts w:ascii="Cambria" w:hAnsi="Cambria"/>
-                <w:i w:val="1"/>
-                <w:iCs w:val="1"/>
-                <w:color w:val="0070C0"/>
-                <w:vertAlign w:val="baseline"/>
-              </w:rPr>
-              <w:t>decrease in the final velocity of the two carts</w:t>
-            </w:r>
-          </w:p>
-          <w:p>
-            <w:pPr>
-              <w:spacing w:after="120" w:line="276" w:lineRule="auto"/>
-              <w:rPr>
-                <w:rFonts w:ascii="Cambria" w:hAnsi="Cambria"/>
-                <w:i w:val="1"/>
-                <w:iCs w:val="1"/>
-                <w:color w:val="0070C0"/>
-                <w:vertAlign w:val="baseline"/>
-              </w:rPr>
-            </w:pPr>
-          </w:p>
-          <w:p>
-            <w:pPr>
-              <w:spacing w:after="120" w:line="276" w:lineRule="auto"/>
-              <w:rPr>
-                <w:rFonts w:ascii="Cambria" w:hAnsi="Cambria"/>
-                <w:i w:val="1"/>
-                <w:iCs w:val="1"/>
-                <w:color w:val="0070C0"/>
-                <w:vertAlign w:val="baseline"/>
-              </w:rPr>
-            </w:pPr>
-            <w:r>
-              <w:rPr>
-                <w:rFonts w:ascii="Cambria" w:hAnsi="Cambria"/>
-                <w:i w:val="1"/>
-                <w:iCs w:val="1"/>
-                <w:color w:val="0070C0"/>
-                <w:vertAlign w:val="baseline"/>
-              </w:rPr>
-              <w:t xml:space="preserve">The trend of the graph </w:t>
-            </w:r>
-            <w:r>
-              <w:rPr>
-                <w:rFonts w:ascii="Cambria" w:hAnsi="Cambria"/>
-                <w:i w:val="1"/>
-                <w:iCs w:val="1"/>
-                <w:color w:val="0070C0"/>
-                <w:vertAlign w:val="baseline"/>
-              </w:rPr>
-              <w:t>contains</w:t>
-            </w:r>
-            <w:r>
-              <w:rPr>
-                <w:rFonts w:ascii="Cambria" w:hAnsi="Cambria"/>
-                <w:i w:val="1"/>
-                <w:iCs w:val="1"/>
-                <w:color w:val="0070C0"/>
-                <w:vertAlign w:val="baseline"/>
-              </w:rPr>
-              <w:t xml:space="preserve"> a high degree of precision with a </w:t>
-            </w:r>
-            <w:r>
-              <w:rPr>
-                <w:rFonts w:ascii="Cambria" w:hAnsi="Cambria"/>
-                <w:i w:val="1"/>
-                <w:iCs w:val="1"/>
-                <w:color w:val="0070C0"/>
-                <w:vertAlign w:val="baseline"/>
-              </w:rPr>
-              <w:t>coefficent</w:t>
-            </w:r>
-            <w:r>
-              <w:rPr>
-                <w:rFonts w:ascii="Cambria" w:hAnsi="Cambria"/>
-                <w:i w:val="1"/>
-                <w:iCs w:val="1"/>
-                <w:color w:val="0070C0"/>
-                <w:vertAlign w:val="baseline"/>
-              </w:rPr>
-              <w:t xml:space="preserve"> of determination percentage of 97.9% across the data however the accuracy is partially off what was expected</w:t>
-            </w:r>
-            <w:r>
-              <w:rPr>
-                <w:rFonts w:ascii="Cambria" w:hAnsi="Cambria"/>
-                <w:i w:val="1"/>
-                <w:iCs w:val="1"/>
-                <w:color w:val="0070C0"/>
-                <w:vertAlign w:val="baseline"/>
-              </w:rPr>
-              <w:t xml:space="preserve"> where the </w:t>
-            </w:r>
-            <w:r>
-              <w:rPr>
-                <w:rFonts w:ascii="Cambria" w:hAnsi="Cambria"/>
-                <w:i w:val="1"/>
-                <w:iCs w:val="1"/>
-                <w:color w:val="0070C0"/>
-                <w:vertAlign w:val="baseline"/>
-              </w:rPr>
-              <w:t>expected power value was</w:t>
-            </w:r>
-            <w:r>
-              <w:rPr>
-                <w:rFonts w:ascii="Cambria" w:hAnsi="Cambria"/>
-                <w:i w:val="1"/>
-                <w:iCs w:val="1"/>
-                <w:color w:val="0070C0"/>
-                <w:vertAlign w:val="baseline"/>
-              </w:rPr>
-              <w:t xml:space="preserve"> </w:t>
-            </w:r>
-            <w:r>
-              <w:rPr>
-                <w:rFonts w:ascii="Cambria" w:hAnsi="Cambria"/>
-                <w:b w:val="1"/>
-                <w:bCs w:val="1"/>
-                <w:i w:val="1"/>
-                <w:iCs w:val="1"/>
-                <w:color w:val="0070C0"/>
-                <w:vertAlign w:val="baseline"/>
-              </w:rPr>
-              <w:t>–</w:t>
-            </w:r>
-            <w:r>
-              <w:rPr>
-                <w:rFonts w:ascii="Cambria" w:hAnsi="Cambria"/>
-                <w:b w:val="1"/>
-                <w:bCs w:val="1"/>
-                <w:i w:val="1"/>
-                <w:iCs w:val="1"/>
-                <w:color w:val="0070C0"/>
-                <w:vertAlign w:val="baseline"/>
-              </w:rPr>
-              <w:t>1</w:t>
-            </w:r>
-            <w:r>
-              <w:rPr>
-                <w:rFonts w:ascii="Cambria" w:hAnsi="Cambria"/>
-                <w:b w:val="1"/>
-                <w:bCs w:val="1"/>
-                <w:i w:val="1"/>
-                <w:iCs w:val="1"/>
-                <w:color w:val="0070C0"/>
-                <w:vertAlign w:val="baseline"/>
-              </w:rPr>
-              <w:t xml:space="preserve"> </w:t>
-            </w:r>
-          </w:p>
-          <w:p>
-            <w:pPr>
-              <w:spacing w:after="120" w:line="276" w:lineRule="auto"/>
-              <w:rPr>
-                <w:rFonts w:ascii="Cambria" w:hAnsi="Cambria"/>
-                <w:b w:val="1"/>
-                <w:bCs w:val="1"/>
-                <w:i w:val="1"/>
-                <w:iCs w:val="1"/>
-                <w:color w:val="0070C0"/>
-                <w:vertAlign w:val="baseline"/>
-              </w:rPr>
-            </w:pPr>
-          </w:p>
-          <w:p>
-            <w:pPr>
-              <w:spacing w:after="120" w:line="276" w:lineRule="auto"/>
-              <w:rPr>
-                <w:rFonts w:ascii="Cambria" w:hAnsi="Cambria"/>
-                <w:b w:val="0"/>
-                <w:bCs w:val="0"/>
-                <w:i w:val="1"/>
-                <w:iCs w:val="1"/>
-                <w:color w:val="0070C0"/>
-                <w:vertAlign w:val="baseline"/>
-              </w:rPr>
-            </w:pPr>
-            <w:r>
-              <w:rPr>
-                <w:rFonts w:ascii="Cambria" w:hAnsi="Cambria"/>
-                <w:b w:val="0"/>
-                <w:bCs w:val="0"/>
-                <w:i w:val="1"/>
-                <w:iCs w:val="1"/>
-                <w:color w:val="0070C0"/>
-                <w:vertAlign w:val="baseline"/>
-              </w:rPr>
-              <w:t xml:space="preserve">The </w:t>
-            </w:r>
-            <w:r>
-              <w:rPr>
-                <w:rFonts w:ascii="Cambria" w:hAnsi="Cambria"/>
-                <w:b w:val="0"/>
-                <w:bCs w:val="0"/>
-                <w:i w:val="1"/>
-                <w:iCs w:val="1"/>
-                <w:color w:val="0070C0"/>
-                <w:vertAlign w:val="baseline"/>
-              </w:rPr>
-              <w:t xml:space="preserve">results of sticky collision follow the sticky collision </w:t>
-            </w:r>
-            <w:r>
-              <w:rPr>
-                <w:rFonts w:ascii="Cambria" w:hAnsi="Cambria"/>
-                <w:b w:val="0"/>
-                <w:bCs w:val="0"/>
-                <w:i w:val="1"/>
-                <w:iCs w:val="1"/>
-                <w:color w:val="0070C0"/>
-                <w:vertAlign w:val="baseline"/>
-              </w:rPr>
-              <w:t>forumla</w:t>
-            </w:r>
-            <w:r>
-              <w:rPr>
-                <w:rFonts w:ascii="Cambria" w:hAnsi="Cambria"/>
-                <w:b w:val="0"/>
-                <w:bCs w:val="0"/>
-                <w:i w:val="1"/>
-                <w:iCs w:val="1"/>
-                <w:color w:val="0070C0"/>
-                <w:vertAlign w:val="baseline"/>
-              </w:rPr>
-              <w:t xml:space="preserve"> where </w:t>
-            </w:r>
-            <w:r>
-              <w:rPr>
-                <w:rFonts w:ascii="Cambria" w:hAnsi="Cambria"/>
-                <w:b w:val="1"/>
-                <w:bCs w:val="1"/>
-                <w:i w:val="1"/>
-                <w:iCs w:val="1"/>
-                <w:color w:val="0070C0"/>
-                <w:vertAlign w:val="baseline"/>
-              </w:rPr>
-              <w:t>INSERT</w:t>
-            </w:r>
-            <w:r>
-              <w:rPr>
-                <w:rFonts w:ascii="Cambria" w:hAnsi="Cambria"/>
-                <w:b w:val="0"/>
-                <w:bCs w:val="0"/>
-                <w:i w:val="1"/>
-                <w:iCs w:val="1"/>
-                <w:color w:val="0070C0"/>
-                <w:vertAlign w:val="baseline"/>
-              </w:rPr>
-              <w:t xml:space="preserve"> this is supported by theories including: </w:t>
-            </w:r>
-            <w:r>
-              <w:rPr>
-                <w:rFonts w:ascii="Cambria" w:hAnsi="Cambria"/>
-                <w:b w:val="1"/>
-                <w:bCs w:val="1"/>
-                <w:i w:val="1"/>
-                <w:iCs w:val="1"/>
-                <w:color w:val="0070C0"/>
-                <w:vertAlign w:val="baseline"/>
-              </w:rPr>
-              <w:t>FINISH</w:t>
+            <w:r>
+              <w:rPr>
+                <w:rFonts w:ascii="Cambria" w:hAnsi="Cambria"/>
+              </w:rPr>
+              <w:t>perfect inelastic</w:t>
+            </w:r>
+            <w:r>
+              <w:rPr>
+                <w:rFonts w:ascii="Cambria" w:hAnsi="Cambria"/>
+              </w:rPr>
+              <w:t xml:space="preserve"> collision where </w:t>
+            </w:r>
+            <w:r>
+              <w:rPr>
+                <w:rFonts w:ascii="Cambria" w:hAnsi="Cambria"/>
+              </w:rPr>
+              <w:t>momentum is preserved between the two objects in an isolated</w:t>
+            </w:r>
+            <w:r>
+              <w:rPr>
+                <w:rFonts w:ascii="Cambria" w:hAnsi="Cambria"/>
+              </w:rPr>
+              <w:t xml:space="preserve"> collision would still loose kinetic energy despite the constant momentum.</w:t>
             </w:r>
           </w:p>
         </w:tc>
@@ -5040,32 +4747,16 @@
               <w:spacing w:after="120" w:line="276" w:lineRule="auto"/>
               <w:rPr>
                 <w:rFonts w:ascii="Cambria" w:hAnsi="Cambria"/>
-                <w:i/>
-              </w:rPr>
-            </w:pPr>
-            <w:r>
-              <w:rPr>
-                <w:rFonts w:ascii="Cambria" w:hAnsi="Cambria"/>
-                <w:i/>
-              </w:rPr>
-              <w:t xml:space="preserve">An online reference generator is available at: </w:t>
-            </w:r>
-            <w:hyperlink w:history="1" r:id="rId7">
-              <w:r>
-                <w:rPr>
-                  <w:rStyle w:val="Hyperlink"/>
-                  <w:rFonts w:ascii="Cambria" w:hAnsi="Cambria"/>
-                  <w:i/>
-                </w:rPr>
-                <w:t>https://org.slasa.asn.au/harvard</w:t>
-              </w:r>
-            </w:hyperlink>
-            <w:r>
-              <w:rPr>
-                <w:rFonts w:ascii="Cambria" w:hAnsi="Cambria"/>
-                <w:i/>
-              </w:rPr>
-              <w:t xml:space="preserve"> </w:t>
+                <w:iCs/>
+              </w:rPr>
+            </w:pPr>
+            <w:r>
+              <w:rPr>
+                <w:rFonts w:ascii="Cambria" w:hAnsi="Cambria"/>
+                <w:iCs/>
+              </w:rPr>
+              <w:lastRenderedPageBreak/>
+              <w:t>GeeksforGeeks 2024, Inelastic Collision, GeeksforGeeks.</w:t>
             </w:r>
           </w:p>
           <w:p>
@@ -5073,16 +4764,47 @@
               <w:spacing w:after="120" w:line="276" w:lineRule="auto"/>
               <w:rPr>
                 <w:rFonts w:ascii="Cambria" w:hAnsi="Cambria"/>
-                <w:i/>
-              </w:rPr>
-            </w:pPr>
+                <w:iCs/>
+              </w:rPr>
+            </w:pPr>
+            <w:r>
+              <w:rPr>
+                <w:rFonts w:ascii="Cambria" w:hAnsi="Cambria"/>
+                <w:iCs/>
+              </w:rPr>
+              <w:t xml:space="preserve">Wikipedia Contributors 2020, </w:t>
+            </w:r>
+            <w:r>
+              <w:rPr>
+                <w:rFonts w:ascii="Cambria" w:hAnsi="Cambria"/>
+                <w:i/>
+                <w:iCs/>
+              </w:rPr>
+              <w:t>Inelastic Collision</w:t>
+            </w:r>
+            <w:r>
+              <w:rPr>
+                <w:rFonts w:ascii="Cambria" w:hAnsi="Cambria"/>
+                <w:iCs/>
+              </w:rPr>
+              <w:t>, Wikipedia.</w:t>
+            </w:r>
           </w:p>
           <w:p>
             <w:pPr>
               <w:spacing w:after="120" w:line="276" w:lineRule="auto"/>
               <w:rPr>
                 <w:rFonts w:ascii="Cambria" w:hAnsi="Cambria"/>
-                <w:i/>
+                <w:iCs/>
+              </w:rPr>
+            </w:pPr>
+          </w:p>
+          <w:p>
+            <w:pPr>
+              <w:spacing w:after="120" w:line="276" w:lineRule="auto"/>
+              <w:rPr>
+                <w:rFonts w:ascii="Cambria" w:hAnsi="Cambria"/>
+                <w:iCs/>
               </w:rPr>
             </w:pPr>
           </w:p>
@@ -5099,7 +4821,7 @@
     </w:p>
     <w:p/>
     <w:sectPr>
-      <w:pgSz w:w="11906" w:h="16838" w:orient="portrait"/>
+      <w:pgSz w:w="11906" w:h="16838"/>
       <w:pgMar w:top="1134" w:right="1134" w:bottom="1134" w:left="1134" w:header="709" w:footer="709" w:gutter="0"/>
       <w:cols w:space="708"/>
       <w:docGrid w:linePitch="360"/>
@@ -5126,7 +4848,7 @@
         <w:ind w:left="720" w:hanging="360"/>
       </w:pPr>
       <w:rPr>
-        <w:rFonts w:hint="default" w:ascii="Symbol" w:hAnsi="Symbol"/>
+        <w:rFonts w:ascii="Symbol" w:hAnsi="Symbol" w:hint="default"/>
         <w:sz w:val="20"/>
       </w:rPr>
     </w:lvl>
@@ -5142,7 +4864,7 @@
         <w:ind w:left="1440" w:hanging="360"/>
       </w:pPr>
       <w:rPr>
-        <w:rFonts w:hint="default" w:ascii="Courier New" w:hAnsi="Courier New"/>
+        <w:rFonts w:ascii="Courier New" w:hAnsi="Courier New" w:hint="default"/>
         <w:sz w:val="20"/>
       </w:rPr>
     </w:lvl>
@@ -5158,7 +4880,7 @@
         <w:ind w:left="2160" w:hanging="360"/>
       </w:pPr>
       <w:rPr>
-        <w:rFonts w:hint="default" w:ascii="Wingdings" w:hAnsi="Wingdings"/>
+        <w:rFonts w:ascii="Wingdings" w:hAnsi="Wingdings" w:hint="default"/>
         <w:sz w:val="20"/>
       </w:rPr>
     </w:lvl>
@@ -5174,7 +4896,7 @@
         <w:ind w:left="2880" w:hanging="360"/>
       </w:pPr>
       <w:rPr>
-        <w:rFonts w:hint="default" w:ascii="Wingdings" w:hAnsi="Wingdings"/>
+        <w:rFonts w:ascii="Wingdings" w:hAnsi="Wingdings" w:hint="default"/>
         <w:sz w:val="20"/>
       </w:rPr>
     </w:lvl>
@@ -5190,7 +4912,7 @@
         <w:ind w:left="3600" w:hanging="360"/>
       </w:pPr>
       <w:rPr>
-        <w:rFonts w:hint="default" w:ascii="Wingdings" w:hAnsi="Wingdings"/>
+        <w:rFonts w:ascii="Wingdings" w:hAnsi="Wingdings" w:hint="default"/>
         <w:sz w:val="20"/>
       </w:rPr>
     </w:lvl>
@@ -5206,7 +4928,7 @@
         <w:ind w:left="4320" w:hanging="360"/>
       </w:pPr>
       <w:rPr>
-        <w:rFonts w:hint="default" w:ascii="Wingdings" w:hAnsi="Wingdings"/>
+        <w:rFonts w:ascii="Wingdings" w:hAnsi="Wingdings" w:hint="default"/>
         <w:sz w:val="20"/>
       </w:rPr>
     </w:lvl>
@@ -5222,7 +4944,7 @@
         <w:ind w:left="5040" w:hanging="360"/>
       </w:pPr>
       <w:rPr>
-        <w:rFonts w:hint="default" w:ascii="Wingdings" w:hAnsi="Wingdings"/>
+        <w:rFonts w:ascii="Wingdings" w:hAnsi="Wingdings" w:hint="default"/>
         <w:sz w:val="20"/>
       </w:rPr>
     </w:lvl>
@@ -5238,7 +4960,7 @@
         <w:ind w:left="5760" w:hanging="360"/>
       </w:pPr>
       <w:rPr>
-        <w:rFonts w:hint="default" w:ascii="Wingdings" w:hAnsi="Wingdings"/>
+        <w:rFonts w:ascii="Wingdings" w:hAnsi="Wingdings" w:hint="default"/>
         <w:sz w:val="20"/>
       </w:rPr>
     </w:lvl>
@@ -5254,7 +4976,7 @@
         <w:ind w:left="6480" w:hanging="360"/>
       </w:pPr>
       <w:rPr>
-        <w:rFonts w:hint="default" w:ascii="Wingdings" w:hAnsi="Wingdings"/>
+        <w:rFonts w:ascii="Wingdings" w:hAnsi="Wingdings" w:hint="default"/>
         <w:sz w:val="20"/>
       </w:rPr>
     </w:lvl>
@@ -5451,11 +5173,11 @@
 </file>
 
 <file path=word/styles.xml><?xml version="1.0" encoding="utf-8"?>
-<w:styles xmlns:wp14="http://schemas.microsoft.com/office/word/2010/wordprocessingDrawing" xmlns:mc="http://schemas.openxmlformats.org/markup-compatibility/2006" xmlns:r="http://schemas.openxmlformats.org/officeDocument/2006/relationships" xmlns:w="http://schemas.openxmlformats.org/wordprocessingml/2006/main" xmlns:w14="http://schemas.microsoft.com/office/word/2010/wordml" xmlns:w15="http://schemas.microsoft.com/office/word/2012/wordml" xmlns:w16cex="http://schemas.microsoft.com/office/word/2018/wordml/cex" xmlns:w16cid="http://schemas.microsoft.com/office/word/2016/wordml/cid" xmlns:w16="http://schemas.microsoft.com/office/word/2018/wordml" xmlns:w16du="http://schemas.microsoft.com/office/word/2023/wordml/word16du" xmlns:w16sdtdh="http://schemas.microsoft.com/office/word/2020/wordml/sdtdatahash" xmlns:w16sdtfl="http://schemas.microsoft.com/office/word/2024/wordml/sdtformatlock" xmlns:w16se="http://schemas.microsoft.com/office/word/2015/wordml/symex" mc:Ignorable="w14 w15 w16se w16cid w16 w16cex w16sdtdh w16sdtfl w16du wp14">
+<w:styles xmlns:mc="http://schemas.openxmlformats.org/markup-compatibility/2006" xmlns:r="http://schemas.openxmlformats.org/officeDocument/2006/relationships" xmlns:w="http://schemas.openxmlformats.org/wordprocessingml/2006/main" xmlns:w14="http://schemas.microsoft.com/office/word/2010/wordml" xmlns:w15="http://schemas.microsoft.com/office/word/2012/wordml" xmlns:w16cex="http://schemas.microsoft.com/office/word/2018/wordml/cex" xmlns:w16cid="http://schemas.microsoft.com/office/word/2016/wordml/cid" xmlns:w16="http://schemas.microsoft.com/office/word/2018/wordml" xmlns:w16du="http://schemas.microsoft.com/office/word/2023/wordml/word16du" xmlns:w16sdtdh="http://schemas.microsoft.com/office/word/2020/wordml/sdtdatahash" xmlns:w16sdtfl="http://schemas.microsoft.com/office/word/2024/wordml/sdtformatlock" xmlns:w16se="http://schemas.microsoft.com/office/word/2015/wordml/symex" mc:Ignorable="w14 w15 w16se w16cid w16 w16cex w16sdtdh w16sdtfl w16du">
   <w:docDefaults>
     <w:rPrDefault>
       <w:rPr>
-        <w:rFonts w:asciiTheme="minorHAnsi" w:hAnsiTheme="minorHAnsi" w:eastAsiaTheme="minorHAnsi" w:cstheme="minorBidi"/>
+        <w:rFonts w:asciiTheme="minorHAnsi" w:eastAsiaTheme="minorHAnsi" w:hAnsiTheme="minorHAnsi" w:cstheme="minorBidi"/>
         <w:kern w:val="2"/>
         <w:sz w:val="22"/>
         <w:szCs w:val="22"/>
@@ -5472,14 +5194,14 @@
   <w:latentStyles w:defLockedState="0" w:defUIPriority="99" w:defSemiHidden="0" w:defUnhideWhenUsed="0" w:defQFormat="0" w:count="376">
     <w:lsdException w:name="Normal" w:uiPriority="0" w:qFormat="1"/>
     <w:lsdException w:name="heading 1" w:uiPriority="9" w:qFormat="1"/>
-    <w:lsdException w:name="heading 2" w:uiPriority="9" w:semiHidden="1" w:unhideWhenUsed="1" w:qFormat="1"/>
-    <w:lsdException w:name="heading 3" w:uiPriority="9" w:semiHidden="1" w:unhideWhenUsed="1" w:qFormat="1"/>
-    <w:lsdException w:name="heading 4" w:uiPriority="9" w:semiHidden="1" w:unhideWhenUsed="1" w:qFormat="1"/>
-    <w:lsdException w:name="heading 5" w:uiPriority="9" w:semiHidden="1" w:unhideWhenUsed="1" w:qFormat="1"/>
-    <w:lsdException w:name="heading 6" w:uiPriority="9" w:semiHidden="1" w:unhideWhenUsed="1" w:qFormat="1"/>
-    <w:lsdException w:name="heading 7" w:uiPriority="9" w:semiHidden="1" w:unhideWhenUsed="1" w:qFormat="1"/>
-    <w:lsdException w:name="heading 8" w:uiPriority="9" w:semiHidden="1" w:unhideWhenUsed="1" w:qFormat="1"/>
-    <w:lsdException w:name="heading 9" w:uiPriority="9" w:semiHidden="1" w:unhideWhenUsed="1" w:qFormat="1"/>
+    <w:lsdException w:name="heading 2" w:semiHidden="1" w:uiPriority="9" w:unhideWhenUsed="1" w:qFormat="1"/>
+    <w:lsdException w:name="heading 3" w:semiHidden="1" w:uiPriority="9" w:unhideWhenUsed="1" w:qFormat="1"/>
+    <w:lsdException w:name="heading 4" w:semiHidden="1" w:uiPriority="9" w:unhideWhenUsed="1" w:qFormat="1"/>
+    <w:lsdException w:name="heading 5" w:semiHidden="1" w:uiPriority="9" w:unhideWhenUsed="1" w:qFormat="1"/>
+    <w:lsdException w:name="heading 6" w:semiHidden="1" w:uiPriority="9" w:unhideWhenUsed="1" w:qFormat="1"/>
+    <w:lsdException w:name="heading 7" w:semiHidden="1" w:uiPriority="9" w:unhideWhenUsed="1" w:qFormat="1"/>
+    <w:lsdException w:name="heading 8" w:semiHidden="1" w:uiPriority="9" w:unhideWhenUsed="1" w:qFormat="1"/>
+    <w:lsdException w:name="heading 9" w:semiHidden="1" w:uiPriority="9" w:unhideWhenUsed="1" w:qFormat="1"/>
     <w:lsdException w:name="index 1" w:semiHidden="1" w:unhideWhenUsed="1"/>
     <w:lsdException w:name="index 2" w:semiHidden="1" w:unhideWhenUsed="1"/>
     <w:lsdException w:name="index 3" w:semiHidden="1" w:unhideWhenUsed="1"/>
@@ -5489,22 +5211,22 @@
     <w:lsdException w:name="index 7" w:semiHidden="1" w:unhideWhenUsed="1"/>
     <w:lsdException w:name="index 8" w:semiHidden="1" w:unhideWhenUsed="1"/>
     <w:lsdException w:name="index 9" w:semiHidden="1" w:unhideWhenUsed="1"/>
-    <w:lsdException w:name="toc 1" w:uiPriority="39" w:semiHidden="1" w:unhideWhenUsed="1"/>
-    <w:lsdException w:name="toc 2" w:uiPriority="39" w:semiHidden="1" w:unhideWhenUsed="1"/>
-    <w:lsdException w:name="toc 3" w:uiPriority="39" w:semiHidden="1" w:unhideWhenUsed="1"/>
-    <w:lsdException w:name="toc 4" w:uiPriority="39" w:semiHidden="1" w:unhideWhenUsed="1"/>
-    <w:lsdException w:name="toc 5" w:uiPriority="39" w:semiHidden="1" w:unhideWhenUsed="1"/>
-    <w:lsdException w:name="toc 6" w:uiPriority="39" w:semiHidden="1" w:unhideWhenUsed="1"/>
-    <w:lsdException w:name="toc 7" w:uiPriority="39" w:semiHidden="1" w:unhideWhenUsed="1"/>
-    <w:lsdException w:name="toc 8" w:uiPriority="39" w:semiHidden="1" w:unhideWhenUsed="1"/>
-    <w:lsdException w:name="toc 9" w:uiPriority="39" w:semiHidden="1" w:unhideWhenUsed="1"/>
+    <w:lsdException w:name="toc 1" w:semiHidden="1" w:uiPriority="39" w:unhideWhenUsed="1"/>
+    <w:lsdException w:name="toc 2" w:semiHidden="1" w:uiPriority="39" w:unhideWhenUsed="1"/>
+    <w:lsdException w:name="toc 3" w:semiHidden="1" w:uiPriority="39" w:unhideWhenUsed="1"/>
+    <w:lsdException w:name="toc 4" w:semiHidden="1" w:uiPriority="39" w:unhideWhenUsed="1"/>
+    <w:lsdException w:name="toc 5" w:semiHidden="1" w:uiPriority="39" w:unhideWhenUsed="1"/>
+    <w:lsdException w:name="toc 6" w:semiHidden="1" w:uiPriority="39" w:unhideWhenUsed="1"/>
+    <w:lsdException w:name="toc 7" w:semiHidden="1" w:uiPriority="39" w:unhideWhenUsed="1"/>
+    <w:lsdException w:name="toc 8" w:semiHidden="1" w:uiPriority="39" w:unhideWhenUsed="1"/>
+    <w:lsdException w:name="toc 9" w:semiHidden="1" w:uiPriority="39" w:unhideWhenUsed="1"/>
     <w:lsdException w:name="Normal Indent" w:semiHidden="1" w:unhideWhenUsed="1"/>
     <w:lsdException w:name="footnote text" w:semiHidden="1" w:unhideWhenUsed="1"/>
     <w:lsdException w:name="annotation text" w:semiHidden="1" w:unhideWhenUsed="1"/>
     <w:lsdException w:name="header" w:semiHidden="1" w:unhideWhenUsed="1"/>
     <w:lsdException w:name="footer" w:semiHidden="1" w:unhideWhenUsed="1"/>
     <w:lsdException w:name="index heading" w:semiHidden="1" w:unhideWhenUsed="1"/>
-    <w:lsdException w:name="caption" w:uiPriority="35" w:semiHidden="1" w:unhideWhenUsed="1" w:qFormat="1"/>
+    <w:lsdException w:name="caption" w:semiHidden="1" w:uiPriority="35" w:unhideWhenUsed="1" w:qFormat="1"/>
     <w:lsdException w:name="table of figures" w:semiHidden="1" w:unhideWhenUsed="1"/>
     <w:lsdException w:name="envelope address" w:semiHidden="1" w:unhideWhenUsed="1"/>
     <w:lsdException w:name="envelope return" w:semiHidden="1" w:unhideWhenUsed="1"/>
@@ -5535,7 +5257,7 @@
     <w:lsdException w:name="Title" w:uiPriority="10" w:qFormat="1"/>
     <w:lsdException w:name="Closing" w:semiHidden="1" w:unhideWhenUsed="1"/>
     <w:lsdException w:name="Signature" w:semiHidden="1" w:unhideWhenUsed="1"/>
-    <w:lsdException w:name="Default Paragraph Font" w:uiPriority="1" w:semiHidden="1" w:unhideWhenUsed="1"/>
+    <w:lsdException w:name="Default Paragraph Font" w:semiHidden="1" w:uiPriority="1" w:unhideWhenUsed="1"/>
     <w:lsdException w:name="Body Text" w:semiHidden="1" w:unhideWhenUsed="1"/>
     <w:lsdException w:name="Body Text Indent" w:semiHidden="1" w:unhideWhenUsed="1"/>
     <w:lsdException w:name="List Continue" w:semiHidden="1" w:unhideWhenUsed="1"/>
@@ -5735,8 +5457,8 @@
     <w:lsdException w:name="Subtle Reference" w:uiPriority="31" w:qFormat="1"/>
     <w:lsdException w:name="Intense Reference" w:uiPriority="32" w:qFormat="1"/>
     <w:lsdException w:name="Book Title" w:uiPriority="33" w:qFormat="1"/>
-    <w:lsdException w:name="Bibliography" w:uiPriority="37" w:semiHidden="1" w:unhideWhenUsed="1"/>
-    <w:lsdException w:name="TOC Heading" w:uiPriority="39" w:semiHidden="1" w:unhideWhenUsed="1" w:qFormat="1"/>
+    <w:lsdException w:name="Bibliography" w:semiHidden="1" w:uiPriority="37" w:unhideWhenUsed="1"/>
+    <w:lsdException w:name="TOC Heading" w:semiHidden="1" w:uiPriority="39" w:unhideWhenUsed="1" w:qFormat="1"/>
     <w:lsdException w:name="Plain Table 1" w:uiPriority="41"/>
     <w:lsdException w:name="Plain Table 2" w:uiPriority="42"/>
     <w:lsdException w:name="Plain Table 3" w:uiPriority="43"/>
@@ -5847,7 +5569,7 @@
     <w:lsdException w:name="Unresolved Mention" w:semiHidden="1" w:unhideWhenUsed="1"/>
     <w:lsdException w:name="Smart Link" w:semiHidden="1" w:unhideWhenUsed="1"/>
   </w:latentStyles>
-  <w:style w:type="paragraph" w:styleId="Normal" w:default="1">
+  <w:style w:type="paragraph" w:default="1" w:styleId="Normal">
     <w:name w:val="Normal"/>
     <w:qFormat/>
     <w:rsid w:val="00BD3050"/>
@@ -5856,13 +5578,12 @@
       <w14:ligatures w14:val="none"/>
     </w:rPr>
   </w:style>
-  <w:style w:type="character" w:styleId="DefaultParagraphFont" w:default="1">
+  <w:style w:type="character" w:default="1" w:styleId="DefaultParagraphFont">
     <w:name w:val="Default Paragraph Font"/>
     <w:uiPriority w:val="1"/>
-    <w:semiHidden/>
     <w:unhideWhenUsed/>
   </w:style>
-  <w:style w:type="table" w:styleId="TableNormal" w:default="1">
+  <w:style w:type="table" w:default="1" w:styleId="TableNormal">
     <w:name w:val="Normal Table"/>
     <w:uiPriority w:val="99"/>
     <w:semiHidden/>
@@ -5877,7 +5598,7 @@
       </w:tblCellMar>
     </w:tblPr>
   </w:style>
-  <w:style w:type="numbering" w:styleId="NoList" w:default="1">
+  <w:style w:type="numbering" w:default="1" w:styleId="NoList">
     <w:name w:val="No List"/>
     <w:uiPriority w:val="99"/>
     <w:semiHidden/>
@@ -5897,12 +5618,12 @@
     </w:rPr>
     <w:tblPr>
       <w:tblBorders>
-        <w:top w:val="single" w:color="auto" w:sz="4" w:space="0"/>
-        <w:left w:val="single" w:color="auto" w:sz="4" w:space="0"/>
-        <w:bottom w:val="single" w:color="auto" w:sz="4" w:space="0"/>
-        <w:right w:val="single" w:color="auto" w:sz="4" w:space="0"/>
-        <w:insideH w:val="single" w:color="auto" w:sz="4" w:space="0"/>
-        <w:insideV w:val="single" w:color="auto" w:sz="4" w:space="0"/>
+        <w:top w:val="single" w:sz="4" w:space="0" w:color="auto"/>
+        <w:left w:val="single" w:sz="4" w:space="0" w:color="auto"/>
+        <w:bottom w:val="single" w:sz="4" w:space="0" w:color="auto"/>
+        <w:right w:val="single" w:sz="4" w:space="0" w:color="auto"/>
+        <w:insideH w:val="single" w:sz="4" w:space="0" w:color="auto"/>
+        <w:insideV w:val="single" w:sz="4" w:space="0" w:color="auto"/>
       </w:tblBorders>
     </w:tblPr>
   </w:style>
@@ -5951,7 +5672,7 @@
       <w:spacing w:before="100" w:beforeAutospacing="1" w:after="100" w:afterAutospacing="1" w:line="240" w:lineRule="auto"/>
     </w:pPr>
     <w:rPr>
-      <w:rFonts w:ascii="Times New Roman" w:hAnsi="Times New Roman" w:eastAsia="Times New Roman" w:cs="Times New Roman"/>
+      <w:rFonts w:ascii="Times New Roman" w:eastAsia="Times New Roman" w:hAnsi="Times New Roman" w:cs="Times New Roman"/>
       <w:sz w:val="24"/>
       <w:szCs w:val="24"/>
       <w:lang w:eastAsia="en-AU"/>
@@ -7043,7 +6764,7 @@
 </file>
 
 <file path=word/theme/theme1.xml><?xml version="1.0" encoding="utf-8"?>
-<a:theme xmlns:a="http://schemas.openxmlformats.org/drawingml/2006/main" xmlns:thm15="http://schemas.microsoft.com/office/thememl/2012/main" name="Office Theme">
+<a:theme xmlns:a="http://schemas.openxmlformats.org/drawingml/2006/main" name="Office Theme">
   <a:themeElements>
     <a:clrScheme name="Office">
       <a:dk1>

</xml_diff>

<commit_message>
"Manual Backup: 2025-10-09 14:15:34 By: Thinkpad Windows 11 Files: 7"
Affected files:
.obsidian/workspace.json
02 - Classes/02 - Applied Computing/02 - Innovative Solution/02 - Functions and capabilities.md
02 - Classes/03 - English/02 - Analysis of argument/11 - Commercialisation of Nature.md
03 - Projects/02 - Physics/U2AOS3 Investigation template.docx
04 - Images/04 - Physics/SVG/Artboard 1.svg
04 - Images/04 - Physics/shitpost.ai
06 - Future Events/02 - School Events/2025-10-11 Open day (who gives a fuck).md
</commit_message>
<xml_diff>
--- a/03 - Projects/02 - Physics/U2AOS3 Investigation template.docx
+++ b/03 - Projects/02 - Physics/U2AOS3 Investigation template.docx
@@ -364,135 +364,6 @@
             <w:tcW w:w="9628" w:type="dxa"/>
             <w:shd w:val="clear" w:color="auto" w:fill="FFFFFF" w:themeFill="background1"/>
           </w:tcPr>
-          <w:p>
-            <w:pPr>
-              <w:spacing w:after="120" w:line="276" w:lineRule="auto"/>
-              <w:rPr>
-                <w:rFonts w:ascii="Cambria" w:hAnsi="Cambria"/>
-                <w:i/>
-                <w:color w:val="0070C0"/>
-              </w:rPr>
-            </w:pPr>
-            <w:r>
-              <w:rPr>
-                <w:rFonts w:ascii="Cambria" w:hAnsi="Cambria"/>
-                <w:i/>
-                <w:color w:val="0070C0"/>
-              </w:rPr>
-              <w:t xml:space="preserve">Use secondary sources to </w:t>
-            </w:r>
-            <w:r>
-              <w:rPr>
-                <w:rFonts w:ascii="Cambria" w:hAnsi="Cambria"/>
-                <w:i/>
-                <w:color w:val="0070C0"/>
-              </w:rPr>
-              <w:t>introduce</w:t>
-            </w:r>
-            <w:r>
-              <w:rPr>
-                <w:rFonts w:ascii="Cambria" w:hAnsi="Cambria"/>
-                <w:i/>
-                <w:color w:val="0070C0"/>
-              </w:rPr>
-              <w:t xml:space="preserve"> the investigation.</w:t>
-            </w:r>
-          </w:p>
-          <w:p>
-            <w:pPr>
-              <w:spacing w:after="120" w:line="276" w:lineRule="auto"/>
-              <w:rPr>
-                <w:rFonts w:ascii="Cambria" w:hAnsi="Cambria"/>
-                <w:i/>
-                <w:color w:val="0070C0"/>
-              </w:rPr>
-            </w:pPr>
-            <w:r>
-              <w:rPr>
-                <w:rFonts w:ascii="Cambria" w:hAnsi="Cambria"/>
-                <w:i/>
-                <w:color w:val="0070C0"/>
-              </w:rPr>
-              <w:t>Include a summary of the relevant theory, and specific data values where necessary.</w:t>
-            </w:r>
-          </w:p>
-          <w:p>
-            <w:pPr>
-              <w:spacing w:after="120" w:line="276" w:lineRule="auto"/>
-              <w:rPr>
-                <w:rFonts w:ascii="Cambria" w:hAnsi="Cambria"/>
-                <w:i/>
-                <w:color w:val="0070C0"/>
-              </w:rPr>
-            </w:pPr>
-            <w:r>
-              <w:rPr>
-                <w:rFonts w:ascii="Cambria" w:hAnsi="Cambria"/>
-                <w:i/>
-                <w:color w:val="0070C0"/>
-              </w:rPr>
-              <w:t>This should include enough information that no new information other than the data and its analysis is presented anywhere else.</w:t>
-            </w:r>
-          </w:p>
-          <w:p>
-            <w:pPr>
-              <w:spacing w:after="120" w:line="276" w:lineRule="auto"/>
-              <w:rPr>
-                <w:rFonts w:ascii="Cambria" w:hAnsi="Cambria"/>
-                <w:i/>
-                <w:color w:val="0070C0"/>
-              </w:rPr>
-            </w:pPr>
-            <w:r>
-              <w:rPr>
-                <w:rFonts w:ascii="Cambria" w:hAnsi="Cambria"/>
-                <w:i/>
-                <w:color w:val="0070C0"/>
-              </w:rPr>
-              <w:t xml:space="preserve">Provide </w:t>
-            </w:r>
-            <w:r>
-              <w:rPr>
-                <w:rFonts w:ascii="Cambria" w:hAnsi="Cambria"/>
-                <w:i/>
-                <w:color w:val="0070C0"/>
-              </w:rPr>
-              <w:t>in line</w:t>
-            </w:r>
-            <w:r>
-              <w:rPr>
-                <w:rFonts w:ascii="Cambria" w:hAnsi="Cambria"/>
-                <w:i/>
-                <w:color w:val="0070C0"/>
-              </w:rPr>
-              <w:t xml:space="preserve"> citation</w:t>
-            </w:r>
-            <w:r>
-              <w:rPr>
-                <w:rFonts w:ascii="Cambria" w:hAnsi="Cambria"/>
-                <w:i/>
-                <w:color w:val="0070C0"/>
-              </w:rPr>
-              <w:t>s</w:t>
-            </w:r>
-            <w:r>
-              <w:rPr>
-                <w:rFonts w:ascii="Cambria" w:hAnsi="Cambria"/>
-                <w:i/>
-                <w:color w:val="0070C0"/>
-              </w:rPr>
-              <w:t xml:space="preserve"> for information obtained from secondary sources (textbooks, websites, scientific journal articles). Include a full reference for each source in the References section at the end of the report.</w:t>
-            </w:r>
-          </w:p>
-          <w:p>
-            <w:pPr>
-              <w:spacing w:after="120" w:line="276" w:lineRule="auto"/>
-              <w:rPr>
-                <w:rFonts w:ascii="Cambria" w:hAnsi="Cambria"/>
-                <w:i/>
-              </w:rPr>
-            </w:pPr>
-          </w:p>
           <w:p>
             <w:pPr>
               <w:spacing w:after="120" w:line="276" w:lineRule="auto"/>
@@ -723,21 +594,11 @@
               </w:rPr>
               <w:t xml:space="preserve">as the </w:t>
             </w:r>
-          </w:p>
-          <w:p>
-            <w:pPr>
-              <w:spacing w:after="120" w:line="276" w:lineRule="auto"/>
-              <w:rPr>
-                <w:rFonts w:ascii="Cambria" w:hAnsi="Cambria"/>
-                <w:iCs/>
-              </w:rPr>
-            </w:pPr>
-            <w:r>
-              <w:rPr>
-                <w:rFonts w:ascii="Cambria" w:hAnsi="Cambria"/>
-                <w:iCs/>
-              </w:rPr>
-              <w:t xml:space="preserve"> </w:t>
+            <w:r>
+              <w:rPr>
+                <w:rFonts w:ascii="Cambria" w:hAnsi="Cambria"/>
+              </w:rPr>
+              <w:t>stationary velocity will affect the velocity and therefor the kinetic energy will be affected.</w:t>
             </w:r>
           </w:p>
         </w:tc>
@@ -941,7 +802,6 @@
                 <w:i/>
                 <w:iCs/>
               </w:rPr>
-              <w:lastRenderedPageBreak/>
               <w:t xml:space="preserve">It is predicted that as the mass of the hit (stationary glider increases) the velocity because of the collision between the two gliders would be lower as force transferred from the incoming glider remains the same whilst the mass of the stationary glider increases. Newton’s second law of motion (F = m*a) would show that as a result the acceleration of the glider would be lower resulting in a lower speed. </w:t>
             </w:r>
           </w:p>
@@ -1012,6 +872,7 @@
                 <w:rFonts w:ascii="Cambria" w:hAnsi="Cambria"/>
                 <w:iCs/>
               </w:rPr>
+              <w:lastRenderedPageBreak/>
               <w:t>The independent</w:t>
             </w:r>
             <w:r>
@@ -1094,6 +955,7 @@
                 <w:rFonts w:ascii="Cambria" w:hAnsi="Cambria"/>
                 <w:b/>
               </w:rPr>
+              <w:lastRenderedPageBreak/>
               <w:t>Dependent variable</w:t>
             </w:r>
           </w:p>
@@ -1975,23 +1837,7 @@
                 <w:iCs/>
                 <w:color w:val="0070C0"/>
               </w:rPr>
-              <w:t>±</w:t>
-            </w:r>
-            <w:r>
-              <w:rPr>
-                <w:rFonts w:ascii="Cambria" w:hAnsi="Cambria"/>
-                <w:iCs/>
-                <w:color w:val="0070C0"/>
-              </w:rPr>
-              <w:t xml:space="preserve"> </w:t>
-            </w:r>
-            <w:r>
-              <w:rPr>
-                <w:rFonts w:ascii="Cambria" w:hAnsi="Cambria"/>
-                <w:iCs/>
-                <w:color w:val="0070C0"/>
-              </w:rPr>
-              <w:t xml:space="preserve"> </w:t>
+              <w:t>N/A</w:t>
             </w:r>
           </w:p>
         </w:tc>
@@ -2356,6 +2202,160 @@
                 <w:iCs/>
               </w:rPr>
               <w:t>Repeat steps 4-8 till all data is collected</w:t>
+            </w:r>
+          </w:p>
+          <w:p>
+            <w:pPr>
+              <w:spacing w:after="120" w:line="276" w:lineRule="auto"/>
+              <w:rPr>
+                <w:rFonts w:ascii="Cambria" w:hAnsi="Cambria"/>
+                <w:b/>
+                <w:bCs/>
+                <w:iCs/>
+              </w:rPr>
+            </w:pPr>
+            <w:r>
+              <w:rPr>
+                <w:rFonts w:ascii="Cambria" w:hAnsi="Cambria"/>
+                <w:b/>
+                <w:bCs/>
+                <w:iCs/>
+              </w:rPr>
+              <w:t>Risk</w:t>
+            </w:r>
+            <w:r>
+              <w:rPr>
+                <w:rFonts w:ascii="Cambria" w:hAnsi="Cambria"/>
+                <w:b/>
+                <w:bCs/>
+                <w:iCs/>
+              </w:rPr>
+              <w:t xml:space="preserve"> </w:t>
+            </w:r>
+            <w:r>
+              <w:rPr>
+                <w:rFonts w:ascii="Cambria" w:hAnsi="Cambria"/>
+                <w:b/>
+                <w:bCs/>
+                <w:iCs/>
+              </w:rPr>
+              <w:t>Assessment</w:t>
+            </w:r>
+            <w:r>
+              <w:rPr>
+                <w:rFonts w:ascii="Cambria" w:hAnsi="Cambria"/>
+                <w:b/>
+                <w:bCs/>
+                <w:iCs/>
+              </w:rPr>
+              <w:t>:</w:t>
+            </w:r>
+          </w:p>
+          <w:p>
+            <w:pPr>
+              <w:spacing w:after="120" w:line="276" w:lineRule="auto"/>
+              <w:rPr>
+                <w:rFonts w:ascii="Cambria" w:hAnsi="Cambria"/>
+                <w:iCs/>
+                <w:lang w:val="en-US"/>
+              </w:rPr>
+            </w:pPr>
+            <w:r>
+              <w:rPr>
+                <w:rFonts w:ascii="Cambria" w:hAnsi="Cambria"/>
+                <w:iCs/>
+              </w:rPr>
+              <w:t>There is no inherent risk during the experiment as all moving parts are confined to the AirTrack and no hazardous materials are used.</w:t>
+            </w:r>
+          </w:p>
+          <w:p>
+            <w:pPr>
+              <w:spacing w:after="120" w:line="276" w:lineRule="auto"/>
+              <w:rPr>
+                <w:rFonts w:ascii="Cambria" w:hAnsi="Cambria"/>
+                <w:b/>
+                <w:bCs/>
+                <w:iCs/>
+                <w:lang w:val="en-US"/>
+              </w:rPr>
+            </w:pPr>
+            <w:r>
+              <w:rPr>
+                <w:rFonts w:ascii="Cambria" w:hAnsi="Cambria"/>
+                <w:b/>
+                <w:bCs/>
+                <w:iCs/>
+                <w:lang w:val="en-US"/>
+              </w:rPr>
+              <w:t>Diagram:</w:t>
+            </w:r>
+          </w:p>
+          <w:p>
+            <w:pPr>
+              <w:spacing w:after="120" w:line="276" w:lineRule="auto"/>
+              <w:rPr>
+                <w:rFonts w:ascii="Cambria" w:hAnsi="Cambria"/>
+                <w:b/>
+                <w:bCs/>
+                <w:iCs/>
+                <w:lang w:val="en-US"/>
+              </w:rPr>
+            </w:pPr>
+            <w:r>
+              <w:rPr>
+                <w:noProof/>
+                <w14:ligatures w14:val="standardContextual"/>
+              </w:rPr>
+              <w:drawing>
+                <wp:inline distT="0" distB="0" distL="0" distR="0" wp14:anchorId="67858F2A" wp14:editId="7755AB78">
+                  <wp:extent cx="5667375" cy="2641600"/>
+                  <wp:effectExtent l="0" t="0" r="9525" b="0"/>
+                  <wp:docPr id="506250933" name="Graphic 1"/>
+                  <wp:cNvGraphicFramePr>
+                    <a:graphicFrameLocks xmlns:a="http://schemas.openxmlformats.org/drawingml/2006/main" noChangeAspect="1"/>
+                  </wp:cNvGraphicFramePr>
+                  <a:graphic xmlns:a="http://schemas.openxmlformats.org/drawingml/2006/main">
+                    <a:graphicData uri="http://schemas.openxmlformats.org/drawingml/2006/picture">
+                      <pic:pic xmlns:pic="http://schemas.openxmlformats.org/drawingml/2006/picture">
+                        <pic:nvPicPr>
+                          <pic:cNvPr id="506250933" name=""/>
+                          <pic:cNvPicPr/>
+                        </pic:nvPicPr>
+                        <pic:blipFill rotWithShape="1">
+                          <a:blip r:embed="rId6">
+                            <a:extLst>
+                              <a:ext uri="{96DAC541-7B7A-43D3-8B79-37D633B846F1}">
+                                <asvg:svgBlip xmlns:asvg="http://schemas.microsoft.com/office/drawing/2016/SVG/main" r:embed="rId7"/>
+                              </a:ext>
+                            </a:extLst>
+                          </a:blip>
+                          <a:srcRect t="28504" b="38559"/>
+                          <a:stretch>
+                            <a:fillRect/>
+                          </a:stretch>
+                        </pic:blipFill>
+                        <pic:spPr bwMode="auto">
+                          <a:xfrm>
+                            <a:off x="0" y="0"/>
+                            <a:ext cx="5667375" cy="2641600"/>
+                          </a:xfrm>
+                          <a:prstGeom prst="rect">
+                            <a:avLst/>
+                          </a:prstGeom>
+                          <a:ln>
+                            <a:noFill/>
+                          </a:ln>
+                          <a:extLst>
+                            <a:ext uri="{53640926-AAD7-44D8-BBD7-CCE9431645EC}">
+                              <a14:shadowObscured xmlns:a14="http://schemas.microsoft.com/office/drawing/2010/main"/>
+                            </a:ext>
+                          </a:extLst>
+                        </pic:spPr>
+                      </pic:pic>
+                    </a:graphicData>
+                  </a:graphic>
+                </wp:inline>
+              </w:drawing>
             </w:r>
           </w:p>
         </w:tc>
@@ -3272,7 +3272,7 @@
                   <wp:cNvGraphicFramePr/>
                   <a:graphic xmlns:a="http://schemas.openxmlformats.org/drawingml/2006/main">
                     <a:graphicData uri="http://schemas.openxmlformats.org/drawingml/2006/chart">
-                      <c:chart xmlns:c="http://schemas.openxmlformats.org/drawingml/2006/chart" xmlns:r="http://schemas.openxmlformats.org/officeDocument/2006/relationships" r:id="rId6"/>
+                      <c:chart xmlns:c="http://schemas.openxmlformats.org/drawingml/2006/chart" xmlns:r="http://schemas.openxmlformats.org/officeDocument/2006/relationships" r:id="rId8"/>
                     </a:graphicData>
                   </a:graphic>
                 </wp:inline>
@@ -5581,6 +5581,7 @@
   <w:style w:type="character" w:default="1" w:styleId="DefaultParagraphFont">
     <w:name w:val="Default Paragraph Font"/>
     <w:uiPriority w:val="1"/>
+    <w:semiHidden/>
     <w:unhideWhenUsed/>
   </w:style>
   <w:style w:type="table" w:default="1" w:styleId="TableNormal">

</xml_diff>

<commit_message>
Automatic Backup: 2025-10-10 09:01:28 Files: 2
Affected files:
.obsidian/workspace.json
03 - Projects/02 - Physics/U2AOS3 Investigation template.docx
</commit_message>
<xml_diff>
--- a/03 - Projects/02 - Physics/U2AOS3 Investigation template.docx
+++ b/03 - Projects/02 - Physics/U2AOS3 Investigation template.docx
@@ -1,6 +1,6 @@
 
 <file path=word/document.xml><?xml version="1.0" encoding="utf-8"?>
-<w:document xmlns:wpc="http://schemas.microsoft.com/office/word/2010/wordprocessingCanvas" xmlns:cx="http://schemas.microsoft.com/office/drawing/2014/chartex" xmlns:cx1="http://schemas.microsoft.com/office/drawing/2015/9/8/chartex" xmlns:cx2="http://schemas.microsoft.com/office/drawing/2015/10/21/chartex" xmlns:cx3="http://schemas.microsoft.com/office/drawing/2016/5/9/chartex" xmlns:cx4="http://schemas.microsoft.com/office/drawing/2016/5/10/chartex" xmlns:cx5="http://schemas.microsoft.com/office/drawing/2016/5/11/chartex" xmlns:cx6="http://schemas.microsoft.com/office/drawing/2016/5/12/chartex" xmlns:cx7="http://schemas.microsoft.com/office/drawing/2016/5/13/chartex" xmlns:cx8="http://schemas.microsoft.com/office/drawing/2016/5/14/chartex" xmlns:mc="http://schemas.openxmlformats.org/markup-compatibility/2006" xmlns:aink="http://schemas.microsoft.com/office/drawing/2016/ink" xmlns:am3d="http://schemas.microsoft.com/office/drawing/2017/model3d" xmlns:o="urn:schemas-microsoft-com:office:office" xmlns:oel="http://schemas.microsoft.com/office/2019/extlst" xmlns:r="http://schemas.openxmlformats.org/officeDocument/2006/relationships" xmlns:m="http://schemas.openxmlformats.org/officeDocument/2006/math" xmlns:v="urn:schemas-microsoft-com:vml" xmlns:wp14="http://schemas.microsoft.com/office/word/2010/wordprocessingDrawing" xmlns:wp="http://schemas.openxmlformats.org/drawingml/2006/wordprocessingDrawing" xmlns:w10="urn:schemas-microsoft-com:office:word" xmlns:w="http://schemas.openxmlformats.org/wordprocessingml/2006/main" xmlns:w14="http://schemas.microsoft.com/office/word/2010/wordml" xmlns:w15="http://schemas.microsoft.com/office/word/2012/wordml" xmlns:w16cex="http://schemas.microsoft.com/office/word/2018/wordml/cex" xmlns:w16cid="http://schemas.microsoft.com/office/word/2016/wordml/cid" xmlns:w16="http://schemas.microsoft.com/office/word/2018/wordml" xmlns:w16du="http://schemas.microsoft.com/office/word/2023/wordml/word16du" xmlns:w16sdtdh="http://schemas.microsoft.com/office/word/2020/wordml/sdtdatahash" xmlns:w16sdtfl="http://schemas.microsoft.com/office/word/2024/wordml/sdtformatlock" xmlns:w16se="http://schemas.microsoft.com/office/word/2015/wordml/symex" xmlns:wpg="http://schemas.microsoft.com/office/word/2010/wordprocessingGroup" xmlns:wpi="http://schemas.microsoft.com/office/word/2010/wordprocessingInk" xmlns:wne="http://schemas.microsoft.com/office/word/2006/wordml" xmlns:wps="http://schemas.microsoft.com/office/word/2010/wordprocessingShape" mc:Ignorable="w14 w15 w16se w16cid w16 w16cex w16sdtdh w16sdtfl w16du wp14">
+<w:document xmlns:wpc="http://schemas.microsoft.com/office/word/2010/wordprocessingCanvas" xmlns:cx="http://schemas.microsoft.com/office/drawing/2014/chartex" xmlns:cx1="http://schemas.microsoft.com/office/drawing/2015/9/8/chartex" xmlns:cx2="http://schemas.microsoft.com/office/drawing/2015/10/21/chartex" xmlns:cx3="http://schemas.microsoft.com/office/drawing/2016/5/9/chartex" xmlns:cx4="http://schemas.microsoft.com/office/drawing/2016/5/10/chartex" xmlns:cx5="http://schemas.microsoft.com/office/drawing/2016/5/11/chartex" xmlns:cx6="http://schemas.microsoft.com/office/drawing/2016/5/12/chartex" xmlns:cx7="http://schemas.microsoft.com/office/drawing/2016/5/13/chartex" xmlns:cx8="http://schemas.microsoft.com/office/drawing/2016/5/14/chartex" xmlns:mc="http://schemas.openxmlformats.org/markup-compatibility/2006" xmlns:aink="http://schemas.microsoft.com/office/drawing/2016/ink" xmlns:am3d="http://schemas.microsoft.com/office/drawing/2017/model3d" xmlns:o="urn:schemas-microsoft-com:office:office" xmlns:oel="http://schemas.microsoft.com/office/2019/extlst" xmlns:r="http://schemas.openxmlformats.org/officeDocument/2006/relationships" xmlns:m="http://schemas.openxmlformats.org/officeDocument/2006/math" xmlns:v="urn:schemas-microsoft-com:vml" xmlns:wp14="http://schemas.microsoft.com/office/word/2010/wordprocessingDrawing" xmlns:wp="http://schemas.openxmlformats.org/drawingml/2006/wordprocessingDrawing" xmlns:w10="urn:schemas-microsoft-com:office:word" xmlns:w="http://schemas.openxmlformats.org/wordprocessingml/2006/main" xmlns:w14="http://schemas.microsoft.com/office/word/2010/wordml" xmlns:w15="http://schemas.microsoft.com/office/word/2012/wordml" xmlns:w16cex="http://schemas.microsoft.com/office/word/2018/wordml/cex" xmlns:w16cid="http://schemas.microsoft.com/office/word/2016/wordml/cid" xmlns:w16="http://schemas.microsoft.com/office/word/2018/wordml" xmlns:w16du="http://schemas.microsoft.com/office/word/2023/wordml/word16du" xmlns:w16sdtdh="http://schemas.microsoft.com/office/word/2020/wordml/sdtdatahash" xmlns:w16sdtfl="http://schemas.microsoft.com/office/word/2024/wordml/sdtformatlock" xmlns:w16se="http://schemas.microsoft.com/office/word/2015/wordml/symex" xmlns:wpg="http://schemas.microsoft.com/office/word/2010/wordprocessingGroup" xmlns:wpi="http://schemas.microsoft.com/office/word/2010/wordprocessingInk" xmlns:wne="http://schemas.microsoft.com/office/word/2006/wordml" xmlns:wps="http://schemas.microsoft.com/office/word/2010/wordprocessingShape" xmlns:a="http://schemas.openxmlformats.org/drawingml/2006/main" xmlns:pic="http://schemas.openxmlformats.org/drawingml/2006/picture" xmlns:asvg="http://schemas.microsoft.com/office/drawing/2016/SVG/main" xmlns:a14="http://schemas.microsoft.com/office/drawing/2010/main" xmlns:a16="http://schemas.microsoft.com/office/drawing/2014/main" xmlns:c="http://schemas.openxmlformats.org/drawingml/2006/chart" mc:Ignorable="w14 w15 w16se w16cid w16 w16cex w16sdtdh w16sdtfl w16du wp14">
   <w:background w:color="F2F2F2" w:themeColor="background1" w:themeShade="F2"/>
   <w:body>
     <w:tbl>
@@ -8,8 +8,8 @@
         <w:tblStyle w:val="TableGrid"/>
         <w:tblW w:w="0" w:type="auto"/>
         <w:tblBorders>
-          <w:insideH w:val="none" w:sz="0" w:space="0" w:color="auto"/>
-          <w:insideV w:val="none" w:sz="0" w:space="0" w:color="auto"/>
+          <w:insideH w:val="none" w:color="auto" w:sz="0" w:space="0"/>
+          <w:insideV w:val="none" w:color="auto" w:sz="0" w:space="0"/>
         </w:tblBorders>
         <w:shd w:val="clear" w:color="auto" w:fill="FFFFFF" w:themeFill="background1"/>
         <w:tblCellMar>
@@ -27,6 +27,7 @@
           <w:tcPr>
             <w:tcW w:w="1838" w:type="dxa"/>
             <w:shd w:val="clear" w:color="auto" w:fill="FFFFFF" w:themeFill="background1"/>
+            <w:tcMar/>
           </w:tcPr>
           <w:p>
             <w:pPr>
@@ -82,20 +83,21 @@
           <w:tcPr>
             <w:tcW w:w="7790" w:type="dxa"/>
             <w:shd w:val="clear" w:color="auto" w:fill="FFFFFF" w:themeFill="background1"/>
+            <w:tcMar/>
           </w:tcPr>
           <w:p>
             <w:pPr>
               <w:spacing w:before="240" w:line="276" w:lineRule="auto"/>
               <w:jc w:val="center"/>
               <w:rPr>
-                <w:rFonts w:ascii="Cambria" w:eastAsia="Cambria" w:hAnsi="Cambria" w:cs="Cambria"/>
+                <w:rFonts w:ascii="Cambria" w:hAnsi="Cambria" w:eastAsia="Cambria" w:cs="Cambria"/>
                 <w:sz w:val="28"/>
                 <w:szCs w:val="28"/>
               </w:rPr>
             </w:pPr>
             <w:r>
               <w:rPr>
-                <w:rFonts w:ascii="Cambria" w:eastAsia="Cambria" w:hAnsi="Cambria" w:cs="Cambria"/>
+                <w:rFonts w:ascii="Cambria" w:hAnsi="Cambria" w:eastAsia="Cambria" w:cs="Cambria"/>
                 <w:b/>
                 <w:bCs/>
                 <w:sz w:val="28"/>
@@ -105,7 +107,7 @@
             </w:r>
             <w:r>
               <w:rPr>
-                <w:rFonts w:ascii="Cambria" w:eastAsia="Cambria" w:hAnsi="Cambria" w:cs="Cambria"/>
+                <w:rFonts w:ascii="Cambria" w:hAnsi="Cambria" w:eastAsia="Cambria" w:cs="Cambria"/>
                 <w:b/>
                 <w:bCs/>
                 <w:sz w:val="28"/>
@@ -115,7 +117,7 @@
             </w:r>
             <w:r>
               <w:rPr>
-                <w:rFonts w:ascii="Cambria" w:eastAsia="Cambria" w:hAnsi="Cambria" w:cs="Cambria"/>
+                <w:rFonts w:ascii="Cambria" w:hAnsi="Cambria" w:eastAsia="Cambria" w:cs="Cambria"/>
                 <w:b/>
                 <w:bCs/>
                 <w:sz w:val="28"/>
@@ -125,7 +127,7 @@
             </w:r>
             <w:r>
               <w:rPr>
-                <w:rFonts w:ascii="Cambria" w:eastAsia="Cambria" w:hAnsi="Cambria" w:cs="Cambria"/>
+                <w:rFonts w:ascii="Cambria" w:hAnsi="Cambria" w:eastAsia="Cambria" w:cs="Cambria"/>
                 <w:b/>
                 <w:bCs/>
                 <w:sz w:val="28"/>
@@ -141,12 +143,14 @@
               <w:rPr>
                 <w:rFonts w:ascii="Cambria" w:hAnsi="Cambria"/>
                 <w:sz w:val="28"/>
+                <w:szCs w:val="28"/>
               </w:rPr>
             </w:pPr>
             <w:r>
               <w:rPr>
                 <w:rFonts w:ascii="Cambria" w:hAnsi="Cambria"/>
                 <w:sz w:val="28"/>
+                <w:szCs w:val="28"/>
               </w:rPr>
               <w:t xml:space="preserve">Investigation: </w:t>
             </w:r>
@@ -154,8 +158,25 @@
               <w:rPr>
                 <w:rFonts w:ascii="Cambria" w:hAnsi="Cambria"/>
                 <w:sz w:val="28"/>
-              </w:rPr>
-              <w:t>Investigation of stick collision compared to mass</w:t>
+                <w:szCs w:val="28"/>
+              </w:rPr>
+              <w:t>Investigation of stick</w:t>
+            </w:r>
+            <w:r>
+              <w:rPr>
+                <w:rFonts w:ascii="Cambria" w:hAnsi="Cambria"/>
+                <w:sz w:val="28"/>
+                <w:szCs w:val="28"/>
+              </w:rPr>
+              <w:t>y</w:t>
+            </w:r>
+            <w:r>
+              <w:rPr>
+                <w:rFonts w:ascii="Cambria" w:hAnsi="Cambria"/>
+                <w:sz w:val="28"/>
+                <w:szCs w:val="28"/>
+              </w:rPr>
+              <w:t xml:space="preserve"> collision compared to mass</w:t>
             </w:r>
           </w:p>
         </w:tc>
@@ -299,6 +320,12 @@
                 <w:b/>
               </w:rPr>
               <w:tab/>
+            </w:r>
+            <w:r>
+              <w:rPr>
+                <w:rFonts w:ascii="Cambria" w:hAnsi="Cambria"/>
+                <w:b/>
+              </w:rPr>
               <w:t xml:space="preserve">/ </w:t>
             </w:r>
             <w:r>
@@ -872,7 +899,6 @@
                 <w:rFonts w:ascii="Cambria" w:hAnsi="Cambria"/>
                 <w:iCs/>
               </w:rPr>
-              <w:lastRenderedPageBreak/>
               <w:t>The independent</w:t>
             </w:r>
             <w:r>
@@ -955,7 +981,6 @@
                 <w:rFonts w:ascii="Cambria" w:hAnsi="Cambria"/>
                 <w:b/>
               </w:rPr>
-              <w:lastRenderedPageBreak/>
               <w:t>Dependent variable</w:t>
             </w:r>
           </w:p>
@@ -1940,7 +1965,6 @@
                 <w:rFonts w:ascii="Cambria" w:hAnsi="Cambria"/>
                 <w:b/>
               </w:rPr>
-              <w:lastRenderedPageBreak/>
               <w:t>Method</w:t>
             </w:r>
           </w:p>
@@ -3498,7 +3522,6 @@
               <w:rPr>
                 <w:rFonts w:ascii="Cambria" w:hAnsi="Cambria"/>
               </w:rPr>
-              <w:lastRenderedPageBreak/>
               <w:t xml:space="preserve">the </w:t>
             </w:r>
             <w:r>
@@ -4755,7 +4778,6 @@
                 <w:rFonts w:ascii="Cambria" w:hAnsi="Cambria"/>
                 <w:iCs/>
               </w:rPr>
-              <w:lastRenderedPageBreak/>
               <w:t>GeeksforGeeks 2024, Inelastic Collision, GeeksforGeeks.</w:t>
             </w:r>
           </w:p>
@@ -4821,7 +4843,7 @@
     </w:p>
     <w:p/>
     <w:sectPr>
-      <w:pgSz w:w="11906" w:h="16838"/>
+      <w:pgSz w:w="11906" w:h="16838" w:orient="portrait"/>
       <w:pgMar w:top="1134" w:right="1134" w:bottom="1134" w:left="1134" w:header="709" w:footer="709" w:gutter="0"/>
       <w:cols w:space="708"/>
       <w:docGrid w:linePitch="360"/>
@@ -4848,7 +4870,7 @@
         <w:ind w:left="720" w:hanging="360"/>
       </w:pPr>
       <w:rPr>
-        <w:rFonts w:ascii="Symbol" w:hAnsi="Symbol" w:hint="default"/>
+        <w:rFonts w:hint="default" w:ascii="Symbol" w:hAnsi="Symbol"/>
         <w:sz w:val="20"/>
       </w:rPr>
     </w:lvl>
@@ -4864,7 +4886,7 @@
         <w:ind w:left="1440" w:hanging="360"/>
       </w:pPr>
       <w:rPr>
-        <w:rFonts w:ascii="Courier New" w:hAnsi="Courier New" w:hint="default"/>
+        <w:rFonts w:hint="default" w:ascii="Courier New" w:hAnsi="Courier New"/>
         <w:sz w:val="20"/>
       </w:rPr>
     </w:lvl>
@@ -4880,7 +4902,7 @@
         <w:ind w:left="2160" w:hanging="360"/>
       </w:pPr>
       <w:rPr>
-        <w:rFonts w:ascii="Wingdings" w:hAnsi="Wingdings" w:hint="default"/>
+        <w:rFonts w:hint="default" w:ascii="Wingdings" w:hAnsi="Wingdings"/>
         <w:sz w:val="20"/>
       </w:rPr>
     </w:lvl>
@@ -4896,7 +4918,7 @@
         <w:ind w:left="2880" w:hanging="360"/>
       </w:pPr>
       <w:rPr>
-        <w:rFonts w:ascii="Wingdings" w:hAnsi="Wingdings" w:hint="default"/>
+        <w:rFonts w:hint="default" w:ascii="Wingdings" w:hAnsi="Wingdings"/>
         <w:sz w:val="20"/>
       </w:rPr>
     </w:lvl>
@@ -4912,7 +4934,7 @@
         <w:ind w:left="3600" w:hanging="360"/>
       </w:pPr>
       <w:rPr>
-        <w:rFonts w:ascii="Wingdings" w:hAnsi="Wingdings" w:hint="default"/>
+        <w:rFonts w:hint="default" w:ascii="Wingdings" w:hAnsi="Wingdings"/>
         <w:sz w:val="20"/>
       </w:rPr>
     </w:lvl>
@@ -4928,7 +4950,7 @@
         <w:ind w:left="4320" w:hanging="360"/>
       </w:pPr>
       <w:rPr>
-        <w:rFonts w:ascii="Wingdings" w:hAnsi="Wingdings" w:hint="default"/>
+        <w:rFonts w:hint="default" w:ascii="Wingdings" w:hAnsi="Wingdings"/>
         <w:sz w:val="20"/>
       </w:rPr>
     </w:lvl>
@@ -4944,7 +4966,7 @@
         <w:ind w:left="5040" w:hanging="360"/>
       </w:pPr>
       <w:rPr>
-        <w:rFonts w:ascii="Wingdings" w:hAnsi="Wingdings" w:hint="default"/>
+        <w:rFonts w:hint="default" w:ascii="Wingdings" w:hAnsi="Wingdings"/>
         <w:sz w:val="20"/>
       </w:rPr>
     </w:lvl>
@@ -4960,7 +4982,7 @@
         <w:ind w:left="5760" w:hanging="360"/>
       </w:pPr>
       <w:rPr>
-        <w:rFonts w:ascii="Wingdings" w:hAnsi="Wingdings" w:hint="default"/>
+        <w:rFonts w:hint="default" w:ascii="Wingdings" w:hAnsi="Wingdings"/>
         <w:sz w:val="20"/>
       </w:rPr>
     </w:lvl>
@@ -4976,7 +4998,7 @@
         <w:ind w:left="6480" w:hanging="360"/>
       </w:pPr>
       <w:rPr>
-        <w:rFonts w:ascii="Wingdings" w:hAnsi="Wingdings" w:hint="default"/>
+        <w:rFonts w:hint="default" w:ascii="Wingdings" w:hAnsi="Wingdings"/>
         <w:sz w:val="20"/>
       </w:rPr>
     </w:lvl>
@@ -5173,11 +5195,11 @@
 </file>
 
 <file path=word/styles.xml><?xml version="1.0" encoding="utf-8"?>
-<w:styles xmlns:mc="http://schemas.openxmlformats.org/markup-compatibility/2006" xmlns:r="http://schemas.openxmlformats.org/officeDocument/2006/relationships" xmlns:w="http://schemas.openxmlformats.org/wordprocessingml/2006/main" xmlns:w14="http://schemas.microsoft.com/office/word/2010/wordml" xmlns:w15="http://schemas.microsoft.com/office/word/2012/wordml" xmlns:w16cex="http://schemas.microsoft.com/office/word/2018/wordml/cex" xmlns:w16cid="http://schemas.microsoft.com/office/word/2016/wordml/cid" xmlns:w16="http://schemas.microsoft.com/office/word/2018/wordml" xmlns:w16du="http://schemas.microsoft.com/office/word/2023/wordml/word16du" xmlns:w16sdtdh="http://schemas.microsoft.com/office/word/2020/wordml/sdtdatahash" xmlns:w16sdtfl="http://schemas.microsoft.com/office/word/2024/wordml/sdtformatlock" xmlns:w16se="http://schemas.microsoft.com/office/word/2015/wordml/symex" mc:Ignorable="w14 w15 w16se w16cid w16 w16cex w16sdtdh w16sdtfl w16du">
+<w:styles xmlns:wp14="http://schemas.microsoft.com/office/word/2010/wordprocessingDrawing" xmlns:mc="http://schemas.openxmlformats.org/markup-compatibility/2006" xmlns:r="http://schemas.openxmlformats.org/officeDocument/2006/relationships" xmlns:w="http://schemas.openxmlformats.org/wordprocessingml/2006/main" xmlns:w14="http://schemas.microsoft.com/office/word/2010/wordml" xmlns:w15="http://schemas.microsoft.com/office/word/2012/wordml" xmlns:w16cex="http://schemas.microsoft.com/office/word/2018/wordml/cex" xmlns:w16cid="http://schemas.microsoft.com/office/word/2016/wordml/cid" xmlns:w16="http://schemas.microsoft.com/office/word/2018/wordml" xmlns:w16du="http://schemas.microsoft.com/office/word/2023/wordml/word16du" xmlns:w16sdtdh="http://schemas.microsoft.com/office/word/2020/wordml/sdtdatahash" xmlns:w16sdtfl="http://schemas.microsoft.com/office/word/2024/wordml/sdtformatlock" xmlns:w16se="http://schemas.microsoft.com/office/word/2015/wordml/symex" mc:Ignorable="w14 w15 w16se w16cid w16 w16cex w16sdtdh w16sdtfl w16du wp14">
   <w:docDefaults>
     <w:rPrDefault>
       <w:rPr>
-        <w:rFonts w:asciiTheme="minorHAnsi" w:eastAsiaTheme="minorHAnsi" w:hAnsiTheme="minorHAnsi" w:cstheme="minorBidi"/>
+        <w:rFonts w:asciiTheme="minorHAnsi" w:hAnsiTheme="minorHAnsi" w:eastAsiaTheme="minorHAnsi" w:cstheme="minorBidi"/>
         <w:kern w:val="2"/>
         <w:sz w:val="22"/>
         <w:szCs w:val="22"/>
@@ -5194,14 +5216,14 @@
   <w:latentStyles w:defLockedState="0" w:defUIPriority="99" w:defSemiHidden="0" w:defUnhideWhenUsed="0" w:defQFormat="0" w:count="376">
     <w:lsdException w:name="Normal" w:uiPriority="0" w:qFormat="1"/>
     <w:lsdException w:name="heading 1" w:uiPriority="9" w:qFormat="1"/>
-    <w:lsdException w:name="heading 2" w:semiHidden="1" w:uiPriority="9" w:unhideWhenUsed="1" w:qFormat="1"/>
-    <w:lsdException w:name="heading 3" w:semiHidden="1" w:uiPriority="9" w:unhideWhenUsed="1" w:qFormat="1"/>
-    <w:lsdException w:name="heading 4" w:semiHidden="1" w:uiPriority="9" w:unhideWhenUsed="1" w:qFormat="1"/>
-    <w:lsdException w:name="heading 5" w:semiHidden="1" w:uiPriority="9" w:unhideWhenUsed="1" w:qFormat="1"/>
-    <w:lsdException w:name="heading 6" w:semiHidden="1" w:uiPriority="9" w:unhideWhenUsed="1" w:qFormat="1"/>
-    <w:lsdException w:name="heading 7" w:semiHidden="1" w:uiPriority="9" w:unhideWhenUsed="1" w:qFormat="1"/>
-    <w:lsdException w:name="heading 8" w:semiHidden="1" w:uiPriority="9" w:unhideWhenUsed="1" w:qFormat="1"/>
-    <w:lsdException w:name="heading 9" w:semiHidden="1" w:uiPriority="9" w:unhideWhenUsed="1" w:qFormat="1"/>
+    <w:lsdException w:name="heading 2" w:uiPriority="9" w:semiHidden="1" w:unhideWhenUsed="1" w:qFormat="1"/>
+    <w:lsdException w:name="heading 3" w:uiPriority="9" w:semiHidden="1" w:unhideWhenUsed="1" w:qFormat="1"/>
+    <w:lsdException w:name="heading 4" w:uiPriority="9" w:semiHidden="1" w:unhideWhenUsed="1" w:qFormat="1"/>
+    <w:lsdException w:name="heading 5" w:uiPriority="9" w:semiHidden="1" w:unhideWhenUsed="1" w:qFormat="1"/>
+    <w:lsdException w:name="heading 6" w:uiPriority="9" w:semiHidden="1" w:unhideWhenUsed="1" w:qFormat="1"/>
+    <w:lsdException w:name="heading 7" w:uiPriority="9" w:semiHidden="1" w:unhideWhenUsed="1" w:qFormat="1"/>
+    <w:lsdException w:name="heading 8" w:uiPriority="9" w:semiHidden="1" w:unhideWhenUsed="1" w:qFormat="1"/>
+    <w:lsdException w:name="heading 9" w:uiPriority="9" w:semiHidden="1" w:unhideWhenUsed="1" w:qFormat="1"/>
     <w:lsdException w:name="index 1" w:semiHidden="1" w:unhideWhenUsed="1"/>
     <w:lsdException w:name="index 2" w:semiHidden="1" w:unhideWhenUsed="1"/>
     <w:lsdException w:name="index 3" w:semiHidden="1" w:unhideWhenUsed="1"/>
@@ -5211,22 +5233,22 @@
     <w:lsdException w:name="index 7" w:semiHidden="1" w:unhideWhenUsed="1"/>
     <w:lsdException w:name="index 8" w:semiHidden="1" w:unhideWhenUsed="1"/>
     <w:lsdException w:name="index 9" w:semiHidden="1" w:unhideWhenUsed="1"/>
-    <w:lsdException w:name="toc 1" w:semiHidden="1" w:uiPriority="39" w:unhideWhenUsed="1"/>
-    <w:lsdException w:name="toc 2" w:semiHidden="1" w:uiPriority="39" w:unhideWhenUsed="1"/>
-    <w:lsdException w:name="toc 3" w:semiHidden="1" w:uiPriority="39" w:unhideWhenUsed="1"/>
-    <w:lsdException w:name="toc 4" w:semiHidden="1" w:uiPriority="39" w:unhideWhenUsed="1"/>
-    <w:lsdException w:name="toc 5" w:semiHidden="1" w:uiPriority="39" w:unhideWhenUsed="1"/>
-    <w:lsdException w:name="toc 6" w:semiHidden="1" w:uiPriority="39" w:unhideWhenUsed="1"/>
-    <w:lsdException w:name="toc 7" w:semiHidden="1" w:uiPriority="39" w:unhideWhenUsed="1"/>
-    <w:lsdException w:name="toc 8" w:semiHidden="1" w:uiPriority="39" w:unhideWhenUsed="1"/>
-    <w:lsdException w:name="toc 9" w:semiHidden="1" w:uiPriority="39" w:unhideWhenUsed="1"/>
+    <w:lsdException w:name="toc 1" w:uiPriority="39" w:semiHidden="1" w:unhideWhenUsed="1"/>
+    <w:lsdException w:name="toc 2" w:uiPriority="39" w:semiHidden="1" w:unhideWhenUsed="1"/>
+    <w:lsdException w:name="toc 3" w:uiPriority="39" w:semiHidden="1" w:unhideWhenUsed="1"/>
+    <w:lsdException w:name="toc 4" w:uiPriority="39" w:semiHidden="1" w:unhideWhenUsed="1"/>
+    <w:lsdException w:name="toc 5" w:uiPriority="39" w:semiHidden="1" w:unhideWhenUsed="1"/>
+    <w:lsdException w:name="toc 6" w:uiPriority="39" w:semiHidden="1" w:unhideWhenUsed="1"/>
+    <w:lsdException w:name="toc 7" w:uiPriority="39" w:semiHidden="1" w:unhideWhenUsed="1"/>
+    <w:lsdException w:name="toc 8" w:uiPriority="39" w:semiHidden="1" w:unhideWhenUsed="1"/>
+    <w:lsdException w:name="toc 9" w:uiPriority="39" w:semiHidden="1" w:unhideWhenUsed="1"/>
     <w:lsdException w:name="Normal Indent" w:semiHidden="1" w:unhideWhenUsed="1"/>
     <w:lsdException w:name="footnote text" w:semiHidden="1" w:unhideWhenUsed="1"/>
     <w:lsdException w:name="annotation text" w:semiHidden="1" w:unhideWhenUsed="1"/>
     <w:lsdException w:name="header" w:semiHidden="1" w:unhideWhenUsed="1"/>
     <w:lsdException w:name="footer" w:semiHidden="1" w:unhideWhenUsed="1"/>
     <w:lsdException w:name="index heading" w:semiHidden="1" w:unhideWhenUsed="1"/>
-    <w:lsdException w:name="caption" w:semiHidden="1" w:uiPriority="35" w:unhideWhenUsed="1" w:qFormat="1"/>
+    <w:lsdException w:name="caption" w:uiPriority="35" w:semiHidden="1" w:unhideWhenUsed="1" w:qFormat="1"/>
     <w:lsdException w:name="table of figures" w:semiHidden="1" w:unhideWhenUsed="1"/>
     <w:lsdException w:name="envelope address" w:semiHidden="1" w:unhideWhenUsed="1"/>
     <w:lsdException w:name="envelope return" w:semiHidden="1" w:unhideWhenUsed="1"/>
@@ -5257,7 +5279,7 @@
     <w:lsdException w:name="Title" w:uiPriority="10" w:qFormat="1"/>
     <w:lsdException w:name="Closing" w:semiHidden="1" w:unhideWhenUsed="1"/>
     <w:lsdException w:name="Signature" w:semiHidden="1" w:unhideWhenUsed="1"/>
-    <w:lsdException w:name="Default Paragraph Font" w:semiHidden="1" w:uiPriority="1" w:unhideWhenUsed="1"/>
+    <w:lsdException w:name="Default Paragraph Font" w:uiPriority="1" w:semiHidden="1" w:unhideWhenUsed="1"/>
     <w:lsdException w:name="Body Text" w:semiHidden="1" w:unhideWhenUsed="1"/>
     <w:lsdException w:name="Body Text Indent" w:semiHidden="1" w:unhideWhenUsed="1"/>
     <w:lsdException w:name="List Continue" w:semiHidden="1" w:unhideWhenUsed="1"/>
@@ -5457,8 +5479,8 @@
     <w:lsdException w:name="Subtle Reference" w:uiPriority="31" w:qFormat="1"/>
     <w:lsdException w:name="Intense Reference" w:uiPriority="32" w:qFormat="1"/>
     <w:lsdException w:name="Book Title" w:uiPriority="33" w:qFormat="1"/>
-    <w:lsdException w:name="Bibliography" w:semiHidden="1" w:uiPriority="37" w:unhideWhenUsed="1"/>
-    <w:lsdException w:name="TOC Heading" w:semiHidden="1" w:uiPriority="39" w:unhideWhenUsed="1" w:qFormat="1"/>
+    <w:lsdException w:name="Bibliography" w:uiPriority="37" w:semiHidden="1" w:unhideWhenUsed="1"/>
+    <w:lsdException w:name="TOC Heading" w:uiPriority="39" w:semiHidden="1" w:unhideWhenUsed="1" w:qFormat="1"/>
     <w:lsdException w:name="Plain Table 1" w:uiPriority="41"/>
     <w:lsdException w:name="Plain Table 2" w:uiPriority="42"/>
     <w:lsdException w:name="Plain Table 3" w:uiPriority="43"/>
@@ -5569,7 +5591,7 @@
     <w:lsdException w:name="Unresolved Mention" w:semiHidden="1" w:unhideWhenUsed="1"/>
     <w:lsdException w:name="Smart Link" w:semiHidden="1" w:unhideWhenUsed="1"/>
   </w:latentStyles>
-  <w:style w:type="paragraph" w:default="1" w:styleId="Normal">
+  <w:style w:type="paragraph" w:styleId="Normal" w:default="1">
     <w:name w:val="Normal"/>
     <w:qFormat/>
     <w:rsid w:val="00BD3050"/>
@@ -5578,13 +5600,13 @@
       <w14:ligatures w14:val="none"/>
     </w:rPr>
   </w:style>
-  <w:style w:type="character" w:default="1" w:styleId="DefaultParagraphFont">
+  <w:style w:type="character" w:styleId="DefaultParagraphFont" w:default="1">
     <w:name w:val="Default Paragraph Font"/>
     <w:uiPriority w:val="1"/>
     <w:semiHidden/>
     <w:unhideWhenUsed/>
   </w:style>
-  <w:style w:type="table" w:default="1" w:styleId="TableNormal">
+  <w:style w:type="table" w:styleId="TableNormal" w:default="1">
     <w:name w:val="Normal Table"/>
     <w:uiPriority w:val="99"/>
     <w:semiHidden/>
@@ -5599,7 +5621,7 @@
       </w:tblCellMar>
     </w:tblPr>
   </w:style>
-  <w:style w:type="numbering" w:default="1" w:styleId="NoList">
+  <w:style w:type="numbering" w:styleId="NoList" w:default="1">
     <w:name w:val="No List"/>
     <w:uiPriority w:val="99"/>
     <w:semiHidden/>
@@ -5619,12 +5641,12 @@
     </w:rPr>
     <w:tblPr>
       <w:tblBorders>
-        <w:top w:val="single" w:sz="4" w:space="0" w:color="auto"/>
-        <w:left w:val="single" w:sz="4" w:space="0" w:color="auto"/>
-        <w:bottom w:val="single" w:sz="4" w:space="0" w:color="auto"/>
-        <w:right w:val="single" w:sz="4" w:space="0" w:color="auto"/>
-        <w:insideH w:val="single" w:sz="4" w:space="0" w:color="auto"/>
-        <w:insideV w:val="single" w:sz="4" w:space="0" w:color="auto"/>
+        <w:top w:val="single" w:color="auto" w:sz="4" w:space="0"/>
+        <w:left w:val="single" w:color="auto" w:sz="4" w:space="0"/>
+        <w:bottom w:val="single" w:color="auto" w:sz="4" w:space="0"/>
+        <w:right w:val="single" w:color="auto" w:sz="4" w:space="0"/>
+        <w:insideH w:val="single" w:color="auto" w:sz="4" w:space="0"/>
+        <w:insideV w:val="single" w:color="auto" w:sz="4" w:space="0"/>
       </w:tblBorders>
     </w:tblPr>
   </w:style>
@@ -5673,7 +5695,7 @@
       <w:spacing w:before="100" w:beforeAutospacing="1" w:after="100" w:afterAutospacing="1" w:line="240" w:lineRule="auto"/>
     </w:pPr>
     <w:rPr>
-      <w:rFonts w:ascii="Times New Roman" w:eastAsia="Times New Roman" w:hAnsi="Times New Roman" w:cs="Times New Roman"/>
+      <w:rFonts w:ascii="Times New Roman" w:hAnsi="Times New Roman" w:eastAsia="Times New Roman" w:cs="Times New Roman"/>
       <w:sz w:val="24"/>
       <w:szCs w:val="24"/>
       <w:lang w:eastAsia="en-AU"/>
@@ -6765,7 +6787,7 @@
 </file>
 
 <file path=word/theme/theme1.xml><?xml version="1.0" encoding="utf-8"?>
-<a:theme xmlns:a="http://schemas.openxmlformats.org/drawingml/2006/main" name="Office Theme">
+<a:theme xmlns:a="http://schemas.openxmlformats.org/drawingml/2006/main" xmlns:thm15="http://schemas.microsoft.com/office/thememl/2012/main" name="Office Theme">
   <a:themeElements>
     <a:clrScheme name="Office">
       <a:dk1>

</xml_diff>

<commit_message>
Automatic Backup: 2025-10-10 23:23:56 Files: 2
Affected files:
.obsidian/workspace.json
03 - Projects/02 - Physics/U2AOS3 Investigation template.docx
</commit_message>
<xml_diff>
--- a/03 - Projects/02 - Physics/U2AOS3 Investigation template.docx
+++ b/03 - Projects/02 - Physics/U2AOS3 Investigation template.docx
@@ -1,6 +1,6 @@
 
 <file path=word/document.xml><?xml version="1.0" encoding="utf-8"?>
-<w:document xmlns:wpc="http://schemas.microsoft.com/office/word/2010/wordprocessingCanvas" xmlns:cx="http://schemas.microsoft.com/office/drawing/2014/chartex" xmlns:cx1="http://schemas.microsoft.com/office/drawing/2015/9/8/chartex" xmlns:cx2="http://schemas.microsoft.com/office/drawing/2015/10/21/chartex" xmlns:cx3="http://schemas.microsoft.com/office/drawing/2016/5/9/chartex" xmlns:cx4="http://schemas.microsoft.com/office/drawing/2016/5/10/chartex" xmlns:cx5="http://schemas.microsoft.com/office/drawing/2016/5/11/chartex" xmlns:cx6="http://schemas.microsoft.com/office/drawing/2016/5/12/chartex" xmlns:cx7="http://schemas.microsoft.com/office/drawing/2016/5/13/chartex" xmlns:cx8="http://schemas.microsoft.com/office/drawing/2016/5/14/chartex" xmlns:mc="http://schemas.openxmlformats.org/markup-compatibility/2006" xmlns:aink="http://schemas.microsoft.com/office/drawing/2016/ink" xmlns:am3d="http://schemas.microsoft.com/office/drawing/2017/model3d" xmlns:o="urn:schemas-microsoft-com:office:office" xmlns:oel="http://schemas.microsoft.com/office/2019/extlst" xmlns:r="http://schemas.openxmlformats.org/officeDocument/2006/relationships" xmlns:m="http://schemas.openxmlformats.org/officeDocument/2006/math" xmlns:v="urn:schemas-microsoft-com:vml" xmlns:wp14="http://schemas.microsoft.com/office/word/2010/wordprocessingDrawing" xmlns:wp="http://schemas.openxmlformats.org/drawingml/2006/wordprocessingDrawing" xmlns:w10="urn:schemas-microsoft-com:office:word" xmlns:w="http://schemas.openxmlformats.org/wordprocessingml/2006/main" xmlns:w14="http://schemas.microsoft.com/office/word/2010/wordml" xmlns:w15="http://schemas.microsoft.com/office/word/2012/wordml" xmlns:w16cex="http://schemas.microsoft.com/office/word/2018/wordml/cex" xmlns:w16cid="http://schemas.microsoft.com/office/word/2016/wordml/cid" xmlns:w16="http://schemas.microsoft.com/office/word/2018/wordml" xmlns:w16du="http://schemas.microsoft.com/office/word/2023/wordml/word16du" xmlns:w16sdtdh="http://schemas.microsoft.com/office/word/2020/wordml/sdtdatahash" xmlns:w16sdtfl="http://schemas.microsoft.com/office/word/2024/wordml/sdtformatlock" xmlns:w16se="http://schemas.microsoft.com/office/word/2015/wordml/symex" xmlns:wpg="http://schemas.microsoft.com/office/word/2010/wordprocessingGroup" xmlns:wpi="http://schemas.microsoft.com/office/word/2010/wordprocessingInk" xmlns:wne="http://schemas.microsoft.com/office/word/2006/wordml" xmlns:wps="http://schemas.microsoft.com/office/word/2010/wordprocessingShape" xmlns:a="http://schemas.openxmlformats.org/drawingml/2006/main" xmlns:pic="http://schemas.openxmlformats.org/drawingml/2006/picture" xmlns:asvg="http://schemas.microsoft.com/office/drawing/2016/SVG/main" xmlns:a14="http://schemas.microsoft.com/office/drawing/2010/main" xmlns:a16="http://schemas.microsoft.com/office/drawing/2014/main" xmlns:c="http://schemas.openxmlformats.org/drawingml/2006/chart" mc:Ignorable="w14 w15 w16se w16cid w16 w16cex w16sdtdh w16sdtfl w16du wp14">
+<w:document xmlns:wpc="http://schemas.microsoft.com/office/word/2010/wordprocessingCanvas" xmlns:cx="http://schemas.microsoft.com/office/drawing/2014/chartex" xmlns:cx1="http://schemas.microsoft.com/office/drawing/2015/9/8/chartex" xmlns:cx2="http://schemas.microsoft.com/office/drawing/2015/10/21/chartex" xmlns:cx3="http://schemas.microsoft.com/office/drawing/2016/5/9/chartex" xmlns:cx4="http://schemas.microsoft.com/office/drawing/2016/5/10/chartex" xmlns:cx5="http://schemas.microsoft.com/office/drawing/2016/5/11/chartex" xmlns:cx6="http://schemas.microsoft.com/office/drawing/2016/5/12/chartex" xmlns:cx7="http://schemas.microsoft.com/office/drawing/2016/5/13/chartex" xmlns:cx8="http://schemas.microsoft.com/office/drawing/2016/5/14/chartex" xmlns:mc="http://schemas.openxmlformats.org/markup-compatibility/2006" xmlns:aink="http://schemas.microsoft.com/office/drawing/2016/ink" xmlns:am3d="http://schemas.microsoft.com/office/drawing/2017/model3d" xmlns:o="urn:schemas-microsoft-com:office:office" xmlns:oel="http://schemas.microsoft.com/office/2019/extlst" xmlns:r="http://schemas.openxmlformats.org/officeDocument/2006/relationships" xmlns:m="http://schemas.openxmlformats.org/officeDocument/2006/math" xmlns:v="urn:schemas-microsoft-com:vml" xmlns:wp14="http://schemas.microsoft.com/office/word/2010/wordprocessingDrawing" xmlns:wp="http://schemas.openxmlformats.org/drawingml/2006/wordprocessingDrawing" xmlns:w10="urn:schemas-microsoft-com:office:word" xmlns:w="http://schemas.openxmlformats.org/wordprocessingml/2006/main" xmlns:w14="http://schemas.microsoft.com/office/word/2010/wordml" xmlns:w15="http://schemas.microsoft.com/office/word/2012/wordml" xmlns:w16cex="http://schemas.microsoft.com/office/word/2018/wordml/cex" xmlns:w16cid="http://schemas.microsoft.com/office/word/2016/wordml/cid" xmlns:w16="http://schemas.microsoft.com/office/word/2018/wordml" xmlns:w16du="http://schemas.microsoft.com/office/word/2023/wordml/word16du" xmlns:w16sdtdh="http://schemas.microsoft.com/office/word/2020/wordml/sdtdatahash" xmlns:w16sdtfl="http://schemas.microsoft.com/office/word/2024/wordml/sdtformatlock" xmlns:w16se="http://schemas.microsoft.com/office/word/2015/wordml/symex" xmlns:wpg="http://schemas.microsoft.com/office/word/2010/wordprocessingGroup" xmlns:wpi="http://schemas.microsoft.com/office/word/2010/wordprocessingInk" xmlns:wne="http://schemas.microsoft.com/office/word/2006/wordml" xmlns:wps="http://schemas.microsoft.com/office/word/2010/wordprocessingShape" mc:Ignorable="w14 w15 w16se w16cid w16 w16cex w16sdtdh w16sdtfl w16du wp14">
   <w:background w:color="F2F2F2" w:themeColor="background1" w:themeShade="F2"/>
   <w:body>
     <w:tbl>
@@ -8,8 +8,8 @@
         <w:tblStyle w:val="TableGrid"/>
         <w:tblW w:w="0" w:type="auto"/>
         <w:tblBorders>
-          <w:insideH w:val="none" w:color="auto" w:sz="0" w:space="0"/>
-          <w:insideV w:val="none" w:color="auto" w:sz="0" w:space="0"/>
+          <w:insideH w:val="none" w:sz="0" w:space="0" w:color="auto"/>
+          <w:insideV w:val="none" w:sz="0" w:space="0" w:color="auto"/>
         </w:tblBorders>
         <w:shd w:val="clear" w:color="auto" w:fill="FFFFFF" w:themeFill="background1"/>
         <w:tblCellMar>
@@ -27,7 +27,6 @@
           <w:tcPr>
             <w:tcW w:w="1838" w:type="dxa"/>
             <w:shd w:val="clear" w:color="auto" w:fill="FFFFFF" w:themeFill="background1"/>
-            <w:tcMar/>
           </w:tcPr>
           <w:p>
             <w:pPr>
@@ -83,21 +82,20 @@
           <w:tcPr>
             <w:tcW w:w="7790" w:type="dxa"/>
             <w:shd w:val="clear" w:color="auto" w:fill="FFFFFF" w:themeFill="background1"/>
-            <w:tcMar/>
           </w:tcPr>
           <w:p>
             <w:pPr>
               <w:spacing w:before="240" w:line="276" w:lineRule="auto"/>
               <w:jc w:val="center"/>
               <w:rPr>
-                <w:rFonts w:ascii="Cambria" w:hAnsi="Cambria" w:eastAsia="Cambria" w:cs="Cambria"/>
+                <w:rFonts w:ascii="Cambria" w:eastAsia="Cambria" w:hAnsi="Cambria" w:cs="Cambria"/>
                 <w:sz w:val="28"/>
                 <w:szCs w:val="28"/>
               </w:rPr>
             </w:pPr>
             <w:r>
               <w:rPr>
-                <w:rFonts w:ascii="Cambria" w:hAnsi="Cambria" w:eastAsia="Cambria" w:cs="Cambria"/>
+                <w:rFonts w:ascii="Cambria" w:eastAsia="Cambria" w:hAnsi="Cambria" w:cs="Cambria"/>
                 <w:b/>
                 <w:bCs/>
                 <w:sz w:val="28"/>
@@ -107,7 +105,7 @@
             </w:r>
             <w:r>
               <w:rPr>
-                <w:rFonts w:ascii="Cambria" w:hAnsi="Cambria" w:eastAsia="Cambria" w:cs="Cambria"/>
+                <w:rFonts w:ascii="Cambria" w:eastAsia="Cambria" w:hAnsi="Cambria" w:cs="Cambria"/>
                 <w:b/>
                 <w:bCs/>
                 <w:sz w:val="28"/>
@@ -117,7 +115,7 @@
             </w:r>
             <w:r>
               <w:rPr>
-                <w:rFonts w:ascii="Cambria" w:hAnsi="Cambria" w:eastAsia="Cambria" w:cs="Cambria"/>
+                <w:rFonts w:ascii="Cambria" w:eastAsia="Cambria" w:hAnsi="Cambria" w:cs="Cambria"/>
                 <w:b/>
                 <w:bCs/>
                 <w:sz w:val="28"/>
@@ -127,7 +125,7 @@
             </w:r>
             <w:r>
               <w:rPr>
-                <w:rFonts w:ascii="Cambria" w:hAnsi="Cambria" w:eastAsia="Cambria" w:cs="Cambria"/>
+                <w:rFonts w:ascii="Cambria" w:eastAsia="Cambria" w:hAnsi="Cambria" w:cs="Cambria"/>
                 <w:b/>
                 <w:bCs/>
                 <w:sz w:val="28"/>
@@ -320,12 +318,6 @@
                 <w:b/>
               </w:rPr>
               <w:tab/>
-            </w:r>
-            <w:r>
-              <w:rPr>
-                <w:rFonts w:ascii="Cambria" w:hAnsi="Cambria"/>
-                <w:b/>
-              </w:rPr>
               <w:t xml:space="preserve">/ </w:t>
             </w:r>
             <w:r>
@@ -829,7 +821,23 @@
                 <w:i/>
                 <w:iCs/>
               </w:rPr>
-              <w:t xml:space="preserve">It is predicted that as the mass of the hit (stationary glider increases) the velocity because of the collision between the two gliders would be lower as force transferred from the incoming glider remains the same whilst the mass of the stationary glider increases. Newton’s second law of motion (F = m*a) would show that as a result the acceleration of the glider would be lower resulting in a lower speed. </w:t>
+              <w:t xml:space="preserve">It is predicted that as the mass of the hit (stationary glider increases) the </w:t>
+            </w:r>
+            <w:r>
+              <w:rPr>
+                <w:rFonts w:ascii="Cambria" w:hAnsi="Cambria"/>
+                <w:i/>
+                <w:iCs/>
+              </w:rPr>
+              <w:t xml:space="preserve">velocity </w:t>
+            </w:r>
+            <w:r>
+              <w:rPr>
+                <w:rFonts w:ascii="Cambria" w:hAnsi="Cambria"/>
+                <w:i/>
+                <w:iCs/>
+              </w:rPr>
+              <w:t xml:space="preserve">because of the collision between the two gliders would be lower as force transferred from the incoming glider remains the same whilst the mass of the stationary glider increases. Newton’s second law of motion (F = m*a) would show that as a result the acceleration of the glider would be lower resulting in a lower speed. </w:t>
             </w:r>
           </w:p>
         </w:tc>
@@ -899,6 +907,7 @@
                 <w:rFonts w:ascii="Cambria" w:hAnsi="Cambria"/>
                 <w:iCs/>
               </w:rPr>
+              <w:lastRenderedPageBreak/>
               <w:t>The independent</w:t>
             </w:r>
             <w:r>
@@ -981,6 +990,7 @@
                 <w:rFonts w:ascii="Cambria" w:hAnsi="Cambria"/>
                 <w:b/>
               </w:rPr>
+              <w:lastRenderedPageBreak/>
               <w:t>Dependent variable</w:t>
             </w:r>
           </w:p>
@@ -1965,6 +1975,7 @@
                 <w:rFonts w:ascii="Cambria" w:hAnsi="Cambria"/>
                 <w:b/>
               </w:rPr>
+              <w:lastRenderedPageBreak/>
               <w:t>Method</w:t>
             </w:r>
           </w:p>
@@ -3283,7 +3294,7 @@
                 <w14:ligatures w14:val="standardContextual"/>
               </w:rPr>
               <w:drawing>
-                <wp:inline distT="0" distB="0" distL="0" distR="0" wp14:anchorId="4A860EF6" wp14:editId="18488ABF">
+                <wp:inline distT="0" distB="0" distL="0" distR="0" wp14:anchorId="4A860EF6" wp14:editId="7209FB42">
                   <wp:extent cx="5976651" cy="3431754"/>
                   <wp:effectExtent l="0" t="0" r="5080" b="16510"/>
                   <wp:docPr id="1563353301" name="Chart 1">
@@ -3451,11 +3462,19 @@
               <w:rPr>
                 <w:rFonts w:ascii="Cambria" w:hAnsi="Cambria"/>
               </w:rPr>
-              <w:t xml:space="preserve"> after undergoing sticky collision the relation is of for every increase in the mass of a stationary cart there is a 0.2632</w:t>
-            </w:r>
-            <w:r>
-              <w:rPr>
-                <w:rFonts w:ascii="Cambria" w:hAnsi="Cambria"/>
+              <w:t xml:space="preserve"> after undergoing sticky collision the relation is of for every increase in the mass of a stationary cart there is a 0.</w:t>
+            </w:r>
+            <w:r>
+              <w:rPr>
+                <w:rFonts w:ascii="Cambria" w:hAnsi="Cambria"/>
+                <w:vertAlign w:val="superscript"/>
+              </w:rPr>
+              <w:t>2632</w:t>
+            </w:r>
+            <w:r>
+              <w:rPr>
+                <w:rFonts w:ascii="Cambria" w:hAnsi="Cambria"/>
+                <w:vertAlign w:val="superscript"/>
               </w:rPr>
               <w:t>x</w:t>
             </w:r>
@@ -3464,7 +3483,21 @@
                 <w:rFonts w:ascii="Cambria" w:hAnsi="Cambria"/>
                 <w:vertAlign w:val="superscript"/>
               </w:rPr>
-              <w:t>0.557</w:t>
+              <w:t>-</w:t>
+            </w:r>
+            <w:r>
+              <w:rPr>
+                <w:rFonts w:ascii="Cambria" w:hAnsi="Cambria"/>
+                <w:vertAlign w:val="superscript"/>
+              </w:rPr>
+              <w:t>0</w:t>
+            </w:r>
+            <w:r>
+              <w:rPr>
+                <w:rFonts w:ascii="Cambria" w:hAnsi="Cambria"/>
+                <w:vertAlign w:val="superscript"/>
+              </w:rPr>
+              <w:t>.557</w:t>
             </w:r>
             <w:r>
               <w:rPr>
@@ -3522,6 +3555,7 @@
               <w:rPr>
                 <w:rFonts w:ascii="Cambria" w:hAnsi="Cambria"/>
               </w:rPr>
+              <w:lastRenderedPageBreak/>
               <w:t xml:space="preserve">the </w:t>
             </w:r>
             <w:r>
@@ -3566,13 +3600,61 @@
               <w:rPr>
                 <w:rFonts w:ascii="Cambria" w:hAnsi="Cambria"/>
               </w:rPr>
-              <w:t xml:space="preserve">due to the </w:t>
-            </w:r>
-            <w:r>
-              <w:rPr>
-                <w:rFonts w:ascii="Cambria" w:hAnsi="Cambria"/>
-              </w:rPr>
-              <w:t>formula simplifying out into 1/The mass of the stationary glider which equates to a power of -1</w:t>
+              <w:t xml:space="preserve">due to </w:t>
+            </w:r>
+            <w:r>
+              <w:rPr>
+                <w:rFonts w:ascii="Cambria" w:hAnsi="Cambria"/>
+              </w:rPr>
+              <w:t xml:space="preserve">when </w:t>
+            </w:r>
+            <w:r>
+              <w:rPr>
+                <w:rFonts w:ascii="Cambria" w:hAnsi="Cambria"/>
+              </w:rPr>
+              <w:t xml:space="preserve">the </w:t>
+            </w:r>
+            <w:r>
+              <w:rPr>
+                <w:rFonts w:ascii="Cambria" w:hAnsi="Cambria"/>
+              </w:rPr>
+              <w:t xml:space="preserve">sticky collision </w:t>
+            </w:r>
+            <w:r>
+              <w:rPr>
+                <w:rFonts w:ascii="Cambria" w:hAnsi="Cambria"/>
+              </w:rPr>
+              <w:t xml:space="preserve">formula </w:t>
+            </w:r>
+            <w:r>
+              <w:rPr>
+                <w:rFonts w:ascii="Cambria" w:hAnsi="Cambria"/>
+              </w:rPr>
+              <w:t xml:space="preserve">is simplified </w:t>
+            </w:r>
+            <w:r>
+              <w:rPr>
+                <w:rFonts w:ascii="Cambria" w:hAnsi="Cambria"/>
+              </w:rPr>
+              <w:t>1/The mass of the stationary glider</w:t>
+            </w:r>
+            <w:r>
+              <w:rPr>
+                <w:rFonts w:ascii="Cambria" w:hAnsi="Cambria"/>
+              </w:rPr>
+              <w:t xml:space="preserve"> </w:t>
+            </w:r>
+            <w:r>
+              <w:rPr>
+                <w:rFonts w:ascii="Cambria" w:hAnsi="Cambria"/>
+              </w:rPr>
+              <w:t>becomes evident and the reciprocal power is</w:t>
+            </w:r>
+            <w:r>
+              <w:rPr>
+                <w:rFonts w:ascii="Cambria" w:hAnsi="Cambria"/>
+              </w:rPr>
+              <w:t xml:space="preserve"> -1</w:t>
             </w:r>
             <w:r>
               <w:rPr>
@@ -3787,6 +3869,13 @@
               </w:rPr>
               <w:t xml:space="preserve">Error Source 1: </w:t>
             </w:r>
+            <w:r>
+              <w:rPr>
+                <w:rFonts w:ascii="Cambria" w:hAnsi="Cambria"/>
+                <w:b/>
+              </w:rPr>
+              <w:t>Incline of the AirTrack</w:t>
+            </w:r>
           </w:p>
         </w:tc>
       </w:tr>
@@ -3811,6 +3900,13 @@
               </w:rPr>
               <w:t xml:space="preserve">Error Type (systematic/random): </w:t>
             </w:r>
+            <w:r>
+              <w:rPr>
+                <w:rFonts w:ascii="Cambria" w:hAnsi="Cambria"/>
+                <w:b/>
+              </w:rPr>
+              <w:t>Systematic</w:t>
+            </w:r>
           </w:p>
         </w:tc>
       </w:tr>
@@ -3836,6 +3932,80 @@
               <w:t>Effect on results:</w:t>
             </w:r>
           </w:p>
+          <w:p>
+            <w:pPr>
+              <w:spacing w:line="276" w:lineRule="auto"/>
+              <w:rPr>
+                <w:rFonts w:ascii="Cambria" w:hAnsi="Cambria"/>
+                <w:b/>
+              </w:rPr>
+            </w:pPr>
+          </w:p>
+          <w:p>
+            <w:pPr>
+              <w:spacing w:line="276" w:lineRule="auto"/>
+              <w:rPr>
+                <w:rFonts w:ascii="Cambria" w:hAnsi="Cambria"/>
+                <w:b/>
+              </w:rPr>
+            </w:pPr>
+            <w:r>
+              <w:rPr>
+                <w:rFonts w:ascii="Cambria" w:hAnsi="Cambria"/>
+                <w:b/>
+              </w:rPr>
+              <w:t xml:space="preserve">A </w:t>
+            </w:r>
+            <w:r>
+              <w:rPr>
+                <w:rFonts w:ascii="Cambria" w:hAnsi="Cambria"/>
+                <w:b/>
+              </w:rPr>
+              <w:t xml:space="preserve">tilt in the </w:t>
+            </w:r>
+            <w:r>
+              <w:rPr>
+                <w:rFonts w:ascii="Cambria" w:hAnsi="Cambria"/>
+                <w:b/>
+              </w:rPr>
+              <w:t>AirTrack</w:t>
+            </w:r>
+            <w:r>
+              <w:rPr>
+                <w:rFonts w:ascii="Cambria" w:hAnsi="Cambria"/>
+                <w:b/>
+              </w:rPr>
+              <w:t xml:space="preserve"> would mean the path travelled is not level. If the path is not level the cart may undergo </w:t>
+            </w:r>
+            <w:r>
+              <w:rPr>
+                <w:rFonts w:ascii="Cambria" w:hAnsi="Cambria"/>
+                <w:b/>
+              </w:rPr>
+              <w:t xml:space="preserve">acceleration not intended by the original parameters of the experiment as there </w:t>
+            </w:r>
+            <w:r>
+              <w:rPr>
+                <w:rFonts w:ascii="Cambria" w:hAnsi="Cambria"/>
+                <w:b/>
+              </w:rPr>
+              <w:t>would have been acceleration between the recording of the speed into the stationary</w:t>
+            </w:r>
+            <w:r>
+              <w:rPr>
+                <w:rFonts w:ascii="Cambria" w:hAnsi="Cambria"/>
+                <w:b/>
+              </w:rPr>
+              <w:t xml:space="preserve"> glider</w:t>
+            </w:r>
+            <w:r>
+              <w:rPr>
+                <w:rFonts w:ascii="Cambria" w:hAnsi="Cambria"/>
+                <w:b/>
+              </w:rPr>
+              <w:t xml:space="preserve"> and the impact with the stationary cart.</w:t>
+            </w:r>
+          </w:p>
         </w:tc>
       </w:tr>
       <w:tr>
@@ -3850,229 +4020,114 @@
               <w:rPr>
                 <w:rFonts w:ascii="Cambria" w:hAnsi="Cambria"/>
                 <w:b/>
-              </w:rPr>
-            </w:pPr>
-          </w:p>
-        </w:tc>
-      </w:tr>
-      <w:tr>
-        <w:tc>
-          <w:tcPr>
-            <w:tcW w:w="9628" w:type="dxa"/>
-            <w:shd w:val="clear" w:color="auto" w:fill="FFFFFF" w:themeFill="background1"/>
-          </w:tcPr>
-          <w:p>
-            <w:pPr>
-              <w:spacing w:line="276" w:lineRule="auto"/>
-              <w:rPr>
-                <w:rFonts w:ascii="Cambria" w:hAnsi="Cambria"/>
+                <w:bCs/>
+              </w:rPr>
+            </w:pPr>
+            <w:r>
+              <w:rPr>
+                <w:rFonts w:ascii="Cambria" w:hAnsi="Cambria"/>
+                <w:b/>
+                <w:bCs/>
+              </w:rPr>
+              <w:t>Suggested improvements/ways to minimise</w:t>
+            </w:r>
+            <w:r>
+              <w:rPr>
+                <w:rFonts w:ascii="Cambria" w:hAnsi="Cambria"/>
+                <w:b/>
+                <w:bCs/>
+              </w:rPr>
+              <w:t>:</w:t>
+            </w:r>
+          </w:p>
+          <w:p>
+            <w:pPr>
+              <w:spacing w:line="276" w:lineRule="auto"/>
+              <w:rPr>
+                <w:rFonts w:ascii="Cambria" w:hAnsi="Cambria"/>
+                <w:bCs/>
                 <w:i/>
                 <w:iCs/>
               </w:rPr>
             </w:pPr>
           </w:p>
-        </w:tc>
-      </w:tr>
-      <w:tr>
-        <w:tc>
-          <w:tcPr>
-            <w:tcW w:w="9628" w:type="dxa"/>
-            <w:shd w:val="clear" w:color="auto" w:fill="FFFFFF" w:themeFill="background1"/>
-          </w:tcPr>
-          <w:p>
-            <w:pPr>
-              <w:spacing w:line="276" w:lineRule="auto"/>
-              <w:rPr>
-                <w:rFonts w:ascii="Cambria" w:hAnsi="Cambria"/>
-                <w:i/>
-                <w:iCs/>
-              </w:rPr>
-            </w:pPr>
-          </w:p>
-        </w:tc>
-      </w:tr>
-      <w:tr>
-        <w:tc>
-          <w:tcPr>
-            <w:tcW w:w="9628" w:type="dxa"/>
-            <w:shd w:val="clear" w:color="auto" w:fill="FFFFFF" w:themeFill="background1"/>
-          </w:tcPr>
-          <w:p>
-            <w:pPr>
-              <w:spacing w:line="276" w:lineRule="auto"/>
-              <w:rPr>
-                <w:rFonts w:ascii="Cambria" w:hAnsi="Cambria"/>
-                <w:i/>
-                <w:iCs/>
-              </w:rPr>
-            </w:pPr>
-          </w:p>
-        </w:tc>
-      </w:tr>
-      <w:tr>
-        <w:tc>
-          <w:tcPr>
-            <w:tcW w:w="9628" w:type="dxa"/>
-            <w:shd w:val="clear" w:color="auto" w:fill="FFFFFF" w:themeFill="background1"/>
-          </w:tcPr>
-          <w:p>
-            <w:pPr>
-              <w:spacing w:line="276" w:lineRule="auto"/>
-              <w:rPr>
-                <w:rFonts w:ascii="Cambria" w:hAnsi="Cambria"/>
-                <w:i/>
-                <w:iCs/>
-              </w:rPr>
-            </w:pPr>
-          </w:p>
-        </w:tc>
-      </w:tr>
-      <w:tr>
-        <w:tc>
-          <w:tcPr>
-            <w:tcW w:w="9628" w:type="dxa"/>
-            <w:shd w:val="clear" w:color="auto" w:fill="FFFFFF" w:themeFill="background1"/>
-          </w:tcPr>
-          <w:p>
-            <w:pPr>
-              <w:spacing w:line="276" w:lineRule="auto"/>
-              <w:rPr>
-                <w:rFonts w:ascii="Cambria" w:hAnsi="Cambria"/>
-                <w:i/>
-                <w:iCs/>
-              </w:rPr>
-            </w:pPr>
-            <w:r>
-              <w:rPr>
-                <w:rFonts w:ascii="Cambria" w:hAnsi="Cambria"/>
-                <w:b/>
-                <w:bCs/>
-              </w:rPr>
-              <w:t>Suggested improvements/ways to minimise</w:t>
-            </w:r>
-            <w:r>
-              <w:rPr>
-                <w:rFonts w:ascii="Cambria" w:hAnsi="Cambria"/>
-                <w:b/>
-                <w:bCs/>
-              </w:rPr>
-              <w:t>:</w:t>
-            </w:r>
-          </w:p>
-        </w:tc>
-      </w:tr>
-      <w:tr>
-        <w:tc>
-          <w:tcPr>
-            <w:tcW w:w="9628" w:type="dxa"/>
-            <w:shd w:val="clear" w:color="auto" w:fill="FFFFFF" w:themeFill="background1"/>
-          </w:tcPr>
-          <w:p>
-            <w:pPr>
-              <w:spacing w:line="276" w:lineRule="auto"/>
-              <w:rPr>
-                <w:rFonts w:ascii="Cambria" w:hAnsi="Cambria"/>
-                <w:b/>
-                <w:bCs/>
-              </w:rPr>
-            </w:pPr>
-          </w:p>
-        </w:tc>
-      </w:tr>
-      <w:tr>
-        <w:tc>
-          <w:tcPr>
-            <w:tcW w:w="9628" w:type="dxa"/>
-            <w:shd w:val="clear" w:color="auto" w:fill="FFFFFF" w:themeFill="background1"/>
-          </w:tcPr>
-          <w:p>
-            <w:pPr>
-              <w:spacing w:line="276" w:lineRule="auto"/>
-              <w:rPr>
-                <w:rFonts w:ascii="Cambria" w:hAnsi="Cambria"/>
-                <w:b/>
-                <w:bCs/>
-              </w:rPr>
-            </w:pPr>
-          </w:p>
-        </w:tc>
-      </w:tr>
-      <w:tr>
-        <w:tc>
-          <w:tcPr>
-            <w:tcW w:w="9628" w:type="dxa"/>
-            <w:shd w:val="clear" w:color="auto" w:fill="FFFFFF" w:themeFill="background1"/>
-          </w:tcPr>
-          <w:p>
-            <w:pPr>
-              <w:spacing w:line="276" w:lineRule="auto"/>
-              <w:rPr>
-                <w:rFonts w:ascii="Cambria" w:hAnsi="Cambria"/>
-                <w:b/>
-                <w:bCs/>
-              </w:rPr>
-            </w:pPr>
-          </w:p>
-        </w:tc>
-      </w:tr>
-      <w:tr>
-        <w:tc>
-          <w:tcPr>
-            <w:tcW w:w="9628" w:type="dxa"/>
-            <w:shd w:val="clear" w:color="auto" w:fill="FFFFFF" w:themeFill="background1"/>
-          </w:tcPr>
-          <w:p>
-            <w:pPr>
-              <w:spacing w:line="276" w:lineRule="auto"/>
-              <w:rPr>
-                <w:rFonts w:ascii="Cambria" w:hAnsi="Cambria"/>
-                <w:b/>
-                <w:bCs/>
-              </w:rPr>
-            </w:pPr>
-          </w:p>
-        </w:tc>
-      </w:tr>
-      <w:tr>
-        <w:tc>
-          <w:tcPr>
-            <w:tcW w:w="9628" w:type="dxa"/>
-            <w:shd w:val="clear" w:color="auto" w:fill="FFFFFF" w:themeFill="background1"/>
-          </w:tcPr>
-          <w:p>
-            <w:pPr>
-              <w:spacing w:line="276" w:lineRule="auto"/>
-              <w:rPr>
-                <w:rFonts w:ascii="Cambria" w:hAnsi="Cambria"/>
-                <w:b/>
-                <w:bCs/>
-              </w:rPr>
-            </w:pPr>
+          <w:p>
+            <w:pPr>
+              <w:spacing w:line="276" w:lineRule="auto"/>
+              <w:rPr>
+                <w:rFonts w:ascii="Cambria" w:hAnsi="Cambria"/>
+              </w:rPr>
+            </w:pPr>
+            <w:r>
+              <w:rPr>
+                <w:rFonts w:ascii="Cambria" w:hAnsi="Cambria"/>
+              </w:rPr>
+              <w:t xml:space="preserve">Ensure that the </w:t>
+            </w:r>
+            <w:r>
+              <w:rPr>
+                <w:rFonts w:ascii="Cambria" w:hAnsi="Cambria"/>
+              </w:rPr>
+              <w:t>AirTrack</w:t>
+            </w:r>
+            <w:r>
+              <w:rPr>
+                <w:rFonts w:ascii="Cambria" w:hAnsi="Cambria"/>
+              </w:rPr>
+              <w:t xml:space="preserve"> is</w:t>
+            </w:r>
+            <w:r>
+              <w:rPr>
+                <w:rFonts w:ascii="Cambria" w:hAnsi="Cambria"/>
+              </w:rPr>
+              <w:t xml:space="preserve"> as level as </w:t>
+            </w:r>
+            <w:r>
+              <w:rPr>
+                <w:rFonts w:ascii="Cambria" w:hAnsi="Cambria"/>
+              </w:rPr>
+              <w:t>feasibly</w:t>
+            </w:r>
+            <w:r>
+              <w:rPr>
+                <w:rFonts w:ascii="Cambria" w:hAnsi="Cambria"/>
+              </w:rPr>
+              <w:t xml:space="preserve"> possible</w:t>
+            </w:r>
+            <w:r>
+              <w:rPr>
+                <w:rFonts w:ascii="Cambria" w:hAnsi="Cambria"/>
+              </w:rPr>
+              <w:t xml:space="preserve"> at the beginning of the test, </w:t>
+            </w:r>
+            <w:r>
+              <w:rPr>
+                <w:rFonts w:ascii="Cambria" w:hAnsi="Cambria"/>
+              </w:rPr>
+              <w:t xml:space="preserve">make sure both gliders are released at the same time as such any </w:t>
+            </w:r>
+            <w:r>
+              <w:rPr>
+                <w:rFonts w:ascii="Cambria" w:hAnsi="Cambria"/>
+              </w:rPr>
+              <w:t xml:space="preserve">tilt in the track would </w:t>
+            </w:r>
+            <w:r>
+              <w:rPr>
+                <w:rFonts w:ascii="Cambria" w:hAnsi="Cambria"/>
+              </w:rPr>
+              <w:t>affect</w:t>
+            </w:r>
+            <w:r>
+              <w:rPr>
+                <w:rFonts w:ascii="Cambria" w:hAnsi="Cambria"/>
+              </w:rPr>
+              <w:t xml:space="preserve"> both gliders equally.</w:t>
+            </w:r>
           </w:p>
         </w:tc>
       </w:tr>
     </w:tbl>
-    <w:p>
-      <w:pPr>
-        <w:rPr>
-          <w:rFonts w:ascii="Cambria" w:hAnsi="Cambria"/>
-        </w:rPr>
-      </w:pPr>
-    </w:p>
-    <w:p>
-      <w:pPr>
-        <w:rPr>
-          <w:rFonts w:ascii="Cambria" w:hAnsi="Cambria"/>
-        </w:rPr>
-      </w:pPr>
-    </w:p>
-    <w:p>
-      <w:pPr>
-        <w:rPr>
-          <w:rFonts w:ascii="Cambria" w:hAnsi="Cambria"/>
-        </w:rPr>
-      </w:pPr>
-    </w:p>
     <w:p>
       <w:pPr>
         <w:rPr>
@@ -4146,6 +4201,13 @@
               </w:rPr>
               <w:t xml:space="preserve">Error Source 2: </w:t>
             </w:r>
+            <w:r>
+              <w:rPr>
+                <w:rFonts w:ascii="Cambria" w:hAnsi="Cambria"/>
+                <w:b/>
+              </w:rPr>
+              <w:t>Cardboard cards being not fully upright</w:t>
+            </w:r>
           </w:p>
         </w:tc>
       </w:tr>
@@ -4170,10 +4232,20 @@
               </w:rPr>
               <w:t xml:space="preserve">Error Type (systematic/random): </w:t>
             </w:r>
+            <w:r>
+              <w:rPr>
+                <w:rFonts w:ascii="Cambria" w:hAnsi="Cambria"/>
+                <w:b/>
+              </w:rPr>
+              <w:t xml:space="preserve"> Systematic</w:t>
+            </w:r>
           </w:p>
         </w:tc>
       </w:tr>
       <w:tr>
+        <w:trPr>
+          <w:trHeight w:val="494"/>
+        </w:trPr>
         <w:tc>
           <w:tcPr>
             <w:tcW w:w="9628" w:type="dxa"/>
@@ -4193,6 +4265,101 @@
                 <w:b/>
               </w:rPr>
               <w:t>Effect on results:</w:t>
+            </w:r>
+          </w:p>
+          <w:p>
+            <w:pPr>
+              <w:spacing w:line="276" w:lineRule="auto"/>
+              <w:rPr>
+                <w:rFonts w:ascii="Cambria" w:hAnsi="Cambria"/>
+                <w:b/>
+              </w:rPr>
+            </w:pPr>
+          </w:p>
+          <w:p>
+            <w:pPr>
+              <w:spacing w:line="276" w:lineRule="auto"/>
+              <w:rPr>
+                <w:rFonts w:ascii="Cambria" w:hAnsi="Cambria"/>
+                <w:b/>
+              </w:rPr>
+            </w:pPr>
+            <w:r>
+              <w:rPr>
+                <w:rFonts w:ascii="Cambria" w:hAnsi="Cambria"/>
+                <w:b/>
+              </w:rPr>
+              <w:t>The cardboard that is attached to the glider is controlled at 40mm but the card</w:t>
+            </w:r>
+            <w:r>
+              <w:rPr>
+                <w:rFonts w:ascii="Cambria" w:hAnsi="Cambria"/>
+                <w:b/>
+              </w:rPr>
+              <w:t xml:space="preserve"> may have tilted</w:t>
+            </w:r>
+            <w:r>
+              <w:rPr>
+                <w:rFonts w:ascii="Cambria" w:hAnsi="Cambria"/>
+                <w:b/>
+              </w:rPr>
+              <w:t xml:space="preserve"> during the experiment increasing the </w:t>
+            </w:r>
+            <w:r>
+              <w:rPr>
+                <w:rFonts w:ascii="Cambria" w:hAnsi="Cambria"/>
+                <w:b/>
+              </w:rPr>
+              <w:t xml:space="preserve">perceived size of it to the photogate, a factor that would not have been corrected in </w:t>
+            </w:r>
+            <w:r>
+              <w:rPr>
+                <w:rFonts w:ascii="Cambria" w:hAnsi="Cambria"/>
+                <w:b/>
+              </w:rPr>
+              <w:t>calculations this would’ve resulted in</w:t>
+            </w:r>
+            <w:r>
+              <w:rPr>
+                <w:rFonts w:ascii="Cambria" w:hAnsi="Cambria"/>
+                <w:b/>
+              </w:rPr>
+              <w:t xml:space="preserve"> perceived</w:t>
+            </w:r>
+            <w:r>
+              <w:rPr>
+                <w:rFonts w:ascii="Cambria" w:hAnsi="Cambria"/>
+                <w:b/>
+              </w:rPr>
+              <w:t xml:space="preserve"> </w:t>
+            </w:r>
+            <w:r>
+              <w:rPr>
+                <w:rFonts w:ascii="Cambria" w:hAnsi="Cambria"/>
+                <w:b/>
+              </w:rPr>
+              <w:t>slower</w:t>
+            </w:r>
+            <w:r>
+              <w:rPr>
+                <w:rFonts w:ascii="Cambria" w:hAnsi="Cambria"/>
+                <w:b/>
+              </w:rPr>
+              <w:t xml:space="preserve"> speeds for the glider</w:t>
+            </w:r>
+            <w:r>
+              <w:rPr>
+                <w:rFonts w:ascii="Cambria" w:hAnsi="Cambria"/>
+                <w:b/>
+              </w:rPr>
+              <w:t xml:space="preserve"> through </w:t>
+            </w:r>
+            <w:r>
+              <w:rPr>
+                <w:rFonts w:ascii="Cambria" w:hAnsi="Cambria"/>
+                <w:b/>
+              </w:rPr>
+              <w:t>the photogate as the time taken to clear the light would have been higher.</w:t>
             </w:r>
           </w:p>
         </w:tc>
@@ -4209,204 +4376,80 @@
               <w:rPr>
                 <w:rFonts w:ascii="Cambria" w:hAnsi="Cambria"/>
                 <w:b/>
-              </w:rPr>
-            </w:pPr>
-          </w:p>
-        </w:tc>
-      </w:tr>
-      <w:tr>
-        <w:tc>
-          <w:tcPr>
-            <w:tcW w:w="9628" w:type="dxa"/>
-            <w:shd w:val="clear" w:color="auto" w:fill="FFFFFF" w:themeFill="background1"/>
-          </w:tcPr>
-          <w:p>
-            <w:pPr>
-              <w:spacing w:line="276" w:lineRule="auto"/>
-              <w:rPr>
-                <w:rFonts w:ascii="Cambria" w:hAnsi="Cambria"/>
+                <w:bCs/>
+              </w:rPr>
+            </w:pPr>
+            <w:r>
+              <w:rPr>
+                <w:rFonts w:ascii="Cambria" w:hAnsi="Cambria"/>
+                <w:b/>
+                <w:bCs/>
+              </w:rPr>
+              <w:t>Suggested improvements/ways to minimise</w:t>
+            </w:r>
+            <w:r>
+              <w:rPr>
+                <w:rFonts w:ascii="Cambria" w:hAnsi="Cambria"/>
+                <w:b/>
+                <w:bCs/>
+              </w:rPr>
+              <w:t>:</w:t>
+            </w:r>
+          </w:p>
+          <w:p>
+            <w:pPr>
+              <w:spacing w:line="276" w:lineRule="auto"/>
+              <w:rPr>
+                <w:rFonts w:ascii="Cambria" w:hAnsi="Cambria"/>
+                <w:bCs/>
                 <w:i/>
                 <w:iCs/>
               </w:rPr>
             </w:pPr>
           </w:p>
-        </w:tc>
-      </w:tr>
-      <w:tr>
-        <w:tc>
-          <w:tcPr>
-            <w:tcW w:w="9628" w:type="dxa"/>
-            <w:shd w:val="clear" w:color="auto" w:fill="FFFFFF" w:themeFill="background1"/>
-          </w:tcPr>
-          <w:p>
-            <w:pPr>
-              <w:spacing w:line="276" w:lineRule="auto"/>
-              <w:rPr>
-                <w:rFonts w:ascii="Cambria" w:hAnsi="Cambria"/>
-                <w:i/>
-                <w:iCs/>
-              </w:rPr>
-            </w:pPr>
-          </w:p>
-        </w:tc>
-      </w:tr>
-      <w:tr>
-        <w:tc>
-          <w:tcPr>
-            <w:tcW w:w="9628" w:type="dxa"/>
-            <w:shd w:val="clear" w:color="auto" w:fill="FFFFFF" w:themeFill="background1"/>
-          </w:tcPr>
-          <w:p>
-            <w:pPr>
-              <w:spacing w:line="276" w:lineRule="auto"/>
-              <w:rPr>
-                <w:rFonts w:ascii="Cambria" w:hAnsi="Cambria"/>
-                <w:i/>
-                <w:iCs/>
-              </w:rPr>
-            </w:pPr>
-          </w:p>
-        </w:tc>
-      </w:tr>
-      <w:tr>
-        <w:tc>
-          <w:tcPr>
-            <w:tcW w:w="9628" w:type="dxa"/>
-            <w:shd w:val="clear" w:color="auto" w:fill="FFFFFF" w:themeFill="background1"/>
-          </w:tcPr>
-          <w:p>
-            <w:pPr>
-              <w:spacing w:line="276" w:lineRule="auto"/>
-              <w:rPr>
-                <w:rFonts w:ascii="Cambria" w:hAnsi="Cambria"/>
-                <w:i/>
-                <w:iCs/>
-              </w:rPr>
-            </w:pPr>
-          </w:p>
-        </w:tc>
-      </w:tr>
-      <w:tr>
-        <w:tc>
-          <w:tcPr>
-            <w:tcW w:w="9628" w:type="dxa"/>
-            <w:shd w:val="clear" w:color="auto" w:fill="FFFFFF" w:themeFill="background1"/>
-          </w:tcPr>
-          <w:p>
-            <w:pPr>
-              <w:spacing w:line="276" w:lineRule="auto"/>
-              <w:rPr>
-                <w:rFonts w:ascii="Cambria" w:hAnsi="Cambria"/>
-                <w:i/>
-                <w:iCs/>
-              </w:rPr>
-            </w:pPr>
-            <w:r>
-              <w:rPr>
-                <w:rFonts w:ascii="Cambria" w:hAnsi="Cambria"/>
-                <w:b/>
-                <w:bCs/>
-              </w:rPr>
-              <w:t>Suggested improvements/ways to minimise</w:t>
-            </w:r>
-            <w:r>
-              <w:rPr>
-                <w:rFonts w:ascii="Cambria" w:hAnsi="Cambria"/>
-                <w:b/>
-                <w:bCs/>
-              </w:rPr>
-              <w:t>:</w:t>
-            </w:r>
-          </w:p>
-        </w:tc>
-      </w:tr>
-      <w:tr>
-        <w:tc>
-          <w:tcPr>
-            <w:tcW w:w="9628" w:type="dxa"/>
-            <w:shd w:val="clear" w:color="auto" w:fill="FFFFFF" w:themeFill="background1"/>
-          </w:tcPr>
-          <w:p>
-            <w:pPr>
-              <w:spacing w:line="276" w:lineRule="auto"/>
-              <w:rPr>
-                <w:rFonts w:ascii="Cambria" w:hAnsi="Cambria"/>
-                <w:b/>
-                <w:bCs/>
-              </w:rPr>
-            </w:pPr>
-          </w:p>
-        </w:tc>
-      </w:tr>
-      <w:tr>
-        <w:tc>
-          <w:tcPr>
-            <w:tcW w:w="9628" w:type="dxa"/>
-            <w:shd w:val="clear" w:color="auto" w:fill="FFFFFF" w:themeFill="background1"/>
-          </w:tcPr>
-          <w:p>
-            <w:pPr>
-              <w:spacing w:line="276" w:lineRule="auto"/>
-              <w:rPr>
-                <w:rFonts w:ascii="Cambria" w:hAnsi="Cambria"/>
-                <w:b/>
-                <w:bCs/>
-              </w:rPr>
-            </w:pPr>
-          </w:p>
-        </w:tc>
-      </w:tr>
-      <w:tr>
-        <w:tc>
-          <w:tcPr>
-            <w:tcW w:w="9628" w:type="dxa"/>
-            <w:shd w:val="clear" w:color="auto" w:fill="FFFFFF" w:themeFill="background1"/>
-          </w:tcPr>
-          <w:p>
-            <w:pPr>
-              <w:spacing w:line="276" w:lineRule="auto"/>
-              <w:rPr>
-                <w:rFonts w:ascii="Cambria" w:hAnsi="Cambria"/>
-                <w:b/>
-                <w:bCs/>
-              </w:rPr>
-            </w:pPr>
-          </w:p>
-        </w:tc>
-      </w:tr>
-      <w:tr>
-        <w:tc>
-          <w:tcPr>
-            <w:tcW w:w="9628" w:type="dxa"/>
-            <w:shd w:val="clear" w:color="auto" w:fill="FFFFFF" w:themeFill="background1"/>
-          </w:tcPr>
-          <w:p>
-            <w:pPr>
-              <w:spacing w:line="276" w:lineRule="auto"/>
-              <w:rPr>
-                <w:rFonts w:ascii="Cambria" w:hAnsi="Cambria"/>
-                <w:b/>
-                <w:bCs/>
-              </w:rPr>
-            </w:pPr>
-          </w:p>
-        </w:tc>
-      </w:tr>
-      <w:tr>
-        <w:tc>
-          <w:tcPr>
-            <w:tcW w:w="9628" w:type="dxa"/>
-            <w:shd w:val="clear" w:color="auto" w:fill="FFFFFF" w:themeFill="background1"/>
-          </w:tcPr>
-          <w:p>
-            <w:pPr>
-              <w:spacing w:line="276" w:lineRule="auto"/>
-              <w:rPr>
-                <w:rFonts w:ascii="Cambria" w:hAnsi="Cambria"/>
-                <w:b/>
-                <w:bCs/>
-              </w:rPr>
-            </w:pPr>
+          <w:p>
+            <w:pPr>
+              <w:spacing w:line="276" w:lineRule="auto"/>
+              <w:rPr>
+                <w:rFonts w:ascii="Cambria" w:hAnsi="Cambria"/>
+              </w:rPr>
+            </w:pPr>
+            <w:r>
+              <w:rPr>
+                <w:rFonts w:ascii="Cambria" w:hAnsi="Cambria"/>
+              </w:rPr>
+              <w:t xml:space="preserve">Make sure that the card stands </w:t>
+            </w:r>
+            <w:r>
+              <w:rPr>
+                <w:rFonts w:ascii="Cambria" w:hAnsi="Cambria"/>
+              </w:rPr>
+              <w:t>upright</w:t>
+            </w:r>
+            <w:r>
+              <w:rPr>
+                <w:rFonts w:ascii="Cambria" w:hAnsi="Cambria"/>
+              </w:rPr>
+              <w:t xml:space="preserve"> throughout the experiment. </w:t>
+            </w:r>
+            <w:r>
+              <w:rPr>
+                <w:rFonts w:ascii="Cambria" w:hAnsi="Cambria"/>
+              </w:rPr>
+              <w:t>Alternatively</w:t>
+            </w:r>
+            <w:r>
+              <w:rPr>
+                <w:rFonts w:ascii="Cambria" w:hAnsi="Cambria"/>
+              </w:rPr>
+              <w:t xml:space="preserve"> installing a frame </w:t>
+            </w:r>
+            <w:r>
+              <w:rPr>
+                <w:rFonts w:ascii="Cambria" w:hAnsi="Cambria"/>
+              </w:rPr>
+              <w:t>onto the glider and using more rigid materials for the card such as plastic or metal would greatly reduce the deformation and change in size from occurring during the experiment trials</w:t>
+            </w:r>
           </w:p>
         </w:tc>
       </w:tr>
@@ -4490,184 +4533,181 @@
             <w:pPr>
               <w:spacing w:after="120" w:line="276" w:lineRule="auto"/>
               <w:rPr>
-                <w:rFonts w:ascii="Cambria" w:hAnsi="Cambria"/>
-                <w:i/>
-                <w:color w:val="0070C0"/>
-              </w:rPr>
-            </w:pPr>
-            <w:r>
-              <w:rPr>
-                <w:rFonts w:ascii="Cambria" w:hAnsi="Cambria"/>
-                <w:i/>
-                <w:color w:val="0070C0"/>
-              </w:rPr>
-              <w:t xml:space="preserve">The conclusion should </w:t>
-            </w:r>
-            <w:r>
-              <w:rPr>
-                <w:rFonts w:ascii="Cambria" w:hAnsi="Cambria"/>
-                <w:i/>
-                <w:color w:val="0070C0"/>
-              </w:rPr>
-              <w:t xml:space="preserve">start with a </w:t>
-            </w:r>
-            <w:r>
-              <w:rPr>
-                <w:rFonts w:ascii="Cambria" w:hAnsi="Cambria"/>
-                <w:i/>
-                <w:color w:val="0070C0"/>
-              </w:rPr>
-              <w:t>specific answer to the research question</w:t>
-            </w:r>
-            <w:r>
-              <w:rPr>
-                <w:rFonts w:ascii="Cambria" w:hAnsi="Cambria"/>
-                <w:i/>
-                <w:color w:val="0070C0"/>
-              </w:rPr>
-              <w:t xml:space="preserve">. </w:t>
-            </w:r>
-          </w:p>
-          <w:p>
-            <w:pPr>
-              <w:spacing w:after="120" w:line="276" w:lineRule="auto"/>
-              <w:rPr>
-                <w:rFonts w:ascii="Cambria" w:hAnsi="Cambria"/>
-                <w:i/>
-                <w:color w:val="0070C0"/>
-              </w:rPr>
-            </w:pPr>
-            <w:r>
-              <w:rPr>
-                <w:rFonts w:ascii="Cambria" w:hAnsi="Cambria"/>
-                <w:i/>
-                <w:color w:val="0070C0"/>
-              </w:rPr>
-              <w:t>THEN</w:t>
-            </w:r>
-          </w:p>
-          <w:p>
-            <w:pPr>
-              <w:spacing w:after="120" w:line="276" w:lineRule="auto"/>
-              <w:rPr>
-                <w:rFonts w:ascii="Cambria" w:hAnsi="Cambria"/>
-                <w:i/>
-                <w:color w:val="0070C0"/>
-              </w:rPr>
-            </w:pPr>
-            <w:r>
-              <w:rPr>
-                <w:rFonts w:ascii="Cambria" w:hAnsi="Cambria"/>
-                <w:i/>
-                <w:color w:val="0070C0"/>
-              </w:rPr>
-              <w:t>Include a judgement of the level of support for the hypothesis. The data may not support the hypothesis – this is fine. Remember, a hypothesis CAN be supported or not supported, but it CANNOT be proven or disproven.</w:t>
-            </w:r>
-          </w:p>
-          <w:p>
-            <w:pPr>
-              <w:spacing w:line="276" w:lineRule="auto"/>
-              <w:rPr>
-                <w:rFonts w:ascii="Cambria" w:hAnsi="Cambria"/>
-                <w:i/>
-                <w:color w:val="0070C0"/>
-              </w:rPr>
-            </w:pPr>
-            <w:r>
-              <w:rPr>
-                <w:rFonts w:ascii="Cambria" w:hAnsi="Cambria"/>
-                <w:i/>
-                <w:color w:val="0070C0"/>
-              </w:rPr>
-              <w:t>Decide on this based on</w:t>
-            </w:r>
-            <w:r>
-              <w:rPr>
-                <w:rFonts w:ascii="Cambria" w:hAnsi="Cambria"/>
-                <w:i/>
-                <w:color w:val="0070C0"/>
-              </w:rPr>
-              <w:t xml:space="preserve"> these </w:t>
-            </w:r>
-            <w:r>
-              <w:rPr>
-                <w:rFonts w:ascii="Cambria" w:hAnsi="Cambria"/>
-                <w:i/>
-                <w:color w:val="0070C0"/>
-              </w:rPr>
-              <w:t>main things – how clear the trend is in the graph, how well the results agree with other scientific studies</w:t>
-            </w:r>
-            <w:r>
-              <w:rPr>
-                <w:rFonts w:ascii="Cambria" w:hAnsi="Cambria"/>
-                <w:i/>
-                <w:color w:val="0070C0"/>
-              </w:rPr>
-              <w:t>, the effect of your errors on results</w:t>
-            </w:r>
-            <w:r>
-              <w:rPr>
-                <w:rFonts w:ascii="Cambria" w:hAnsi="Cambria"/>
-                <w:i/>
-                <w:color w:val="0070C0"/>
-              </w:rPr>
-              <w:t>, and how well-designed the experiment is.</w:t>
-            </w:r>
-          </w:p>
-          <w:p>
-            <w:pPr>
-              <w:spacing w:after="120" w:line="276" w:lineRule="auto"/>
-              <w:rPr>
-                <w:rFonts w:ascii="Cambria" w:hAnsi="Cambria"/>
-                <w:i/>
-                <w:color w:val="0070C0"/>
-              </w:rPr>
-            </w:pPr>
-          </w:p>
-          <w:p>
-            <w:pPr>
-              <w:spacing w:after="120" w:line="276" w:lineRule="auto"/>
-              <w:rPr>
-                <w:rFonts w:ascii="Cambria" w:hAnsi="Cambria"/>
-                <w:i/>
-                <w:color w:val="0070C0"/>
-              </w:rPr>
-            </w:pPr>
-          </w:p>
-          <w:p>
-            <w:pPr>
-              <w:spacing w:after="120" w:line="276" w:lineRule="auto"/>
-              <w:rPr>
-                <w:rFonts w:ascii="Cambria" w:hAnsi="Cambria"/>
-                <w:i/>
-                <w:color w:val="0070C0"/>
-              </w:rPr>
-            </w:pPr>
+                <w:rFonts w:ascii="Cambria" w:eastAsiaTheme="minorEastAsia" w:hAnsi="Cambria"/>
+              </w:rPr>
+            </w:pPr>
+            <w:r>
+              <w:rPr>
+                <w:rFonts w:ascii="Cambria" w:hAnsi="Cambria"/>
+                <w:iCs/>
+              </w:rPr>
+              <w:t>As observed</w:t>
+            </w:r>
+            <w:r>
+              <w:rPr>
+                <w:rFonts w:ascii="Cambria" w:hAnsi="Cambria"/>
+                <w:iCs/>
+              </w:rPr>
+              <w:t xml:space="preserve"> in the experiment there is a </w:t>
+            </w:r>
+            <w:r>
+              <w:rPr>
+                <w:rFonts w:ascii="Cambria" w:hAnsi="Cambria"/>
+                <w:iCs/>
+              </w:rPr>
+              <w:t>strong correlation between the mass of a stationary object</w:t>
+            </w:r>
+            <w:r>
+              <w:rPr>
+                <w:rFonts w:ascii="Cambria" w:hAnsi="Cambria"/>
+                <w:iCs/>
+              </w:rPr>
+              <w:t xml:space="preserve"> </w:t>
+            </w:r>
+            <w:r>
+              <w:rPr>
+                <w:rFonts w:ascii="Cambria" w:hAnsi="Cambria"/>
+                <w:iCs/>
+              </w:rPr>
+              <w:t xml:space="preserve">and the </w:t>
+            </w:r>
+            <w:r>
+              <w:rPr>
+                <w:rFonts w:ascii="Cambria" w:hAnsi="Cambria"/>
+                <w:iCs/>
+              </w:rPr>
+              <w:t xml:space="preserve">final velocity of the two combined gliders. The hypothesis provided </w:t>
+            </w:r>
+            <w:r>
+              <w:rPr>
+                <w:rFonts w:ascii="Cambria" w:hAnsi="Cambria"/>
+                <w:iCs/>
+              </w:rPr>
+              <w:t xml:space="preserve">that if </w:t>
+            </w:r>
+            <w:r>
+              <w:rPr>
+                <w:rFonts w:ascii="Cambria" w:hAnsi="Cambria"/>
+                <w:iCs/>
+              </w:rPr>
+              <w:t xml:space="preserve">an increase in stationary mass </w:t>
+            </w:r>
+            <w:r>
+              <w:rPr>
+                <w:rFonts w:ascii="Cambria" w:hAnsi="Cambria"/>
+                <w:iCs/>
+              </w:rPr>
+              <w:t xml:space="preserve">occurred there </w:t>
+            </w:r>
+            <w:r>
+              <w:rPr>
+                <w:rFonts w:ascii="Cambria" w:hAnsi="Cambria"/>
+                <w:iCs/>
+              </w:rPr>
+              <w:t xml:space="preserve">will </w:t>
+            </w:r>
+            <w:r>
+              <w:rPr>
+                <w:rFonts w:ascii="Cambria" w:hAnsi="Cambria"/>
+                <w:iCs/>
+              </w:rPr>
+              <w:t xml:space="preserve">be </w:t>
+            </w:r>
+            <w:r>
+              <w:rPr>
+                <w:rFonts w:ascii="Cambria" w:hAnsi="Cambria"/>
+                <w:iCs/>
+              </w:rPr>
+              <w:t>a decrease in final combined velocity</w:t>
+            </w:r>
+            <w:r>
+              <w:rPr>
+                <w:rFonts w:ascii="Cambria" w:hAnsi="Cambria"/>
+                <w:iCs/>
+              </w:rPr>
+              <w:t xml:space="preserve"> </w:t>
+            </w:r>
+            <w:r>
+              <w:rPr>
+                <w:rFonts w:ascii="Cambria" w:hAnsi="Cambria"/>
+                <w:iCs/>
+              </w:rPr>
+              <w:t>due to newtons second law (F = M*A). The experiments results support this hypothesis</w:t>
+            </w:r>
+            <w:r>
+              <w:rPr>
+                <w:rFonts w:ascii="Cambria" w:hAnsi="Cambria"/>
+                <w:iCs/>
+              </w:rPr>
+              <w:t xml:space="preserve"> as the</w:t>
+            </w:r>
+            <w:r>
+              <w:rPr>
+                <w:rFonts w:ascii="Cambria" w:hAnsi="Cambria"/>
+                <w:iCs/>
+              </w:rPr>
+              <w:t xml:space="preserve"> </w:t>
+            </w:r>
+            <w:r>
+              <w:rPr>
+                <w:rFonts w:ascii="Cambria" w:hAnsi="Cambria"/>
+                <w:iCs/>
+              </w:rPr>
+              <w:t xml:space="preserve">averaged final velocity results show a negative correlation with </w:t>
+            </w:r>
+            <w:r>
+              <w:rPr>
+                <w:rFonts w:ascii="Cambria" w:hAnsi="Cambria"/>
+                <w:iCs/>
+              </w:rPr>
+              <w:t>the mass of the stationary glider. Several other studies co-operate these findings</w:t>
+            </w:r>
+            <w:r>
+              <w:rPr>
+                <w:rFonts w:ascii="Cambria" w:hAnsi="Cambria"/>
+                <w:iCs/>
+              </w:rPr>
+              <w:t xml:space="preserve">. The </w:t>
+            </w:r>
+            <w:r>
+              <w:rPr>
+                <w:rFonts w:ascii="Cambria" w:hAnsi="Cambria"/>
+                <w:iCs/>
+              </w:rPr>
+              <w:t xml:space="preserve">high precision of the experiment support the idea that any </w:t>
+            </w:r>
+            <w:r>
+              <w:rPr>
+                <w:rFonts w:ascii="Cambria" w:hAnsi="Cambria"/>
+                <w:iCs/>
+              </w:rPr>
+              <w:t>random errors in the experiment would have taken a non-</w:t>
+            </w:r>
+            <w:r>
+              <w:rPr>
+                <w:rFonts w:ascii="Cambria" w:hAnsi="Cambria"/>
+                <w:iCs/>
+              </w:rPr>
+              <w:t>influential</w:t>
+            </w:r>
+            <w:r>
+              <w:rPr>
+                <w:rFonts w:ascii="Cambria" w:hAnsi="Cambria"/>
+                <w:iCs/>
+              </w:rPr>
+              <w:t xml:space="preserve"> role in the results while the </w:t>
+            </w:r>
+            <w:r>
+              <w:rPr>
+                <w:rFonts w:ascii="Cambria" w:hAnsi="Cambria"/>
+                <w:iCs/>
+              </w:rPr>
+              <w:t>moderately high accuracy shows that systematic errors may have had an influence in the final results.</w:t>
+            </w:r>
           </w:p>
         </w:tc>
       </w:tr>
     </w:tbl>
-    <w:p>
-      <w:pPr>
-        <w:rPr>
-          <w:rFonts w:ascii="Cambria" w:hAnsi="Cambria"/>
-        </w:rPr>
-      </w:pPr>
-    </w:p>
-    <w:p>
-      <w:pPr>
-        <w:rPr>
-          <w:rFonts w:ascii="Cambria" w:hAnsi="Cambria"/>
-        </w:rPr>
-      </w:pPr>
-    </w:p>
-    <w:p>
-      <w:pPr>
-        <w:rPr>
-          <w:rFonts w:ascii="Cambria" w:hAnsi="Cambria"/>
-        </w:rPr>
-      </w:pPr>
-    </w:p>
     <w:p>
       <w:pPr>
         <w:rPr>
@@ -4738,38 +4778,6 @@
               <w:spacing w:after="120" w:line="276" w:lineRule="auto"/>
               <w:rPr>
                 <w:rFonts w:ascii="Cambria" w:hAnsi="Cambria"/>
-                <w:i/>
-              </w:rPr>
-            </w:pPr>
-            <w:r>
-              <w:rPr>
-                <w:rFonts w:ascii="Cambria" w:hAnsi="Cambria"/>
-                <w:i/>
-              </w:rPr>
-              <w:t>Use a recognised system for referencing to present a full reference for each secondary source used in the investigation.</w:t>
-            </w:r>
-          </w:p>
-          <w:p>
-            <w:pPr>
-              <w:spacing w:after="120" w:line="276" w:lineRule="auto"/>
-              <w:rPr>
-                <w:rFonts w:ascii="Cambria" w:hAnsi="Cambria"/>
-                <w:i/>
-              </w:rPr>
-            </w:pPr>
-            <w:r>
-              <w:rPr>
-                <w:rFonts w:ascii="Cambria" w:hAnsi="Cambria"/>
-                <w:i/>
-              </w:rPr>
-              <w:t>List the references in alphabetical order.</w:t>
-            </w:r>
-          </w:p>
-          <w:p>
-            <w:pPr>
-              <w:spacing w:after="120" w:line="276" w:lineRule="auto"/>
-              <w:rPr>
-                <w:rFonts w:ascii="Cambria" w:hAnsi="Cambria"/>
                 <w:iCs/>
               </w:rPr>
             </w:pPr>
@@ -4843,7 +4851,7 @@
     </w:p>
     <w:p/>
     <w:sectPr>
-      <w:pgSz w:w="11906" w:h="16838" w:orient="portrait"/>
+      <w:pgSz w:w="11906" w:h="16838"/>
       <w:pgMar w:top="1134" w:right="1134" w:bottom="1134" w:left="1134" w:header="709" w:footer="709" w:gutter="0"/>
       <w:cols w:space="708"/>
       <w:docGrid w:linePitch="360"/>
@@ -4870,7 +4878,7 @@
         <w:ind w:left="720" w:hanging="360"/>
       </w:pPr>
       <w:rPr>
-        <w:rFonts w:hint="default" w:ascii="Symbol" w:hAnsi="Symbol"/>
+        <w:rFonts w:ascii="Symbol" w:hAnsi="Symbol" w:hint="default"/>
         <w:sz w:val="20"/>
       </w:rPr>
     </w:lvl>
@@ -4886,7 +4894,7 @@
         <w:ind w:left="1440" w:hanging="360"/>
       </w:pPr>
       <w:rPr>
-        <w:rFonts w:hint="default" w:ascii="Courier New" w:hAnsi="Courier New"/>
+        <w:rFonts w:ascii="Courier New" w:hAnsi="Courier New" w:hint="default"/>
         <w:sz w:val="20"/>
       </w:rPr>
     </w:lvl>
@@ -4902,7 +4910,7 @@
         <w:ind w:left="2160" w:hanging="360"/>
       </w:pPr>
       <w:rPr>
-        <w:rFonts w:hint="default" w:ascii="Wingdings" w:hAnsi="Wingdings"/>
+        <w:rFonts w:ascii="Wingdings" w:hAnsi="Wingdings" w:hint="default"/>
         <w:sz w:val="20"/>
       </w:rPr>
     </w:lvl>
@@ -4918,7 +4926,7 @@
         <w:ind w:left="2880" w:hanging="360"/>
       </w:pPr>
       <w:rPr>
-        <w:rFonts w:hint="default" w:ascii="Wingdings" w:hAnsi="Wingdings"/>
+        <w:rFonts w:ascii="Wingdings" w:hAnsi="Wingdings" w:hint="default"/>
         <w:sz w:val="20"/>
       </w:rPr>
     </w:lvl>
@@ -4934,7 +4942,7 @@
         <w:ind w:left="3600" w:hanging="360"/>
       </w:pPr>
       <w:rPr>
-        <w:rFonts w:hint="default" w:ascii="Wingdings" w:hAnsi="Wingdings"/>
+        <w:rFonts w:ascii="Wingdings" w:hAnsi="Wingdings" w:hint="default"/>
         <w:sz w:val="20"/>
       </w:rPr>
     </w:lvl>
@@ -4950,7 +4958,7 @@
         <w:ind w:left="4320" w:hanging="360"/>
       </w:pPr>
       <w:rPr>
-        <w:rFonts w:hint="default" w:ascii="Wingdings" w:hAnsi="Wingdings"/>
+        <w:rFonts w:ascii="Wingdings" w:hAnsi="Wingdings" w:hint="default"/>
         <w:sz w:val="20"/>
       </w:rPr>
     </w:lvl>
@@ -4966,7 +4974,7 @@
         <w:ind w:left="5040" w:hanging="360"/>
       </w:pPr>
       <w:rPr>
-        <w:rFonts w:hint="default" w:ascii="Wingdings" w:hAnsi="Wingdings"/>
+        <w:rFonts w:ascii="Wingdings" w:hAnsi="Wingdings" w:hint="default"/>
         <w:sz w:val="20"/>
       </w:rPr>
     </w:lvl>
@@ -4982,7 +4990,7 @@
         <w:ind w:left="5760" w:hanging="360"/>
       </w:pPr>
       <w:rPr>
-        <w:rFonts w:hint="default" w:ascii="Wingdings" w:hAnsi="Wingdings"/>
+        <w:rFonts w:ascii="Wingdings" w:hAnsi="Wingdings" w:hint="default"/>
         <w:sz w:val="20"/>
       </w:rPr>
     </w:lvl>
@@ -4998,7 +5006,7 @@
         <w:ind w:left="6480" w:hanging="360"/>
       </w:pPr>
       <w:rPr>
-        <w:rFonts w:hint="default" w:ascii="Wingdings" w:hAnsi="Wingdings"/>
+        <w:rFonts w:ascii="Wingdings" w:hAnsi="Wingdings" w:hint="default"/>
         <w:sz w:val="20"/>
       </w:rPr>
     </w:lvl>
@@ -5195,11 +5203,11 @@
 </file>
 
 <file path=word/styles.xml><?xml version="1.0" encoding="utf-8"?>
-<w:styles xmlns:wp14="http://schemas.microsoft.com/office/word/2010/wordprocessingDrawing" xmlns:mc="http://schemas.openxmlformats.org/markup-compatibility/2006" xmlns:r="http://schemas.openxmlformats.org/officeDocument/2006/relationships" xmlns:w="http://schemas.openxmlformats.org/wordprocessingml/2006/main" xmlns:w14="http://schemas.microsoft.com/office/word/2010/wordml" xmlns:w15="http://schemas.microsoft.com/office/word/2012/wordml" xmlns:w16cex="http://schemas.microsoft.com/office/word/2018/wordml/cex" xmlns:w16cid="http://schemas.microsoft.com/office/word/2016/wordml/cid" xmlns:w16="http://schemas.microsoft.com/office/word/2018/wordml" xmlns:w16du="http://schemas.microsoft.com/office/word/2023/wordml/word16du" xmlns:w16sdtdh="http://schemas.microsoft.com/office/word/2020/wordml/sdtdatahash" xmlns:w16sdtfl="http://schemas.microsoft.com/office/word/2024/wordml/sdtformatlock" xmlns:w16se="http://schemas.microsoft.com/office/word/2015/wordml/symex" mc:Ignorable="w14 w15 w16se w16cid w16 w16cex w16sdtdh w16sdtfl w16du wp14">
+<w:styles xmlns:mc="http://schemas.openxmlformats.org/markup-compatibility/2006" xmlns:r="http://schemas.openxmlformats.org/officeDocument/2006/relationships" xmlns:w="http://schemas.openxmlformats.org/wordprocessingml/2006/main" xmlns:w14="http://schemas.microsoft.com/office/word/2010/wordml" xmlns:w15="http://schemas.microsoft.com/office/word/2012/wordml" xmlns:w16cex="http://schemas.microsoft.com/office/word/2018/wordml/cex" xmlns:w16cid="http://schemas.microsoft.com/office/word/2016/wordml/cid" xmlns:w16="http://schemas.microsoft.com/office/word/2018/wordml" xmlns:w16du="http://schemas.microsoft.com/office/word/2023/wordml/word16du" xmlns:w16sdtdh="http://schemas.microsoft.com/office/word/2020/wordml/sdtdatahash" xmlns:w16sdtfl="http://schemas.microsoft.com/office/word/2024/wordml/sdtformatlock" xmlns:w16se="http://schemas.microsoft.com/office/word/2015/wordml/symex" mc:Ignorable="w14 w15 w16se w16cid w16 w16cex w16sdtdh w16sdtfl w16du">
   <w:docDefaults>
     <w:rPrDefault>
       <w:rPr>
-        <w:rFonts w:asciiTheme="minorHAnsi" w:hAnsiTheme="minorHAnsi" w:eastAsiaTheme="minorHAnsi" w:cstheme="minorBidi"/>
+        <w:rFonts w:asciiTheme="minorHAnsi" w:eastAsiaTheme="minorHAnsi" w:hAnsiTheme="minorHAnsi" w:cstheme="minorBidi"/>
         <w:kern w:val="2"/>
         <w:sz w:val="22"/>
         <w:szCs w:val="22"/>
@@ -5216,14 +5224,14 @@
   <w:latentStyles w:defLockedState="0" w:defUIPriority="99" w:defSemiHidden="0" w:defUnhideWhenUsed="0" w:defQFormat="0" w:count="376">
     <w:lsdException w:name="Normal" w:uiPriority="0" w:qFormat="1"/>
     <w:lsdException w:name="heading 1" w:uiPriority="9" w:qFormat="1"/>
-    <w:lsdException w:name="heading 2" w:uiPriority="9" w:semiHidden="1" w:unhideWhenUsed="1" w:qFormat="1"/>
-    <w:lsdException w:name="heading 3" w:uiPriority="9" w:semiHidden="1" w:unhideWhenUsed="1" w:qFormat="1"/>
-    <w:lsdException w:name="heading 4" w:uiPriority="9" w:semiHidden="1" w:unhideWhenUsed="1" w:qFormat="1"/>
-    <w:lsdException w:name="heading 5" w:uiPriority="9" w:semiHidden="1" w:unhideWhenUsed="1" w:qFormat="1"/>
-    <w:lsdException w:name="heading 6" w:uiPriority="9" w:semiHidden="1" w:unhideWhenUsed="1" w:qFormat="1"/>
-    <w:lsdException w:name="heading 7" w:uiPriority="9" w:semiHidden="1" w:unhideWhenUsed="1" w:qFormat="1"/>
-    <w:lsdException w:name="heading 8" w:uiPriority="9" w:semiHidden="1" w:unhideWhenUsed="1" w:qFormat="1"/>
-    <w:lsdException w:name="heading 9" w:uiPriority="9" w:semiHidden="1" w:unhideWhenUsed="1" w:qFormat="1"/>
+    <w:lsdException w:name="heading 2" w:semiHidden="1" w:uiPriority="9" w:unhideWhenUsed="1" w:qFormat="1"/>
+    <w:lsdException w:name="heading 3" w:semiHidden="1" w:uiPriority="9" w:unhideWhenUsed="1" w:qFormat="1"/>
+    <w:lsdException w:name="heading 4" w:semiHidden="1" w:uiPriority="9" w:unhideWhenUsed="1" w:qFormat="1"/>
+    <w:lsdException w:name="heading 5" w:semiHidden="1" w:uiPriority="9" w:unhideWhenUsed="1" w:qFormat="1"/>
+    <w:lsdException w:name="heading 6" w:semiHidden="1" w:uiPriority="9" w:unhideWhenUsed="1" w:qFormat="1"/>
+    <w:lsdException w:name="heading 7" w:semiHidden="1" w:uiPriority="9" w:unhideWhenUsed="1" w:qFormat="1"/>
+    <w:lsdException w:name="heading 8" w:semiHidden="1" w:uiPriority="9" w:unhideWhenUsed="1" w:qFormat="1"/>
+    <w:lsdException w:name="heading 9" w:semiHidden="1" w:uiPriority="9" w:unhideWhenUsed="1" w:qFormat="1"/>
     <w:lsdException w:name="index 1" w:semiHidden="1" w:unhideWhenUsed="1"/>
     <w:lsdException w:name="index 2" w:semiHidden="1" w:unhideWhenUsed="1"/>
     <w:lsdException w:name="index 3" w:semiHidden="1" w:unhideWhenUsed="1"/>
@@ -5233,22 +5241,22 @@
     <w:lsdException w:name="index 7" w:semiHidden="1" w:unhideWhenUsed="1"/>
     <w:lsdException w:name="index 8" w:semiHidden="1" w:unhideWhenUsed="1"/>
     <w:lsdException w:name="index 9" w:semiHidden="1" w:unhideWhenUsed="1"/>
-    <w:lsdException w:name="toc 1" w:uiPriority="39" w:semiHidden="1" w:unhideWhenUsed="1"/>
-    <w:lsdException w:name="toc 2" w:uiPriority="39" w:semiHidden="1" w:unhideWhenUsed="1"/>
-    <w:lsdException w:name="toc 3" w:uiPriority="39" w:semiHidden="1" w:unhideWhenUsed="1"/>
-    <w:lsdException w:name="toc 4" w:uiPriority="39" w:semiHidden="1" w:unhideWhenUsed="1"/>
-    <w:lsdException w:name="toc 5" w:uiPriority="39" w:semiHidden="1" w:unhideWhenUsed="1"/>
-    <w:lsdException w:name="toc 6" w:uiPriority="39" w:semiHidden="1" w:unhideWhenUsed="1"/>
-    <w:lsdException w:name="toc 7" w:uiPriority="39" w:semiHidden="1" w:unhideWhenUsed="1"/>
-    <w:lsdException w:name="toc 8" w:uiPriority="39" w:semiHidden="1" w:unhideWhenUsed="1"/>
-    <w:lsdException w:name="toc 9" w:uiPriority="39" w:semiHidden="1" w:unhideWhenUsed="1"/>
+    <w:lsdException w:name="toc 1" w:semiHidden="1" w:uiPriority="39" w:unhideWhenUsed="1"/>
+    <w:lsdException w:name="toc 2" w:semiHidden="1" w:uiPriority="39" w:unhideWhenUsed="1"/>
+    <w:lsdException w:name="toc 3" w:semiHidden="1" w:uiPriority="39" w:unhideWhenUsed="1"/>
+    <w:lsdException w:name="toc 4" w:semiHidden="1" w:uiPriority="39" w:unhideWhenUsed="1"/>
+    <w:lsdException w:name="toc 5" w:semiHidden="1" w:uiPriority="39" w:unhideWhenUsed="1"/>
+    <w:lsdException w:name="toc 6" w:semiHidden="1" w:uiPriority="39" w:unhideWhenUsed="1"/>
+    <w:lsdException w:name="toc 7" w:semiHidden="1" w:uiPriority="39" w:unhideWhenUsed="1"/>
+    <w:lsdException w:name="toc 8" w:semiHidden="1" w:uiPriority="39" w:unhideWhenUsed="1"/>
+    <w:lsdException w:name="toc 9" w:semiHidden="1" w:uiPriority="39" w:unhideWhenUsed="1"/>
     <w:lsdException w:name="Normal Indent" w:semiHidden="1" w:unhideWhenUsed="1"/>
     <w:lsdException w:name="footnote text" w:semiHidden="1" w:unhideWhenUsed="1"/>
     <w:lsdException w:name="annotation text" w:semiHidden="1" w:unhideWhenUsed="1"/>
     <w:lsdException w:name="header" w:semiHidden="1" w:unhideWhenUsed="1"/>
     <w:lsdException w:name="footer" w:semiHidden="1" w:unhideWhenUsed="1"/>
     <w:lsdException w:name="index heading" w:semiHidden="1" w:unhideWhenUsed="1"/>
-    <w:lsdException w:name="caption" w:uiPriority="35" w:semiHidden="1" w:unhideWhenUsed="1" w:qFormat="1"/>
+    <w:lsdException w:name="caption" w:semiHidden="1" w:uiPriority="35" w:unhideWhenUsed="1" w:qFormat="1"/>
     <w:lsdException w:name="table of figures" w:semiHidden="1" w:unhideWhenUsed="1"/>
     <w:lsdException w:name="envelope address" w:semiHidden="1" w:unhideWhenUsed="1"/>
     <w:lsdException w:name="envelope return" w:semiHidden="1" w:unhideWhenUsed="1"/>
@@ -5279,7 +5287,7 @@
     <w:lsdException w:name="Title" w:uiPriority="10" w:qFormat="1"/>
     <w:lsdException w:name="Closing" w:semiHidden="1" w:unhideWhenUsed="1"/>
     <w:lsdException w:name="Signature" w:semiHidden="1" w:unhideWhenUsed="1"/>
-    <w:lsdException w:name="Default Paragraph Font" w:uiPriority="1" w:semiHidden="1" w:unhideWhenUsed="1"/>
+    <w:lsdException w:name="Default Paragraph Font" w:semiHidden="1" w:uiPriority="1" w:unhideWhenUsed="1"/>
     <w:lsdException w:name="Body Text" w:semiHidden="1" w:unhideWhenUsed="1"/>
     <w:lsdException w:name="Body Text Indent" w:semiHidden="1" w:unhideWhenUsed="1"/>
     <w:lsdException w:name="List Continue" w:semiHidden="1" w:unhideWhenUsed="1"/>
@@ -5479,8 +5487,8 @@
     <w:lsdException w:name="Subtle Reference" w:uiPriority="31" w:qFormat="1"/>
     <w:lsdException w:name="Intense Reference" w:uiPriority="32" w:qFormat="1"/>
     <w:lsdException w:name="Book Title" w:uiPriority="33" w:qFormat="1"/>
-    <w:lsdException w:name="Bibliography" w:uiPriority="37" w:semiHidden="1" w:unhideWhenUsed="1"/>
-    <w:lsdException w:name="TOC Heading" w:uiPriority="39" w:semiHidden="1" w:unhideWhenUsed="1" w:qFormat="1"/>
+    <w:lsdException w:name="Bibliography" w:semiHidden="1" w:uiPriority="37" w:unhideWhenUsed="1"/>
+    <w:lsdException w:name="TOC Heading" w:semiHidden="1" w:uiPriority="39" w:unhideWhenUsed="1" w:qFormat="1"/>
     <w:lsdException w:name="Plain Table 1" w:uiPriority="41"/>
     <w:lsdException w:name="Plain Table 2" w:uiPriority="42"/>
     <w:lsdException w:name="Plain Table 3" w:uiPriority="43"/>
@@ -5591,7 +5599,7 @@
     <w:lsdException w:name="Unresolved Mention" w:semiHidden="1" w:unhideWhenUsed="1"/>
     <w:lsdException w:name="Smart Link" w:semiHidden="1" w:unhideWhenUsed="1"/>
   </w:latentStyles>
-  <w:style w:type="paragraph" w:styleId="Normal" w:default="1">
+  <w:style w:type="paragraph" w:default="1" w:styleId="Normal">
     <w:name w:val="Normal"/>
     <w:qFormat/>
     <w:rsid w:val="00BD3050"/>
@@ -5600,13 +5608,13 @@
       <w14:ligatures w14:val="none"/>
     </w:rPr>
   </w:style>
-  <w:style w:type="character" w:styleId="DefaultParagraphFont" w:default="1">
+  <w:style w:type="character" w:default="1" w:styleId="DefaultParagraphFont">
     <w:name w:val="Default Paragraph Font"/>
     <w:uiPriority w:val="1"/>
     <w:semiHidden/>
     <w:unhideWhenUsed/>
   </w:style>
-  <w:style w:type="table" w:styleId="TableNormal" w:default="1">
+  <w:style w:type="table" w:default="1" w:styleId="TableNormal">
     <w:name w:val="Normal Table"/>
     <w:uiPriority w:val="99"/>
     <w:semiHidden/>
@@ -5621,7 +5629,7 @@
       </w:tblCellMar>
     </w:tblPr>
   </w:style>
-  <w:style w:type="numbering" w:styleId="NoList" w:default="1">
+  <w:style w:type="numbering" w:default="1" w:styleId="NoList">
     <w:name w:val="No List"/>
     <w:uiPriority w:val="99"/>
     <w:semiHidden/>
@@ -5641,12 +5649,12 @@
     </w:rPr>
     <w:tblPr>
       <w:tblBorders>
-        <w:top w:val="single" w:color="auto" w:sz="4" w:space="0"/>
-        <w:left w:val="single" w:color="auto" w:sz="4" w:space="0"/>
-        <w:bottom w:val="single" w:color="auto" w:sz="4" w:space="0"/>
-        <w:right w:val="single" w:color="auto" w:sz="4" w:space="0"/>
-        <w:insideH w:val="single" w:color="auto" w:sz="4" w:space="0"/>
-        <w:insideV w:val="single" w:color="auto" w:sz="4" w:space="0"/>
+        <w:top w:val="single" w:sz="4" w:space="0" w:color="auto"/>
+        <w:left w:val="single" w:sz="4" w:space="0" w:color="auto"/>
+        <w:bottom w:val="single" w:sz="4" w:space="0" w:color="auto"/>
+        <w:right w:val="single" w:sz="4" w:space="0" w:color="auto"/>
+        <w:insideH w:val="single" w:sz="4" w:space="0" w:color="auto"/>
+        <w:insideV w:val="single" w:sz="4" w:space="0" w:color="auto"/>
       </w:tblBorders>
     </w:tblPr>
   </w:style>
@@ -5695,7 +5703,7 @@
       <w:spacing w:before="100" w:beforeAutospacing="1" w:after="100" w:afterAutospacing="1" w:line="240" w:lineRule="auto"/>
     </w:pPr>
     <w:rPr>
-      <w:rFonts w:ascii="Times New Roman" w:hAnsi="Times New Roman" w:eastAsia="Times New Roman" w:cs="Times New Roman"/>
+      <w:rFonts w:ascii="Times New Roman" w:eastAsia="Times New Roman" w:hAnsi="Times New Roman" w:cs="Times New Roman"/>
       <w:sz w:val="24"/>
       <w:szCs w:val="24"/>
       <w:lang w:eastAsia="en-AU"/>
@@ -5750,7 +5758,7 @@
             </a:pPr>
             <a:r>
               <a:rPr lang="en-AU"/>
-              <a:t>Average Speed of</a:t>
+              <a:t>Average Velocity of</a:t>
             </a:r>
             <a:r>
               <a:rPr lang="en-AU" baseline="0"/>
@@ -6104,7 +6112,7 @@
                 </a:r>
                 <a:r>
                   <a:rPr lang="en-AU" baseline="0"/>
-                  <a:t>  Speed Of Combined Carts (m/s)</a:t>
+                  <a:t>  Velocity Of Combined Carts (m/s)</a:t>
                 </a:r>
                 <a:endParaRPr lang="en-AU"/>
               </a:p>
@@ -6787,7 +6795,7 @@
 </file>
 
 <file path=word/theme/theme1.xml><?xml version="1.0" encoding="utf-8"?>
-<a:theme xmlns:a="http://schemas.openxmlformats.org/drawingml/2006/main" xmlns:thm15="http://schemas.microsoft.com/office/thememl/2012/main" name="Office Theme">
+<a:theme xmlns:a="http://schemas.openxmlformats.org/drawingml/2006/main" name="Office Theme">
   <a:themeElements>
     <a:clrScheme name="Office">
       <a:dk1>

</xml_diff>